<commit_message>
Adicionado primeiro erro encontrado: ENUM criado
</commit_message>
<xml_diff>
--- a/Testes/Documentação de Teste JUnit.docx
+++ b/Testes/Documentação de Teste JUnit.docx
@@ -14,8 +14,17 @@
           <w:sz w:val="36"/>
           <w:szCs w:val="36"/>
         </w:rPr>
-        <w:t>Documentação de Teste JUnit</w:t>
-      </w:r>
+        <w:t xml:space="preserve">Documentação de Teste </w:t>
+      </w:r>
+      <w:proofErr w:type="spellStart"/>
+      <w:r>
+        <w:rPr>
+          <w:sz w:val="36"/>
+          <w:szCs w:val="36"/>
+        </w:rPr>
+        <w:t>JUnit</w:t>
+      </w:r>
+      <w:proofErr w:type="spellEnd"/>
     </w:p>
     <w:p>
       <w:pPr>
@@ -69,8 +78,6 @@
         </w:rPr>
         <w:t>Classe a ser testada:</w:t>
       </w:r>
-      <w:bookmarkStart w:id="0" w:name="_GoBack"/>
-      <w:bookmarkEnd w:id="0"/>
     </w:p>
     <w:p>
       <w:pPr>
@@ -108,15 +115,47 @@
           <w:szCs w:val="14"/>
         </w:rPr>
       </w:pPr>
-      <w:r>
-        <w:rPr>
-          <w:rFonts w:ascii="Consolas" w:hAnsi="Consolas" w:cs="Courier New"/>
-          <w:color w:val="333333"/>
-          <w:sz w:val="14"/>
-          <w:szCs w:val="14"/>
-        </w:rPr>
-        <w:t xml:space="preserve">public class </w:t>
-      </w:r>
+      <w:proofErr w:type="spellStart"/>
+      <w:r>
+        <w:rPr>
+          <w:rFonts w:ascii="Consolas" w:hAnsi="Consolas" w:cs="Courier New"/>
+          <w:color w:val="333333"/>
+          <w:sz w:val="14"/>
+          <w:szCs w:val="14"/>
+        </w:rPr>
+        <w:t>public</w:t>
+      </w:r>
+      <w:proofErr w:type="spellEnd"/>
+      <w:r>
+        <w:rPr>
+          <w:rFonts w:ascii="Consolas" w:hAnsi="Consolas" w:cs="Courier New"/>
+          <w:color w:val="333333"/>
+          <w:sz w:val="14"/>
+          <w:szCs w:val="14"/>
+        </w:rPr>
+        <w:t xml:space="preserve"> </w:t>
+      </w:r>
+      <w:proofErr w:type="spellStart"/>
+      <w:r>
+        <w:rPr>
+          <w:rFonts w:ascii="Consolas" w:hAnsi="Consolas" w:cs="Courier New"/>
+          <w:color w:val="333333"/>
+          <w:sz w:val="14"/>
+          <w:szCs w:val="14"/>
+        </w:rPr>
+        <w:t>class</w:t>
+      </w:r>
+      <w:proofErr w:type="spellEnd"/>
+      <w:r>
+        <w:rPr>
+          <w:rFonts w:ascii="Consolas" w:hAnsi="Consolas" w:cs="Courier New"/>
+          <w:color w:val="333333"/>
+          <w:sz w:val="14"/>
+          <w:szCs w:val="14"/>
+        </w:rPr>
+        <w:t xml:space="preserve"> </w:t>
+      </w:r>
+      <w:proofErr w:type="spellStart"/>
       <w:r>
         <w:rPr>
           <w:rFonts w:ascii="Consolas" w:hAnsi="Consolas" w:cs="Courier New"/>
@@ -133,7 +172,17 @@
           <w:sz w:val="14"/>
           <w:szCs w:val="14"/>
         </w:rPr>
-        <w:t>Prisioneiro {</w:t>
+        <w:t>Prisioneiro</w:t>
+      </w:r>
+      <w:proofErr w:type="spellEnd"/>
+      <w:r>
+        <w:rPr>
+          <w:rFonts w:ascii="Consolas" w:hAnsi="Consolas" w:cs="Courier New"/>
+          <w:color w:val="333333"/>
+          <w:sz w:val="14"/>
+          <w:szCs w:val="14"/>
+        </w:rPr>
+        <w:t xml:space="preserve"> {</w:t>
       </w:r>
     </w:p>
     <w:p>
@@ -181,14 +230,45 @@
         </w:rPr>
         <w:t xml:space="preserve">   </w:t>
       </w:r>
-      <w:r>
-        <w:rPr>
-          <w:rFonts w:ascii="Consolas" w:hAnsi="Consolas" w:cs="Courier New"/>
-          <w:color w:val="333333"/>
-          <w:sz w:val="14"/>
-          <w:szCs w:val="14"/>
-        </w:rPr>
-        <w:t xml:space="preserve">private int PENA_INOCENCIA = </w:t>
+      <w:proofErr w:type="spellStart"/>
+      <w:r>
+        <w:rPr>
+          <w:rFonts w:ascii="Consolas" w:hAnsi="Consolas" w:cs="Courier New"/>
+          <w:color w:val="333333"/>
+          <w:sz w:val="14"/>
+          <w:szCs w:val="14"/>
+        </w:rPr>
+        <w:t>private</w:t>
+      </w:r>
+      <w:proofErr w:type="spellEnd"/>
+      <w:r>
+        <w:rPr>
+          <w:rFonts w:ascii="Consolas" w:hAnsi="Consolas" w:cs="Courier New"/>
+          <w:color w:val="333333"/>
+          <w:sz w:val="14"/>
+          <w:szCs w:val="14"/>
+        </w:rPr>
+        <w:t xml:space="preserve"> </w:t>
+      </w:r>
+      <w:proofErr w:type="spellStart"/>
+      <w:r>
+        <w:rPr>
+          <w:rFonts w:ascii="Consolas" w:hAnsi="Consolas" w:cs="Courier New"/>
+          <w:color w:val="333333"/>
+          <w:sz w:val="14"/>
+          <w:szCs w:val="14"/>
+        </w:rPr>
+        <w:t>int</w:t>
+      </w:r>
+      <w:proofErr w:type="spellEnd"/>
+      <w:r>
+        <w:rPr>
+          <w:rFonts w:ascii="Consolas" w:hAnsi="Consolas" w:cs="Courier New"/>
+          <w:color w:val="333333"/>
+          <w:sz w:val="14"/>
+          <w:szCs w:val="14"/>
+        </w:rPr>
+        <w:t xml:space="preserve"> PENA_INOCENCIA = </w:t>
       </w:r>
       <w:r>
         <w:rPr>
@@ -254,14 +334,65 @@
         </w:rPr>
         <w:t xml:space="preserve">   </w:t>
       </w:r>
-      <w:r>
-        <w:rPr>
-          <w:rFonts w:ascii="Consolas" w:hAnsi="Consolas" w:cs="Courier New"/>
-          <w:color w:val="333333"/>
-          <w:sz w:val="14"/>
-          <w:szCs w:val="14"/>
-        </w:rPr>
-        <w:t xml:space="preserve">private int PENA_CONDENACAO_MUTUA = </w:t>
+      <w:proofErr w:type="spellStart"/>
+      <w:r>
+        <w:rPr>
+          <w:rFonts w:ascii="Consolas" w:hAnsi="Consolas" w:cs="Courier New"/>
+          <w:color w:val="333333"/>
+          <w:sz w:val="14"/>
+          <w:szCs w:val="14"/>
+        </w:rPr>
+        <w:t>private</w:t>
+      </w:r>
+      <w:proofErr w:type="spellEnd"/>
+      <w:r>
+        <w:rPr>
+          <w:rFonts w:ascii="Consolas" w:hAnsi="Consolas" w:cs="Courier New"/>
+          <w:color w:val="333333"/>
+          <w:sz w:val="14"/>
+          <w:szCs w:val="14"/>
+        </w:rPr>
+        <w:t xml:space="preserve"> </w:t>
+      </w:r>
+      <w:proofErr w:type="spellStart"/>
+      <w:r>
+        <w:rPr>
+          <w:rFonts w:ascii="Consolas" w:hAnsi="Consolas" w:cs="Courier New"/>
+          <w:color w:val="333333"/>
+          <w:sz w:val="14"/>
+          <w:szCs w:val="14"/>
+        </w:rPr>
+        <w:t>int</w:t>
+      </w:r>
+      <w:proofErr w:type="spellEnd"/>
+      <w:r>
+        <w:rPr>
+          <w:rFonts w:ascii="Consolas" w:hAnsi="Consolas" w:cs="Courier New"/>
+          <w:color w:val="333333"/>
+          <w:sz w:val="14"/>
+          <w:szCs w:val="14"/>
+        </w:rPr>
+        <w:t xml:space="preserve"> PENA_CONDENACAO_</w:t>
+      </w:r>
+      <w:proofErr w:type="gramStart"/>
+      <w:r>
+        <w:rPr>
+          <w:rFonts w:ascii="Consolas" w:hAnsi="Consolas" w:cs="Courier New"/>
+          <w:color w:val="333333"/>
+          <w:sz w:val="14"/>
+          <w:szCs w:val="14"/>
+        </w:rPr>
+        <w:t>MUTUA</w:t>
+      </w:r>
+      <w:proofErr w:type="gramEnd"/>
+      <w:r>
+        <w:rPr>
+          <w:rFonts w:ascii="Consolas" w:hAnsi="Consolas" w:cs="Courier New"/>
+          <w:color w:val="333333"/>
+          <w:sz w:val="14"/>
+          <w:szCs w:val="14"/>
+        </w:rPr>
+        <w:t xml:space="preserve"> = </w:t>
       </w:r>
       <w:r>
         <w:rPr>
@@ -327,14 +458,45 @@
         </w:rPr>
         <w:t xml:space="preserve">   </w:t>
       </w:r>
-      <w:r>
-        <w:rPr>
-          <w:rFonts w:ascii="Consolas" w:hAnsi="Consolas" w:cs="Courier New"/>
-          <w:color w:val="333333"/>
-          <w:sz w:val="14"/>
-          <w:szCs w:val="14"/>
-        </w:rPr>
-        <w:t>private int PENA_CONDENACAO_INDIVIDUAL = 10;</w:t>
+      <w:proofErr w:type="spellStart"/>
+      <w:r>
+        <w:rPr>
+          <w:rFonts w:ascii="Consolas" w:hAnsi="Consolas" w:cs="Courier New"/>
+          <w:color w:val="333333"/>
+          <w:sz w:val="14"/>
+          <w:szCs w:val="14"/>
+        </w:rPr>
+        <w:t>private</w:t>
+      </w:r>
+      <w:proofErr w:type="spellEnd"/>
+      <w:r>
+        <w:rPr>
+          <w:rFonts w:ascii="Consolas" w:hAnsi="Consolas" w:cs="Courier New"/>
+          <w:color w:val="333333"/>
+          <w:sz w:val="14"/>
+          <w:szCs w:val="14"/>
+        </w:rPr>
+        <w:t xml:space="preserve"> </w:t>
+      </w:r>
+      <w:proofErr w:type="spellStart"/>
+      <w:r>
+        <w:rPr>
+          <w:rFonts w:ascii="Consolas" w:hAnsi="Consolas" w:cs="Courier New"/>
+          <w:color w:val="333333"/>
+          <w:sz w:val="14"/>
+          <w:szCs w:val="14"/>
+        </w:rPr>
+        <w:t>int</w:t>
+      </w:r>
+      <w:proofErr w:type="spellEnd"/>
+      <w:r>
+        <w:rPr>
+          <w:rFonts w:ascii="Consolas" w:hAnsi="Consolas" w:cs="Courier New"/>
+          <w:color w:val="333333"/>
+          <w:sz w:val="14"/>
+          <w:szCs w:val="14"/>
+        </w:rPr>
+        <w:t xml:space="preserve"> PENA_CONDENACAO_INDIVIDUAL = 10;</w:t>
       </w:r>
     </w:p>
     <w:p>
@@ -382,14 +544,45 @@
         </w:rPr>
         <w:t xml:space="preserve">   </w:t>
       </w:r>
-      <w:r>
-        <w:rPr>
-          <w:rFonts w:ascii="Consolas" w:hAnsi="Consolas" w:cs="Courier New"/>
-          <w:color w:val="333333"/>
-          <w:sz w:val="14"/>
-          <w:szCs w:val="14"/>
-        </w:rPr>
-        <w:t>private int PENA_CONDENACAO_CUMPLICES = 1</w:t>
+      <w:proofErr w:type="spellStart"/>
+      <w:r>
+        <w:rPr>
+          <w:rFonts w:ascii="Consolas" w:hAnsi="Consolas" w:cs="Courier New"/>
+          <w:color w:val="333333"/>
+          <w:sz w:val="14"/>
+          <w:szCs w:val="14"/>
+        </w:rPr>
+        <w:t>private</w:t>
+      </w:r>
+      <w:proofErr w:type="spellEnd"/>
+      <w:r>
+        <w:rPr>
+          <w:rFonts w:ascii="Consolas" w:hAnsi="Consolas" w:cs="Courier New"/>
+          <w:color w:val="333333"/>
+          <w:sz w:val="14"/>
+          <w:szCs w:val="14"/>
+        </w:rPr>
+        <w:t xml:space="preserve"> </w:t>
+      </w:r>
+      <w:proofErr w:type="spellStart"/>
+      <w:r>
+        <w:rPr>
+          <w:rFonts w:ascii="Consolas" w:hAnsi="Consolas" w:cs="Courier New"/>
+          <w:color w:val="333333"/>
+          <w:sz w:val="14"/>
+          <w:szCs w:val="14"/>
+        </w:rPr>
+        <w:t>int</w:t>
+      </w:r>
+      <w:proofErr w:type="spellEnd"/>
+      <w:r>
+        <w:rPr>
+          <w:rFonts w:ascii="Consolas" w:hAnsi="Consolas" w:cs="Courier New"/>
+          <w:color w:val="333333"/>
+          <w:sz w:val="14"/>
+          <w:szCs w:val="14"/>
+        </w:rPr>
+        <w:t xml:space="preserve"> PENA_CONDENACAO_CUMPLICES = 1</w:t>
       </w:r>
       <w:r>
         <w:rPr>
@@ -492,14 +685,116 @@
         </w:rPr>
         <w:t xml:space="preserve">   </w:t>
       </w:r>
-      <w:r>
-        <w:rPr>
-          <w:rFonts w:ascii="Consolas" w:hAnsi="Consolas" w:cs="Courier New"/>
-          <w:color w:val="333333"/>
-          <w:sz w:val="14"/>
-          <w:szCs w:val="14"/>
-        </w:rPr>
-        <w:t>public int calculaPena(Resposta respostaPrisioneiroA, Resposta respostaPrisioneiroB) {</w:t>
+      <w:proofErr w:type="spellStart"/>
+      <w:r>
+        <w:rPr>
+          <w:rFonts w:ascii="Consolas" w:hAnsi="Consolas" w:cs="Courier New"/>
+          <w:color w:val="333333"/>
+          <w:sz w:val="14"/>
+          <w:szCs w:val="14"/>
+        </w:rPr>
+        <w:t>public</w:t>
+      </w:r>
+      <w:proofErr w:type="spellEnd"/>
+      <w:r>
+        <w:rPr>
+          <w:rFonts w:ascii="Consolas" w:hAnsi="Consolas" w:cs="Courier New"/>
+          <w:color w:val="333333"/>
+          <w:sz w:val="14"/>
+          <w:szCs w:val="14"/>
+        </w:rPr>
+        <w:t xml:space="preserve"> </w:t>
+      </w:r>
+      <w:proofErr w:type="spellStart"/>
+      <w:r>
+        <w:rPr>
+          <w:rFonts w:ascii="Consolas" w:hAnsi="Consolas" w:cs="Courier New"/>
+          <w:color w:val="333333"/>
+          <w:sz w:val="14"/>
+          <w:szCs w:val="14"/>
+        </w:rPr>
+        <w:t>int</w:t>
+      </w:r>
+      <w:proofErr w:type="spellEnd"/>
+      <w:r>
+        <w:rPr>
+          <w:rFonts w:ascii="Consolas" w:hAnsi="Consolas" w:cs="Courier New"/>
+          <w:color w:val="333333"/>
+          <w:sz w:val="14"/>
+          <w:szCs w:val="14"/>
+        </w:rPr>
+        <w:t xml:space="preserve"> </w:t>
+      </w:r>
+      <w:proofErr w:type="spellStart"/>
+      <w:proofErr w:type="gramStart"/>
+      <w:r>
+        <w:rPr>
+          <w:rFonts w:ascii="Consolas" w:hAnsi="Consolas" w:cs="Courier New"/>
+          <w:color w:val="333333"/>
+          <w:sz w:val="14"/>
+          <w:szCs w:val="14"/>
+        </w:rPr>
+        <w:t>calculaPena</w:t>
+      </w:r>
+      <w:proofErr w:type="spellEnd"/>
+      <w:r>
+        <w:rPr>
+          <w:rFonts w:ascii="Consolas" w:hAnsi="Consolas" w:cs="Courier New"/>
+          <w:color w:val="333333"/>
+          <w:sz w:val="14"/>
+          <w:szCs w:val="14"/>
+        </w:rPr>
+        <w:t>(</w:t>
+      </w:r>
+      <w:proofErr w:type="gramEnd"/>
+      <w:r>
+        <w:rPr>
+          <w:rFonts w:ascii="Consolas" w:hAnsi="Consolas" w:cs="Courier New"/>
+          <w:color w:val="333333"/>
+          <w:sz w:val="14"/>
+          <w:szCs w:val="14"/>
+        </w:rPr>
+        <w:t xml:space="preserve">Resposta </w:t>
+      </w:r>
+      <w:proofErr w:type="spellStart"/>
+      <w:r>
+        <w:rPr>
+          <w:rFonts w:ascii="Consolas" w:hAnsi="Consolas" w:cs="Courier New"/>
+          <w:color w:val="333333"/>
+          <w:sz w:val="14"/>
+          <w:szCs w:val="14"/>
+        </w:rPr>
+        <w:t>respostaPrisioneiroA</w:t>
+      </w:r>
+      <w:proofErr w:type="spellEnd"/>
+      <w:r>
+        <w:rPr>
+          <w:rFonts w:ascii="Consolas" w:hAnsi="Consolas" w:cs="Courier New"/>
+          <w:color w:val="333333"/>
+          <w:sz w:val="14"/>
+          <w:szCs w:val="14"/>
+        </w:rPr>
+        <w:t xml:space="preserve">, Resposta </w:t>
+      </w:r>
+      <w:proofErr w:type="spellStart"/>
+      <w:r>
+        <w:rPr>
+          <w:rFonts w:ascii="Consolas" w:hAnsi="Consolas" w:cs="Courier New"/>
+          <w:color w:val="333333"/>
+          <w:sz w:val="14"/>
+          <w:szCs w:val="14"/>
+        </w:rPr>
+        <w:t>respostaPrisioneiroB</w:t>
+      </w:r>
+      <w:proofErr w:type="spellEnd"/>
+      <w:r>
+        <w:rPr>
+          <w:rFonts w:ascii="Consolas" w:hAnsi="Consolas" w:cs="Courier New"/>
+          <w:color w:val="333333"/>
+          <w:sz w:val="14"/>
+          <w:szCs w:val="14"/>
+        </w:rPr>
+        <w:t>) {</w:t>
       </w:r>
     </w:p>
     <w:p>
@@ -547,14 +842,65 @@
         </w:rPr>
         <w:t xml:space="preserve">      </w:t>
       </w:r>
-      <w:r>
-        <w:rPr>
-          <w:rFonts w:ascii="Consolas" w:hAnsi="Consolas" w:cs="Courier New"/>
-          <w:color w:val="333333"/>
-          <w:sz w:val="14"/>
-          <w:szCs w:val="14"/>
-        </w:rPr>
-        <w:t>if (respostaPrisioneiroA == Resposta.DELACAO) {</w:t>
+      <w:proofErr w:type="spellStart"/>
+      <w:r>
+        <w:rPr>
+          <w:rFonts w:ascii="Consolas" w:hAnsi="Consolas" w:cs="Courier New"/>
+          <w:color w:val="333333"/>
+          <w:sz w:val="14"/>
+          <w:szCs w:val="14"/>
+        </w:rPr>
+        <w:t>if</w:t>
+      </w:r>
+      <w:proofErr w:type="spellEnd"/>
+      <w:r>
+        <w:rPr>
+          <w:rFonts w:ascii="Consolas" w:hAnsi="Consolas" w:cs="Courier New"/>
+          <w:color w:val="333333"/>
+          <w:sz w:val="14"/>
+          <w:szCs w:val="14"/>
+        </w:rPr>
+        <w:t xml:space="preserve"> (</w:t>
+      </w:r>
+      <w:proofErr w:type="spellStart"/>
+      <w:r>
+        <w:rPr>
+          <w:rFonts w:ascii="Consolas" w:hAnsi="Consolas" w:cs="Courier New"/>
+          <w:color w:val="333333"/>
+          <w:sz w:val="14"/>
+          <w:szCs w:val="14"/>
+        </w:rPr>
+        <w:t>respostaPrisioneiroA</w:t>
+      </w:r>
+      <w:proofErr w:type="spellEnd"/>
+      <w:r>
+        <w:rPr>
+          <w:rFonts w:ascii="Consolas" w:hAnsi="Consolas" w:cs="Courier New"/>
+          <w:color w:val="333333"/>
+          <w:sz w:val="14"/>
+          <w:szCs w:val="14"/>
+        </w:rPr>
+        <w:t xml:space="preserve"> == </w:t>
+      </w:r>
+      <w:proofErr w:type="spellStart"/>
+      <w:r>
+        <w:rPr>
+          <w:rFonts w:ascii="Consolas" w:hAnsi="Consolas" w:cs="Courier New"/>
+          <w:color w:val="333333"/>
+          <w:sz w:val="14"/>
+          <w:szCs w:val="14"/>
+        </w:rPr>
+        <w:t>Resposta.DELACAO</w:t>
+      </w:r>
+      <w:proofErr w:type="spellEnd"/>
+      <w:r>
+        <w:rPr>
+          <w:rFonts w:ascii="Consolas" w:hAnsi="Consolas" w:cs="Courier New"/>
+          <w:color w:val="333333"/>
+          <w:sz w:val="14"/>
+          <w:szCs w:val="14"/>
+        </w:rPr>
+        <w:t>) {</w:t>
       </w:r>
     </w:p>
     <w:p>
@@ -602,14 +948,65 @@
         </w:rPr>
         <w:t xml:space="preserve">          </w:t>
       </w:r>
-      <w:r>
-        <w:rPr>
-          <w:rFonts w:ascii="Consolas" w:hAnsi="Consolas" w:cs="Courier New"/>
-          <w:color w:val="333333"/>
-          <w:sz w:val="14"/>
-          <w:szCs w:val="14"/>
-        </w:rPr>
-        <w:t>if (respostaPrisioneiroB == Resposta.DELACAO) {</w:t>
+      <w:proofErr w:type="spellStart"/>
+      <w:r>
+        <w:rPr>
+          <w:rFonts w:ascii="Consolas" w:hAnsi="Consolas" w:cs="Courier New"/>
+          <w:color w:val="333333"/>
+          <w:sz w:val="14"/>
+          <w:szCs w:val="14"/>
+        </w:rPr>
+        <w:t>if</w:t>
+      </w:r>
+      <w:proofErr w:type="spellEnd"/>
+      <w:r>
+        <w:rPr>
+          <w:rFonts w:ascii="Consolas" w:hAnsi="Consolas" w:cs="Courier New"/>
+          <w:color w:val="333333"/>
+          <w:sz w:val="14"/>
+          <w:szCs w:val="14"/>
+        </w:rPr>
+        <w:t xml:space="preserve"> (</w:t>
+      </w:r>
+      <w:proofErr w:type="spellStart"/>
+      <w:r>
+        <w:rPr>
+          <w:rFonts w:ascii="Consolas" w:hAnsi="Consolas" w:cs="Courier New"/>
+          <w:color w:val="333333"/>
+          <w:sz w:val="14"/>
+          <w:szCs w:val="14"/>
+        </w:rPr>
+        <w:t>respostaPrisioneiroB</w:t>
+      </w:r>
+      <w:proofErr w:type="spellEnd"/>
+      <w:r>
+        <w:rPr>
+          <w:rFonts w:ascii="Consolas" w:hAnsi="Consolas" w:cs="Courier New"/>
+          <w:color w:val="333333"/>
+          <w:sz w:val="14"/>
+          <w:szCs w:val="14"/>
+        </w:rPr>
+        <w:t xml:space="preserve"> == </w:t>
+      </w:r>
+      <w:proofErr w:type="spellStart"/>
+      <w:r>
+        <w:rPr>
+          <w:rFonts w:ascii="Consolas" w:hAnsi="Consolas" w:cs="Courier New"/>
+          <w:color w:val="333333"/>
+          <w:sz w:val="14"/>
+          <w:szCs w:val="14"/>
+        </w:rPr>
+        <w:t>Resposta.DELACAO</w:t>
+      </w:r>
+      <w:proofErr w:type="spellEnd"/>
+      <w:r>
+        <w:rPr>
+          <w:rFonts w:ascii="Consolas" w:hAnsi="Consolas" w:cs="Courier New"/>
+          <w:color w:val="333333"/>
+          <w:sz w:val="14"/>
+          <w:szCs w:val="14"/>
+        </w:rPr>
+        <w:t>) {</w:t>
       </w:r>
     </w:p>
     <w:p>
@@ -657,14 +1054,45 @@
         </w:rPr>
         <w:t xml:space="preserve">            </w:t>
       </w:r>
-      <w:r>
-        <w:rPr>
-          <w:rFonts w:ascii="Consolas" w:hAnsi="Consolas" w:cs="Courier New"/>
-          <w:color w:val="333333"/>
-          <w:sz w:val="14"/>
-          <w:szCs w:val="14"/>
-        </w:rPr>
-        <w:t>return PENA_CONDENACAO_MUTUA;</w:t>
+      <w:proofErr w:type="spellStart"/>
+      <w:r>
+        <w:rPr>
+          <w:rFonts w:ascii="Consolas" w:hAnsi="Consolas" w:cs="Courier New"/>
+          <w:color w:val="333333"/>
+          <w:sz w:val="14"/>
+          <w:szCs w:val="14"/>
+        </w:rPr>
+        <w:t>return</w:t>
+      </w:r>
+      <w:proofErr w:type="spellEnd"/>
+      <w:r>
+        <w:rPr>
+          <w:rFonts w:ascii="Consolas" w:hAnsi="Consolas" w:cs="Courier New"/>
+          <w:color w:val="333333"/>
+          <w:sz w:val="14"/>
+          <w:szCs w:val="14"/>
+        </w:rPr>
+        <w:t xml:space="preserve"> PENA_CONDENACAO_</w:t>
+      </w:r>
+      <w:proofErr w:type="gramStart"/>
+      <w:r>
+        <w:rPr>
+          <w:rFonts w:ascii="Consolas" w:hAnsi="Consolas" w:cs="Courier New"/>
+          <w:color w:val="333333"/>
+          <w:sz w:val="14"/>
+          <w:szCs w:val="14"/>
+        </w:rPr>
+        <w:t>MUTUA</w:t>
+      </w:r>
+      <w:proofErr w:type="gramEnd"/>
+      <w:r>
+        <w:rPr>
+          <w:rFonts w:ascii="Consolas" w:hAnsi="Consolas" w:cs="Courier New"/>
+          <w:color w:val="333333"/>
+          <w:sz w:val="14"/>
+          <w:szCs w:val="14"/>
+        </w:rPr>
+        <w:t>;</w:t>
       </w:r>
     </w:p>
     <w:p>
@@ -719,7 +1147,27 @@
           <w:sz w:val="14"/>
           <w:szCs w:val="14"/>
         </w:rPr>
-        <w:t>} else {</w:t>
+        <w:t xml:space="preserve">} </w:t>
+      </w:r>
+      <w:proofErr w:type="spellStart"/>
+      <w:r>
+        <w:rPr>
+          <w:rFonts w:ascii="Consolas" w:hAnsi="Consolas" w:cs="Courier New"/>
+          <w:color w:val="333333"/>
+          <w:sz w:val="14"/>
+          <w:szCs w:val="14"/>
+        </w:rPr>
+        <w:t>else</w:t>
+      </w:r>
+      <w:proofErr w:type="spellEnd"/>
+      <w:r>
+        <w:rPr>
+          <w:rFonts w:ascii="Consolas" w:hAnsi="Consolas" w:cs="Courier New"/>
+          <w:color w:val="333333"/>
+          <w:sz w:val="14"/>
+          <w:szCs w:val="14"/>
+        </w:rPr>
+        <w:t xml:space="preserve"> {</w:t>
       </w:r>
     </w:p>
     <w:p>
@@ -767,14 +1215,25 @@
         </w:rPr>
         <w:t xml:space="preserve">                 </w:t>
       </w:r>
-      <w:r>
-        <w:rPr>
-          <w:rFonts w:ascii="Consolas" w:hAnsi="Consolas" w:cs="Courier New"/>
-          <w:color w:val="333333"/>
-          <w:sz w:val="14"/>
-          <w:szCs w:val="14"/>
-        </w:rPr>
-        <w:t>return PENA_INOCENCIA;</w:t>
+      <w:proofErr w:type="spellStart"/>
+      <w:r>
+        <w:rPr>
+          <w:rFonts w:ascii="Consolas" w:hAnsi="Consolas" w:cs="Courier New"/>
+          <w:color w:val="333333"/>
+          <w:sz w:val="14"/>
+          <w:szCs w:val="14"/>
+        </w:rPr>
+        <w:t>return</w:t>
+      </w:r>
+      <w:proofErr w:type="spellEnd"/>
+      <w:r>
+        <w:rPr>
+          <w:rFonts w:ascii="Consolas" w:hAnsi="Consolas" w:cs="Courier New"/>
+          <w:color w:val="333333"/>
+          <w:sz w:val="14"/>
+          <w:szCs w:val="14"/>
+        </w:rPr>
+        <w:t xml:space="preserve"> PENA_INOCENCIA;</w:t>
       </w:r>
     </w:p>
     <w:p>
@@ -884,7 +1343,27 @@
           <w:sz w:val="14"/>
           <w:szCs w:val="14"/>
         </w:rPr>
-        <w:t>} else {</w:t>
+        <w:t xml:space="preserve">} </w:t>
+      </w:r>
+      <w:proofErr w:type="spellStart"/>
+      <w:r>
+        <w:rPr>
+          <w:rFonts w:ascii="Consolas" w:hAnsi="Consolas" w:cs="Courier New"/>
+          <w:color w:val="333333"/>
+          <w:sz w:val="14"/>
+          <w:szCs w:val="14"/>
+        </w:rPr>
+        <w:t>else</w:t>
+      </w:r>
+      <w:proofErr w:type="spellEnd"/>
+      <w:r>
+        <w:rPr>
+          <w:rFonts w:ascii="Consolas" w:hAnsi="Consolas" w:cs="Courier New"/>
+          <w:color w:val="333333"/>
+          <w:sz w:val="14"/>
+          <w:szCs w:val="14"/>
+        </w:rPr>
+        <w:t xml:space="preserve"> {</w:t>
       </w:r>
     </w:p>
     <w:p>
@@ -932,14 +1411,65 @@
         </w:rPr>
         <w:t xml:space="preserve">                </w:t>
       </w:r>
-      <w:r>
-        <w:rPr>
-          <w:rFonts w:ascii="Consolas" w:hAnsi="Consolas" w:cs="Courier New"/>
-          <w:color w:val="333333"/>
-          <w:sz w:val="14"/>
-          <w:szCs w:val="14"/>
-        </w:rPr>
-        <w:t>if (respostaPrisioneiroB == Resposta.DELACAO) {</w:t>
+      <w:proofErr w:type="spellStart"/>
+      <w:r>
+        <w:rPr>
+          <w:rFonts w:ascii="Consolas" w:hAnsi="Consolas" w:cs="Courier New"/>
+          <w:color w:val="333333"/>
+          <w:sz w:val="14"/>
+          <w:szCs w:val="14"/>
+        </w:rPr>
+        <w:t>if</w:t>
+      </w:r>
+      <w:proofErr w:type="spellEnd"/>
+      <w:r>
+        <w:rPr>
+          <w:rFonts w:ascii="Consolas" w:hAnsi="Consolas" w:cs="Courier New"/>
+          <w:color w:val="333333"/>
+          <w:sz w:val="14"/>
+          <w:szCs w:val="14"/>
+        </w:rPr>
+        <w:t xml:space="preserve"> (</w:t>
+      </w:r>
+      <w:proofErr w:type="spellStart"/>
+      <w:r>
+        <w:rPr>
+          <w:rFonts w:ascii="Consolas" w:hAnsi="Consolas" w:cs="Courier New"/>
+          <w:color w:val="333333"/>
+          <w:sz w:val="14"/>
+          <w:szCs w:val="14"/>
+        </w:rPr>
+        <w:t>respostaPrisioneiroB</w:t>
+      </w:r>
+      <w:proofErr w:type="spellEnd"/>
+      <w:r>
+        <w:rPr>
+          <w:rFonts w:ascii="Consolas" w:hAnsi="Consolas" w:cs="Courier New"/>
+          <w:color w:val="333333"/>
+          <w:sz w:val="14"/>
+          <w:szCs w:val="14"/>
+        </w:rPr>
+        <w:t xml:space="preserve"> == </w:t>
+      </w:r>
+      <w:proofErr w:type="spellStart"/>
+      <w:r>
+        <w:rPr>
+          <w:rFonts w:ascii="Consolas" w:hAnsi="Consolas" w:cs="Courier New"/>
+          <w:color w:val="333333"/>
+          <w:sz w:val="14"/>
+          <w:szCs w:val="14"/>
+        </w:rPr>
+        <w:t>Resposta.DELACAO</w:t>
+      </w:r>
+      <w:proofErr w:type="spellEnd"/>
+      <w:r>
+        <w:rPr>
+          <w:rFonts w:ascii="Consolas" w:hAnsi="Consolas" w:cs="Courier New"/>
+          <w:color w:val="333333"/>
+          <w:sz w:val="14"/>
+          <w:szCs w:val="14"/>
+        </w:rPr>
+        <w:t>) {</w:t>
       </w:r>
     </w:p>
     <w:p>
@@ -987,14 +1517,25 @@
         </w:rPr>
         <w:t xml:space="preserve">                    </w:t>
       </w:r>
-      <w:r>
-        <w:rPr>
-          <w:rFonts w:ascii="Consolas" w:hAnsi="Consolas" w:cs="Courier New"/>
-          <w:color w:val="333333"/>
-          <w:sz w:val="14"/>
-          <w:szCs w:val="14"/>
-        </w:rPr>
-        <w:t>return PENA_CONDENACAO_INDIVIDUAL;</w:t>
+      <w:proofErr w:type="spellStart"/>
+      <w:r>
+        <w:rPr>
+          <w:rFonts w:ascii="Consolas" w:hAnsi="Consolas" w:cs="Courier New"/>
+          <w:color w:val="333333"/>
+          <w:sz w:val="14"/>
+          <w:szCs w:val="14"/>
+        </w:rPr>
+        <w:t>return</w:t>
+      </w:r>
+      <w:proofErr w:type="spellEnd"/>
+      <w:r>
+        <w:rPr>
+          <w:rFonts w:ascii="Consolas" w:hAnsi="Consolas" w:cs="Courier New"/>
+          <w:color w:val="333333"/>
+          <w:sz w:val="14"/>
+          <w:szCs w:val="14"/>
+        </w:rPr>
+        <w:t xml:space="preserve"> PENA_CONDENACAO_INDIVIDUAL;</w:t>
       </w:r>
     </w:p>
     <w:p>
@@ -1049,7 +1590,27 @@
           <w:sz w:val="14"/>
           <w:szCs w:val="14"/>
         </w:rPr>
-        <w:t>} else {</w:t>
+        <w:t xml:space="preserve">} </w:t>
+      </w:r>
+      <w:proofErr w:type="spellStart"/>
+      <w:r>
+        <w:rPr>
+          <w:rFonts w:ascii="Consolas" w:hAnsi="Consolas" w:cs="Courier New"/>
+          <w:color w:val="333333"/>
+          <w:sz w:val="14"/>
+          <w:szCs w:val="14"/>
+        </w:rPr>
+        <w:t>else</w:t>
+      </w:r>
+      <w:proofErr w:type="spellEnd"/>
+      <w:r>
+        <w:rPr>
+          <w:rFonts w:ascii="Consolas" w:hAnsi="Consolas" w:cs="Courier New"/>
+          <w:color w:val="333333"/>
+          <w:sz w:val="14"/>
+          <w:szCs w:val="14"/>
+        </w:rPr>
+        <w:t xml:space="preserve"> {</w:t>
       </w:r>
     </w:p>
     <w:p>
@@ -1097,14 +1658,25 @@
         </w:rPr>
         <w:t xml:space="preserve">                         </w:t>
       </w:r>
-      <w:r>
-        <w:rPr>
-          <w:rFonts w:ascii="Consolas" w:hAnsi="Consolas" w:cs="Courier New"/>
-          <w:color w:val="333333"/>
-          <w:sz w:val="14"/>
-          <w:szCs w:val="14"/>
-        </w:rPr>
-        <w:t>return PENA_CONDENACAO_CUMPLICES;</w:t>
+      <w:proofErr w:type="spellStart"/>
+      <w:r>
+        <w:rPr>
+          <w:rFonts w:ascii="Consolas" w:hAnsi="Consolas" w:cs="Courier New"/>
+          <w:color w:val="333333"/>
+          <w:sz w:val="14"/>
+          <w:szCs w:val="14"/>
+        </w:rPr>
+        <w:t>return</w:t>
+      </w:r>
+      <w:proofErr w:type="spellEnd"/>
+      <w:r>
+        <w:rPr>
+          <w:rFonts w:ascii="Consolas" w:hAnsi="Consolas" w:cs="Courier New"/>
+          <w:color w:val="333333"/>
+          <w:sz w:val="14"/>
+          <w:szCs w:val="14"/>
+        </w:rPr>
+        <w:t xml:space="preserve"> PENA_CONDENACAO_CUMPLICES;</w:t>
       </w:r>
     </w:p>
     <w:p>
@@ -1325,6 +1897,2061 @@
           <w:szCs w:val="28"/>
         </w:rPr>
       </w:pPr>
+    </w:p>
+    <w:p>
+      <w:pPr>
+        <w:rPr>
+          <w:sz w:val="28"/>
+          <w:szCs w:val="28"/>
+        </w:rPr>
+      </w:pPr>
+      <w:r>
+        <w:rPr>
+          <w:sz w:val="28"/>
+          <w:szCs w:val="28"/>
+        </w:rPr>
+        <w:t xml:space="preserve">Primeiro erro encontrado: </w:t>
+      </w:r>
+    </w:p>
+    <w:p>
+      <w:pPr>
+        <w:rPr>
+          <w:sz w:val="28"/>
+          <w:szCs w:val="28"/>
+        </w:rPr>
+      </w:pPr>
+      <w:r>
+        <w:rPr>
+          <w:sz w:val="28"/>
+          <w:szCs w:val="28"/>
+        </w:rPr>
+        <w:t xml:space="preserve">Faltou o </w:t>
+      </w:r>
+      <w:proofErr w:type="spellStart"/>
+      <w:r>
+        <w:rPr>
+          <w:sz w:val="28"/>
+          <w:szCs w:val="28"/>
+        </w:rPr>
+        <w:t>enum</w:t>
+      </w:r>
+      <w:proofErr w:type="spellEnd"/>
+      <w:r>
+        <w:rPr>
+          <w:sz w:val="28"/>
+          <w:szCs w:val="28"/>
+        </w:rPr>
+        <w:t xml:space="preserve"> Resposta para que o método calcula possa funcionar corretamente:</w:t>
+      </w:r>
+    </w:p>
+    <w:p>
+      <w:pPr>
+        <w:pBdr>
+          <w:top w:val="single" w:sz="6" w:space="7" w:color="CCCCCC"/>
+          <w:left w:val="single" w:sz="6" w:space="7" w:color="CCCCCC"/>
+          <w:bottom w:val="single" w:sz="6" w:space="7" w:color="CCCCCC"/>
+          <w:right w:val="single" w:sz="6" w:space="7" w:color="CCCCCC"/>
+        </w:pBdr>
+        <w:shd w:val="clear" w:color="auto" w:fill="F5F5F5"/>
+        <w:tabs>
+          <w:tab w:val="left" w:pos="916"/>
+          <w:tab w:val="left" w:pos="1832"/>
+          <w:tab w:val="left" w:pos="2748"/>
+          <w:tab w:val="left" w:pos="3664"/>
+          <w:tab w:val="left" w:pos="4580"/>
+          <w:tab w:val="left" w:pos="5496"/>
+          <w:tab w:val="left" w:pos="6412"/>
+          <w:tab w:val="left" w:pos="7328"/>
+          <w:tab w:val="left" w:pos="8244"/>
+          <w:tab w:val="left" w:pos="9160"/>
+          <w:tab w:val="left" w:pos="10076"/>
+          <w:tab w:val="left" w:pos="10992"/>
+          <w:tab w:val="left" w:pos="11908"/>
+          <w:tab w:val="left" w:pos="12824"/>
+          <w:tab w:val="left" w:pos="13740"/>
+          <w:tab w:val="left" w:pos="14656"/>
+        </w:tabs>
+        <w:wordWrap w:val="0"/>
+        <w:spacing w:after="150"/>
+        <w:rPr>
+          <w:rFonts w:ascii="Consolas" w:hAnsi="Consolas" w:cs="Courier New"/>
+          <w:color w:val="333333"/>
+          <w:sz w:val="14"/>
+          <w:szCs w:val="14"/>
+        </w:rPr>
+      </w:pPr>
+      <w:proofErr w:type="spellStart"/>
+      <w:r>
+        <w:rPr>
+          <w:rFonts w:ascii="Consolas" w:hAnsi="Consolas" w:cs="Courier New"/>
+          <w:color w:val="333333"/>
+          <w:sz w:val="14"/>
+          <w:szCs w:val="14"/>
+        </w:rPr>
+        <w:t>public</w:t>
+      </w:r>
+      <w:proofErr w:type="spellEnd"/>
+      <w:r>
+        <w:rPr>
+          <w:rFonts w:ascii="Consolas" w:hAnsi="Consolas" w:cs="Courier New"/>
+          <w:color w:val="333333"/>
+          <w:sz w:val="14"/>
+          <w:szCs w:val="14"/>
+        </w:rPr>
+        <w:t xml:space="preserve"> </w:t>
+      </w:r>
+      <w:proofErr w:type="spellStart"/>
+      <w:r>
+        <w:rPr>
+          <w:rFonts w:ascii="Consolas" w:hAnsi="Consolas" w:cs="Courier New"/>
+          <w:color w:val="333333"/>
+          <w:sz w:val="14"/>
+          <w:szCs w:val="14"/>
+        </w:rPr>
+        <w:t>class</w:t>
+      </w:r>
+      <w:proofErr w:type="spellEnd"/>
+      <w:r>
+        <w:rPr>
+          <w:rFonts w:ascii="Consolas" w:hAnsi="Consolas" w:cs="Courier New"/>
+          <w:color w:val="333333"/>
+          <w:sz w:val="14"/>
+          <w:szCs w:val="14"/>
+        </w:rPr>
+        <w:t xml:space="preserve"> </w:t>
+      </w:r>
+      <w:proofErr w:type="spellStart"/>
+      <w:r>
+        <w:rPr>
+          <w:rFonts w:ascii="Consolas" w:hAnsi="Consolas" w:cs="Courier New"/>
+          <w:color w:val="333333"/>
+          <w:sz w:val="14"/>
+          <w:szCs w:val="14"/>
+        </w:rPr>
+        <w:t>Julgamento</w:t>
+      </w:r>
+      <w:r>
+        <w:rPr>
+          <w:rFonts w:ascii="Consolas" w:hAnsi="Consolas" w:cs="Courier New"/>
+          <w:color w:val="333333"/>
+          <w:sz w:val="14"/>
+          <w:szCs w:val="14"/>
+        </w:rPr>
+        <w:t>Prisioneiro</w:t>
+      </w:r>
+      <w:proofErr w:type="spellEnd"/>
+      <w:r>
+        <w:rPr>
+          <w:rFonts w:ascii="Consolas" w:hAnsi="Consolas" w:cs="Courier New"/>
+          <w:color w:val="333333"/>
+          <w:sz w:val="14"/>
+          <w:szCs w:val="14"/>
+        </w:rPr>
+        <w:t xml:space="preserve"> {</w:t>
+      </w:r>
+    </w:p>
+    <w:p>
+      <w:pPr>
+        <w:pBdr>
+          <w:top w:val="single" w:sz="6" w:space="7" w:color="CCCCCC"/>
+          <w:left w:val="single" w:sz="6" w:space="7" w:color="CCCCCC"/>
+          <w:bottom w:val="single" w:sz="6" w:space="7" w:color="CCCCCC"/>
+          <w:right w:val="single" w:sz="6" w:space="7" w:color="CCCCCC"/>
+        </w:pBdr>
+        <w:shd w:val="clear" w:color="auto" w:fill="F5F5F5"/>
+        <w:tabs>
+          <w:tab w:val="left" w:pos="916"/>
+          <w:tab w:val="left" w:pos="1832"/>
+          <w:tab w:val="left" w:pos="2748"/>
+          <w:tab w:val="left" w:pos="3664"/>
+          <w:tab w:val="left" w:pos="4580"/>
+          <w:tab w:val="left" w:pos="5496"/>
+          <w:tab w:val="left" w:pos="6412"/>
+          <w:tab w:val="left" w:pos="7328"/>
+          <w:tab w:val="left" w:pos="8244"/>
+          <w:tab w:val="left" w:pos="9160"/>
+          <w:tab w:val="left" w:pos="10076"/>
+          <w:tab w:val="left" w:pos="10992"/>
+          <w:tab w:val="left" w:pos="11908"/>
+          <w:tab w:val="left" w:pos="12824"/>
+          <w:tab w:val="left" w:pos="13740"/>
+          <w:tab w:val="left" w:pos="14656"/>
+        </w:tabs>
+        <w:wordWrap w:val="0"/>
+        <w:spacing w:after="150"/>
+        <w:rPr>
+          <w:rFonts w:ascii="Consolas" w:hAnsi="Consolas" w:cs="Courier New"/>
+          <w:color w:val="333333"/>
+          <w:sz w:val="14"/>
+          <w:szCs w:val="14"/>
+        </w:rPr>
+      </w:pPr>
+      <w:r>
+        <w:rPr>
+          <w:rFonts w:ascii="Consolas" w:hAnsi="Consolas" w:cs="Courier New"/>
+          <w:color w:val="333333"/>
+          <w:sz w:val="14"/>
+          <w:szCs w:val="14"/>
+        </w:rPr>
+        <w:t xml:space="preserve">   </w:t>
+      </w:r>
+      <w:proofErr w:type="spellStart"/>
+      <w:r>
+        <w:rPr>
+          <w:rFonts w:ascii="Consolas" w:hAnsi="Consolas" w:cs="Courier New"/>
+          <w:color w:val="333333"/>
+          <w:sz w:val="14"/>
+          <w:szCs w:val="14"/>
+        </w:rPr>
+        <w:t>private</w:t>
+      </w:r>
+      <w:proofErr w:type="spellEnd"/>
+      <w:r>
+        <w:rPr>
+          <w:rFonts w:ascii="Consolas" w:hAnsi="Consolas" w:cs="Courier New"/>
+          <w:color w:val="333333"/>
+          <w:sz w:val="14"/>
+          <w:szCs w:val="14"/>
+        </w:rPr>
+        <w:t xml:space="preserve"> </w:t>
+      </w:r>
+      <w:proofErr w:type="spellStart"/>
+      <w:r>
+        <w:rPr>
+          <w:rFonts w:ascii="Consolas" w:hAnsi="Consolas" w:cs="Courier New"/>
+          <w:color w:val="333333"/>
+          <w:sz w:val="14"/>
+          <w:szCs w:val="14"/>
+        </w:rPr>
+        <w:t>int</w:t>
+      </w:r>
+      <w:proofErr w:type="spellEnd"/>
+      <w:r>
+        <w:rPr>
+          <w:rFonts w:ascii="Consolas" w:hAnsi="Consolas" w:cs="Courier New"/>
+          <w:color w:val="333333"/>
+          <w:sz w:val="14"/>
+          <w:szCs w:val="14"/>
+        </w:rPr>
+        <w:t xml:space="preserve"> PENA_INOCENCIA = </w:t>
+      </w:r>
+      <w:r>
+        <w:rPr>
+          <w:rFonts w:ascii="Consolas" w:hAnsi="Consolas" w:cs="Courier New"/>
+          <w:color w:val="333333"/>
+          <w:sz w:val="14"/>
+          <w:szCs w:val="14"/>
+        </w:rPr>
+        <w:t>13</w:t>
+      </w:r>
+      <w:r>
+        <w:rPr>
+          <w:rFonts w:ascii="Consolas" w:hAnsi="Consolas" w:cs="Courier New"/>
+          <w:color w:val="333333"/>
+          <w:sz w:val="14"/>
+          <w:szCs w:val="14"/>
+        </w:rPr>
+        <w:t>;</w:t>
+      </w:r>
+    </w:p>
+    <w:p>
+      <w:pPr>
+        <w:pBdr>
+          <w:top w:val="single" w:sz="6" w:space="7" w:color="CCCCCC"/>
+          <w:left w:val="single" w:sz="6" w:space="7" w:color="CCCCCC"/>
+          <w:bottom w:val="single" w:sz="6" w:space="7" w:color="CCCCCC"/>
+          <w:right w:val="single" w:sz="6" w:space="7" w:color="CCCCCC"/>
+        </w:pBdr>
+        <w:shd w:val="clear" w:color="auto" w:fill="F5F5F5"/>
+        <w:tabs>
+          <w:tab w:val="left" w:pos="916"/>
+          <w:tab w:val="left" w:pos="1832"/>
+          <w:tab w:val="left" w:pos="2748"/>
+          <w:tab w:val="left" w:pos="3664"/>
+          <w:tab w:val="left" w:pos="4580"/>
+          <w:tab w:val="left" w:pos="5496"/>
+          <w:tab w:val="left" w:pos="6412"/>
+          <w:tab w:val="left" w:pos="7328"/>
+          <w:tab w:val="left" w:pos="8244"/>
+          <w:tab w:val="left" w:pos="9160"/>
+          <w:tab w:val="left" w:pos="10076"/>
+          <w:tab w:val="left" w:pos="10992"/>
+          <w:tab w:val="left" w:pos="11908"/>
+          <w:tab w:val="left" w:pos="12824"/>
+          <w:tab w:val="left" w:pos="13740"/>
+          <w:tab w:val="left" w:pos="14656"/>
+        </w:tabs>
+        <w:wordWrap w:val="0"/>
+        <w:spacing w:after="150"/>
+        <w:rPr>
+          <w:rFonts w:ascii="Consolas" w:hAnsi="Consolas" w:cs="Courier New"/>
+          <w:color w:val="333333"/>
+          <w:sz w:val="14"/>
+          <w:szCs w:val="14"/>
+        </w:rPr>
+      </w:pPr>
+      <w:r>
+        <w:rPr>
+          <w:rFonts w:ascii="Consolas" w:hAnsi="Consolas" w:cs="Courier New"/>
+          <w:color w:val="333333"/>
+          <w:sz w:val="14"/>
+          <w:szCs w:val="14"/>
+        </w:rPr>
+        <w:t xml:space="preserve">   </w:t>
+      </w:r>
+      <w:proofErr w:type="spellStart"/>
+      <w:r>
+        <w:rPr>
+          <w:rFonts w:ascii="Consolas" w:hAnsi="Consolas" w:cs="Courier New"/>
+          <w:color w:val="333333"/>
+          <w:sz w:val="14"/>
+          <w:szCs w:val="14"/>
+        </w:rPr>
+        <w:t>private</w:t>
+      </w:r>
+      <w:proofErr w:type="spellEnd"/>
+      <w:r>
+        <w:rPr>
+          <w:rFonts w:ascii="Consolas" w:hAnsi="Consolas" w:cs="Courier New"/>
+          <w:color w:val="333333"/>
+          <w:sz w:val="14"/>
+          <w:szCs w:val="14"/>
+        </w:rPr>
+        <w:t xml:space="preserve"> </w:t>
+      </w:r>
+      <w:proofErr w:type="spellStart"/>
+      <w:r>
+        <w:rPr>
+          <w:rFonts w:ascii="Consolas" w:hAnsi="Consolas" w:cs="Courier New"/>
+          <w:color w:val="333333"/>
+          <w:sz w:val="14"/>
+          <w:szCs w:val="14"/>
+        </w:rPr>
+        <w:t>int</w:t>
+      </w:r>
+      <w:proofErr w:type="spellEnd"/>
+      <w:r>
+        <w:rPr>
+          <w:rFonts w:ascii="Consolas" w:hAnsi="Consolas" w:cs="Courier New"/>
+          <w:color w:val="333333"/>
+          <w:sz w:val="14"/>
+          <w:szCs w:val="14"/>
+        </w:rPr>
+        <w:t xml:space="preserve"> PENA_CONDENACAO_</w:t>
+      </w:r>
+      <w:proofErr w:type="gramStart"/>
+      <w:r>
+        <w:rPr>
+          <w:rFonts w:ascii="Consolas" w:hAnsi="Consolas" w:cs="Courier New"/>
+          <w:color w:val="333333"/>
+          <w:sz w:val="14"/>
+          <w:szCs w:val="14"/>
+        </w:rPr>
+        <w:t>MUTUA</w:t>
+      </w:r>
+      <w:proofErr w:type="gramEnd"/>
+      <w:r>
+        <w:rPr>
+          <w:rFonts w:ascii="Consolas" w:hAnsi="Consolas" w:cs="Courier New"/>
+          <w:color w:val="333333"/>
+          <w:sz w:val="14"/>
+          <w:szCs w:val="14"/>
+        </w:rPr>
+        <w:t xml:space="preserve"> = </w:t>
+      </w:r>
+      <w:r>
+        <w:rPr>
+          <w:rFonts w:ascii="Consolas" w:hAnsi="Consolas" w:cs="Courier New"/>
+          <w:color w:val="333333"/>
+          <w:sz w:val="14"/>
+          <w:szCs w:val="14"/>
+        </w:rPr>
+        <w:t>1</w:t>
+      </w:r>
+      <w:r>
+        <w:rPr>
+          <w:rFonts w:ascii="Consolas" w:hAnsi="Consolas" w:cs="Courier New"/>
+          <w:color w:val="333333"/>
+          <w:sz w:val="14"/>
+          <w:szCs w:val="14"/>
+        </w:rPr>
+        <w:t>5;</w:t>
+      </w:r>
+    </w:p>
+    <w:p>
+      <w:pPr>
+        <w:pBdr>
+          <w:top w:val="single" w:sz="6" w:space="7" w:color="CCCCCC"/>
+          <w:left w:val="single" w:sz="6" w:space="7" w:color="CCCCCC"/>
+          <w:bottom w:val="single" w:sz="6" w:space="7" w:color="CCCCCC"/>
+          <w:right w:val="single" w:sz="6" w:space="7" w:color="CCCCCC"/>
+        </w:pBdr>
+        <w:shd w:val="clear" w:color="auto" w:fill="F5F5F5"/>
+        <w:tabs>
+          <w:tab w:val="left" w:pos="916"/>
+          <w:tab w:val="left" w:pos="1832"/>
+          <w:tab w:val="left" w:pos="2748"/>
+          <w:tab w:val="left" w:pos="3664"/>
+          <w:tab w:val="left" w:pos="4580"/>
+          <w:tab w:val="left" w:pos="5496"/>
+          <w:tab w:val="left" w:pos="6412"/>
+          <w:tab w:val="left" w:pos="7328"/>
+          <w:tab w:val="left" w:pos="8244"/>
+          <w:tab w:val="left" w:pos="9160"/>
+          <w:tab w:val="left" w:pos="10076"/>
+          <w:tab w:val="left" w:pos="10992"/>
+          <w:tab w:val="left" w:pos="11908"/>
+          <w:tab w:val="left" w:pos="12824"/>
+          <w:tab w:val="left" w:pos="13740"/>
+          <w:tab w:val="left" w:pos="14656"/>
+        </w:tabs>
+        <w:wordWrap w:val="0"/>
+        <w:spacing w:after="150"/>
+        <w:rPr>
+          <w:rFonts w:ascii="Consolas" w:hAnsi="Consolas" w:cs="Courier New"/>
+          <w:color w:val="333333"/>
+          <w:sz w:val="14"/>
+          <w:szCs w:val="14"/>
+        </w:rPr>
+      </w:pPr>
+      <w:r>
+        <w:rPr>
+          <w:rFonts w:ascii="Consolas" w:hAnsi="Consolas" w:cs="Courier New"/>
+          <w:color w:val="333333"/>
+          <w:sz w:val="14"/>
+          <w:szCs w:val="14"/>
+        </w:rPr>
+        <w:t xml:space="preserve">   </w:t>
+      </w:r>
+      <w:proofErr w:type="spellStart"/>
+      <w:r>
+        <w:rPr>
+          <w:rFonts w:ascii="Consolas" w:hAnsi="Consolas" w:cs="Courier New"/>
+          <w:color w:val="333333"/>
+          <w:sz w:val="14"/>
+          <w:szCs w:val="14"/>
+        </w:rPr>
+        <w:t>private</w:t>
+      </w:r>
+      <w:proofErr w:type="spellEnd"/>
+      <w:r>
+        <w:rPr>
+          <w:rFonts w:ascii="Consolas" w:hAnsi="Consolas" w:cs="Courier New"/>
+          <w:color w:val="333333"/>
+          <w:sz w:val="14"/>
+          <w:szCs w:val="14"/>
+        </w:rPr>
+        <w:t xml:space="preserve"> </w:t>
+      </w:r>
+      <w:proofErr w:type="spellStart"/>
+      <w:r>
+        <w:rPr>
+          <w:rFonts w:ascii="Consolas" w:hAnsi="Consolas" w:cs="Courier New"/>
+          <w:color w:val="333333"/>
+          <w:sz w:val="14"/>
+          <w:szCs w:val="14"/>
+        </w:rPr>
+        <w:t>int</w:t>
+      </w:r>
+      <w:proofErr w:type="spellEnd"/>
+      <w:r>
+        <w:rPr>
+          <w:rFonts w:ascii="Consolas" w:hAnsi="Consolas" w:cs="Courier New"/>
+          <w:color w:val="333333"/>
+          <w:sz w:val="14"/>
+          <w:szCs w:val="14"/>
+        </w:rPr>
+        <w:t xml:space="preserve"> PENA_CONDENACAO_INDIVIDUAL = 10;</w:t>
+      </w:r>
+    </w:p>
+    <w:p>
+      <w:pPr>
+        <w:pBdr>
+          <w:top w:val="single" w:sz="6" w:space="7" w:color="CCCCCC"/>
+          <w:left w:val="single" w:sz="6" w:space="7" w:color="CCCCCC"/>
+          <w:bottom w:val="single" w:sz="6" w:space="7" w:color="CCCCCC"/>
+          <w:right w:val="single" w:sz="6" w:space="7" w:color="CCCCCC"/>
+        </w:pBdr>
+        <w:shd w:val="clear" w:color="auto" w:fill="F5F5F5"/>
+        <w:tabs>
+          <w:tab w:val="left" w:pos="916"/>
+          <w:tab w:val="left" w:pos="1832"/>
+          <w:tab w:val="left" w:pos="2748"/>
+          <w:tab w:val="left" w:pos="3664"/>
+          <w:tab w:val="left" w:pos="4580"/>
+          <w:tab w:val="left" w:pos="5496"/>
+          <w:tab w:val="left" w:pos="6412"/>
+          <w:tab w:val="left" w:pos="7328"/>
+          <w:tab w:val="left" w:pos="8244"/>
+          <w:tab w:val="left" w:pos="9160"/>
+          <w:tab w:val="left" w:pos="10076"/>
+          <w:tab w:val="left" w:pos="10992"/>
+          <w:tab w:val="left" w:pos="11908"/>
+          <w:tab w:val="left" w:pos="12824"/>
+          <w:tab w:val="left" w:pos="13740"/>
+          <w:tab w:val="left" w:pos="14656"/>
+        </w:tabs>
+        <w:wordWrap w:val="0"/>
+        <w:spacing w:after="150"/>
+        <w:rPr>
+          <w:rFonts w:ascii="Consolas" w:hAnsi="Consolas" w:cs="Courier New"/>
+          <w:color w:val="333333"/>
+          <w:sz w:val="14"/>
+          <w:szCs w:val="14"/>
+        </w:rPr>
+      </w:pPr>
+      <w:r>
+        <w:rPr>
+          <w:rFonts w:ascii="Consolas" w:hAnsi="Consolas" w:cs="Courier New"/>
+          <w:color w:val="333333"/>
+          <w:sz w:val="14"/>
+          <w:szCs w:val="14"/>
+        </w:rPr>
+        <w:t xml:space="preserve">   </w:t>
+      </w:r>
+      <w:proofErr w:type="spellStart"/>
+      <w:r>
+        <w:rPr>
+          <w:rFonts w:ascii="Consolas" w:hAnsi="Consolas" w:cs="Courier New"/>
+          <w:color w:val="333333"/>
+          <w:sz w:val="14"/>
+          <w:szCs w:val="14"/>
+        </w:rPr>
+        <w:t>private</w:t>
+      </w:r>
+      <w:proofErr w:type="spellEnd"/>
+      <w:r>
+        <w:rPr>
+          <w:rFonts w:ascii="Consolas" w:hAnsi="Consolas" w:cs="Courier New"/>
+          <w:color w:val="333333"/>
+          <w:sz w:val="14"/>
+          <w:szCs w:val="14"/>
+        </w:rPr>
+        <w:t xml:space="preserve"> </w:t>
+      </w:r>
+      <w:proofErr w:type="spellStart"/>
+      <w:r>
+        <w:rPr>
+          <w:rFonts w:ascii="Consolas" w:hAnsi="Consolas" w:cs="Courier New"/>
+          <w:color w:val="333333"/>
+          <w:sz w:val="14"/>
+          <w:szCs w:val="14"/>
+        </w:rPr>
+        <w:t>int</w:t>
+      </w:r>
+      <w:proofErr w:type="spellEnd"/>
+      <w:r>
+        <w:rPr>
+          <w:rFonts w:ascii="Consolas" w:hAnsi="Consolas" w:cs="Courier New"/>
+          <w:color w:val="333333"/>
+          <w:sz w:val="14"/>
+          <w:szCs w:val="14"/>
+        </w:rPr>
+        <w:t xml:space="preserve"> PENA_CONDENACAO_CUMPLICES = 1</w:t>
+      </w:r>
+      <w:r>
+        <w:rPr>
+          <w:rFonts w:ascii="Consolas" w:hAnsi="Consolas" w:cs="Courier New"/>
+          <w:color w:val="333333"/>
+          <w:sz w:val="14"/>
+          <w:szCs w:val="14"/>
+        </w:rPr>
+        <w:t>1</w:t>
+      </w:r>
+      <w:r>
+        <w:rPr>
+          <w:rFonts w:ascii="Consolas" w:hAnsi="Consolas" w:cs="Courier New"/>
+          <w:color w:val="333333"/>
+          <w:sz w:val="14"/>
+          <w:szCs w:val="14"/>
+        </w:rPr>
+        <w:t>;</w:t>
+      </w:r>
+    </w:p>
+    <w:p>
+      <w:pPr>
+        <w:pBdr>
+          <w:top w:val="single" w:sz="6" w:space="7" w:color="CCCCCC"/>
+          <w:left w:val="single" w:sz="6" w:space="7" w:color="CCCCCC"/>
+          <w:bottom w:val="single" w:sz="6" w:space="7" w:color="CCCCCC"/>
+          <w:right w:val="single" w:sz="6" w:space="7" w:color="CCCCCC"/>
+        </w:pBdr>
+        <w:shd w:val="clear" w:color="auto" w:fill="F5F5F5"/>
+        <w:tabs>
+          <w:tab w:val="left" w:pos="916"/>
+          <w:tab w:val="left" w:pos="1832"/>
+          <w:tab w:val="left" w:pos="2748"/>
+          <w:tab w:val="left" w:pos="3664"/>
+          <w:tab w:val="left" w:pos="4580"/>
+          <w:tab w:val="left" w:pos="5496"/>
+          <w:tab w:val="left" w:pos="6412"/>
+          <w:tab w:val="left" w:pos="7328"/>
+          <w:tab w:val="left" w:pos="8244"/>
+          <w:tab w:val="left" w:pos="9160"/>
+          <w:tab w:val="left" w:pos="10076"/>
+          <w:tab w:val="left" w:pos="10992"/>
+          <w:tab w:val="left" w:pos="11908"/>
+          <w:tab w:val="left" w:pos="12824"/>
+          <w:tab w:val="left" w:pos="13740"/>
+          <w:tab w:val="left" w:pos="14656"/>
+        </w:tabs>
+        <w:wordWrap w:val="0"/>
+        <w:spacing w:after="150"/>
+        <w:rPr>
+          <w:rFonts w:ascii="Consolas" w:hAnsi="Consolas" w:cs="Courier New"/>
+          <w:color w:val="333333"/>
+          <w:sz w:val="14"/>
+          <w:szCs w:val="14"/>
+        </w:rPr>
+      </w:pPr>
+    </w:p>
+    <w:p>
+      <w:pPr>
+        <w:pBdr>
+          <w:top w:val="single" w:sz="6" w:space="7" w:color="CCCCCC"/>
+          <w:left w:val="single" w:sz="6" w:space="7" w:color="CCCCCC"/>
+          <w:bottom w:val="single" w:sz="6" w:space="7" w:color="CCCCCC"/>
+          <w:right w:val="single" w:sz="6" w:space="7" w:color="CCCCCC"/>
+        </w:pBdr>
+        <w:shd w:val="clear" w:color="auto" w:fill="F5F5F5"/>
+        <w:tabs>
+          <w:tab w:val="left" w:pos="916"/>
+          <w:tab w:val="left" w:pos="1832"/>
+          <w:tab w:val="left" w:pos="2748"/>
+          <w:tab w:val="left" w:pos="3664"/>
+          <w:tab w:val="left" w:pos="4580"/>
+          <w:tab w:val="left" w:pos="5496"/>
+          <w:tab w:val="left" w:pos="6412"/>
+          <w:tab w:val="left" w:pos="7328"/>
+          <w:tab w:val="left" w:pos="8244"/>
+          <w:tab w:val="left" w:pos="9160"/>
+          <w:tab w:val="left" w:pos="10076"/>
+          <w:tab w:val="left" w:pos="10992"/>
+          <w:tab w:val="left" w:pos="11908"/>
+          <w:tab w:val="left" w:pos="12824"/>
+          <w:tab w:val="left" w:pos="13740"/>
+          <w:tab w:val="left" w:pos="14656"/>
+        </w:tabs>
+        <w:wordWrap w:val="0"/>
+        <w:spacing w:after="150"/>
+        <w:rPr>
+          <w:rFonts w:ascii="Consolas" w:hAnsi="Consolas" w:cs="Courier New"/>
+          <w:color w:val="333333"/>
+          <w:sz w:val="14"/>
+          <w:szCs w:val="14"/>
+        </w:rPr>
+      </w:pPr>
+      <w:r>
+        <w:rPr>
+          <w:rFonts w:ascii="Consolas" w:hAnsi="Consolas" w:cs="Courier New"/>
+          <w:color w:val="333333"/>
+          <w:sz w:val="14"/>
+          <w:szCs w:val="14"/>
+        </w:rPr>
+        <w:t xml:space="preserve">   </w:t>
+      </w:r>
+      <w:proofErr w:type="spellStart"/>
+      <w:r>
+        <w:rPr>
+          <w:rFonts w:ascii="Consolas" w:hAnsi="Consolas" w:cs="Courier New"/>
+          <w:color w:val="333333"/>
+          <w:sz w:val="14"/>
+          <w:szCs w:val="14"/>
+        </w:rPr>
+        <w:t>public</w:t>
+      </w:r>
+      <w:proofErr w:type="spellEnd"/>
+      <w:r>
+        <w:rPr>
+          <w:rFonts w:ascii="Consolas" w:hAnsi="Consolas" w:cs="Courier New"/>
+          <w:color w:val="333333"/>
+          <w:sz w:val="14"/>
+          <w:szCs w:val="14"/>
+        </w:rPr>
+        <w:t xml:space="preserve"> </w:t>
+      </w:r>
+      <w:proofErr w:type="spellStart"/>
+      <w:r>
+        <w:rPr>
+          <w:rFonts w:ascii="Consolas" w:hAnsi="Consolas" w:cs="Courier New"/>
+          <w:color w:val="333333"/>
+          <w:sz w:val="14"/>
+          <w:szCs w:val="14"/>
+        </w:rPr>
+        <w:t>enum</w:t>
+      </w:r>
+      <w:proofErr w:type="spellEnd"/>
+      <w:r>
+        <w:rPr>
+          <w:rFonts w:ascii="Consolas" w:hAnsi="Consolas" w:cs="Courier New"/>
+          <w:color w:val="333333"/>
+          <w:sz w:val="14"/>
+          <w:szCs w:val="14"/>
+        </w:rPr>
+        <w:t xml:space="preserve"> Resposta {</w:t>
+      </w:r>
+    </w:p>
+    <w:p>
+      <w:pPr>
+        <w:pBdr>
+          <w:top w:val="single" w:sz="6" w:space="7" w:color="CCCCCC"/>
+          <w:left w:val="single" w:sz="6" w:space="7" w:color="CCCCCC"/>
+          <w:bottom w:val="single" w:sz="6" w:space="7" w:color="CCCCCC"/>
+          <w:right w:val="single" w:sz="6" w:space="7" w:color="CCCCCC"/>
+        </w:pBdr>
+        <w:shd w:val="clear" w:color="auto" w:fill="F5F5F5"/>
+        <w:tabs>
+          <w:tab w:val="left" w:pos="916"/>
+          <w:tab w:val="left" w:pos="1832"/>
+          <w:tab w:val="left" w:pos="2748"/>
+          <w:tab w:val="left" w:pos="3664"/>
+          <w:tab w:val="left" w:pos="4580"/>
+          <w:tab w:val="left" w:pos="5496"/>
+          <w:tab w:val="left" w:pos="6412"/>
+          <w:tab w:val="left" w:pos="7328"/>
+          <w:tab w:val="left" w:pos="8244"/>
+          <w:tab w:val="left" w:pos="9160"/>
+          <w:tab w:val="left" w:pos="10076"/>
+          <w:tab w:val="left" w:pos="10992"/>
+          <w:tab w:val="left" w:pos="11908"/>
+          <w:tab w:val="left" w:pos="12824"/>
+          <w:tab w:val="left" w:pos="13740"/>
+          <w:tab w:val="left" w:pos="14656"/>
+        </w:tabs>
+        <w:wordWrap w:val="0"/>
+        <w:spacing w:after="150"/>
+        <w:rPr>
+          <w:rFonts w:ascii="Consolas" w:hAnsi="Consolas" w:cs="Courier New"/>
+          <w:color w:val="333333"/>
+          <w:sz w:val="14"/>
+          <w:szCs w:val="14"/>
+        </w:rPr>
+      </w:pPr>
+      <w:r>
+        <w:rPr>
+          <w:rFonts w:ascii="Consolas" w:hAnsi="Consolas" w:cs="Courier New"/>
+          <w:color w:val="333333"/>
+          <w:sz w:val="14"/>
+          <w:szCs w:val="14"/>
+        </w:rPr>
+        <w:t xml:space="preserve">      </w:t>
+      </w:r>
+      <w:r>
+        <w:rPr>
+          <w:rFonts w:ascii="Consolas" w:hAnsi="Consolas" w:cs="Courier New"/>
+          <w:color w:val="333333"/>
+          <w:sz w:val="14"/>
+          <w:szCs w:val="14"/>
+        </w:rPr>
+        <w:t>NEGACAO, DELACAO</w:t>
+      </w:r>
+    </w:p>
+    <w:p>
+      <w:pPr>
+        <w:pBdr>
+          <w:top w:val="single" w:sz="6" w:space="7" w:color="CCCCCC"/>
+          <w:left w:val="single" w:sz="6" w:space="7" w:color="CCCCCC"/>
+          <w:bottom w:val="single" w:sz="6" w:space="7" w:color="CCCCCC"/>
+          <w:right w:val="single" w:sz="6" w:space="7" w:color="CCCCCC"/>
+        </w:pBdr>
+        <w:shd w:val="clear" w:color="auto" w:fill="F5F5F5"/>
+        <w:tabs>
+          <w:tab w:val="left" w:pos="916"/>
+          <w:tab w:val="left" w:pos="1832"/>
+          <w:tab w:val="left" w:pos="2748"/>
+          <w:tab w:val="left" w:pos="3664"/>
+          <w:tab w:val="left" w:pos="4580"/>
+          <w:tab w:val="left" w:pos="5496"/>
+          <w:tab w:val="left" w:pos="6412"/>
+          <w:tab w:val="left" w:pos="7328"/>
+          <w:tab w:val="left" w:pos="8244"/>
+          <w:tab w:val="left" w:pos="9160"/>
+          <w:tab w:val="left" w:pos="10076"/>
+          <w:tab w:val="left" w:pos="10992"/>
+          <w:tab w:val="left" w:pos="11908"/>
+          <w:tab w:val="left" w:pos="12824"/>
+          <w:tab w:val="left" w:pos="13740"/>
+          <w:tab w:val="left" w:pos="14656"/>
+        </w:tabs>
+        <w:wordWrap w:val="0"/>
+        <w:spacing w:after="150"/>
+        <w:rPr>
+          <w:rFonts w:ascii="Consolas" w:hAnsi="Consolas" w:cs="Courier New"/>
+          <w:color w:val="333333"/>
+          <w:sz w:val="14"/>
+          <w:szCs w:val="14"/>
+        </w:rPr>
+      </w:pPr>
+      <w:r>
+        <w:rPr>
+          <w:rFonts w:ascii="Consolas" w:hAnsi="Consolas" w:cs="Courier New"/>
+          <w:color w:val="333333"/>
+          <w:sz w:val="14"/>
+          <w:szCs w:val="14"/>
+        </w:rPr>
+        <w:t xml:space="preserve">   </w:t>
+      </w:r>
+      <w:r>
+        <w:rPr>
+          <w:rFonts w:ascii="Consolas" w:hAnsi="Consolas" w:cs="Courier New"/>
+          <w:color w:val="333333"/>
+          <w:sz w:val="14"/>
+          <w:szCs w:val="14"/>
+        </w:rPr>
+        <w:t>}</w:t>
+      </w:r>
+      <w:bookmarkStart w:id="0" w:name="_GoBack"/>
+      <w:bookmarkEnd w:id="0"/>
+    </w:p>
+    <w:p>
+      <w:pPr>
+        <w:pBdr>
+          <w:top w:val="single" w:sz="6" w:space="7" w:color="CCCCCC"/>
+          <w:left w:val="single" w:sz="6" w:space="7" w:color="CCCCCC"/>
+          <w:bottom w:val="single" w:sz="6" w:space="7" w:color="CCCCCC"/>
+          <w:right w:val="single" w:sz="6" w:space="7" w:color="CCCCCC"/>
+        </w:pBdr>
+        <w:shd w:val="clear" w:color="auto" w:fill="F5F5F5"/>
+        <w:tabs>
+          <w:tab w:val="left" w:pos="916"/>
+          <w:tab w:val="left" w:pos="1832"/>
+          <w:tab w:val="left" w:pos="2748"/>
+          <w:tab w:val="left" w:pos="3664"/>
+          <w:tab w:val="left" w:pos="4580"/>
+          <w:tab w:val="left" w:pos="5496"/>
+          <w:tab w:val="left" w:pos="6412"/>
+          <w:tab w:val="left" w:pos="7328"/>
+          <w:tab w:val="left" w:pos="8244"/>
+          <w:tab w:val="left" w:pos="9160"/>
+          <w:tab w:val="left" w:pos="10076"/>
+          <w:tab w:val="left" w:pos="10992"/>
+          <w:tab w:val="left" w:pos="11908"/>
+          <w:tab w:val="left" w:pos="12824"/>
+          <w:tab w:val="left" w:pos="13740"/>
+          <w:tab w:val="left" w:pos="14656"/>
+        </w:tabs>
+        <w:wordWrap w:val="0"/>
+        <w:spacing w:after="150"/>
+        <w:rPr>
+          <w:rFonts w:ascii="Consolas" w:hAnsi="Consolas" w:cs="Courier New"/>
+          <w:color w:val="333333"/>
+          <w:sz w:val="14"/>
+          <w:szCs w:val="14"/>
+        </w:rPr>
+      </w:pPr>
+      <w:r>
+        <w:rPr>
+          <w:rFonts w:ascii="Consolas" w:hAnsi="Consolas" w:cs="Courier New"/>
+          <w:color w:val="333333"/>
+          <w:sz w:val="14"/>
+          <w:szCs w:val="14"/>
+        </w:rPr>
+        <w:t xml:space="preserve">   </w:t>
+      </w:r>
+      <w:proofErr w:type="spellStart"/>
+      <w:r>
+        <w:rPr>
+          <w:rFonts w:ascii="Consolas" w:hAnsi="Consolas" w:cs="Courier New"/>
+          <w:color w:val="333333"/>
+          <w:sz w:val="14"/>
+          <w:szCs w:val="14"/>
+        </w:rPr>
+        <w:t>public</w:t>
+      </w:r>
+      <w:proofErr w:type="spellEnd"/>
+      <w:r>
+        <w:rPr>
+          <w:rFonts w:ascii="Consolas" w:hAnsi="Consolas" w:cs="Courier New"/>
+          <w:color w:val="333333"/>
+          <w:sz w:val="14"/>
+          <w:szCs w:val="14"/>
+        </w:rPr>
+        <w:t xml:space="preserve"> </w:t>
+      </w:r>
+      <w:proofErr w:type="spellStart"/>
+      <w:r>
+        <w:rPr>
+          <w:rFonts w:ascii="Consolas" w:hAnsi="Consolas" w:cs="Courier New"/>
+          <w:color w:val="333333"/>
+          <w:sz w:val="14"/>
+          <w:szCs w:val="14"/>
+        </w:rPr>
+        <w:t>int</w:t>
+      </w:r>
+      <w:proofErr w:type="spellEnd"/>
+      <w:r>
+        <w:rPr>
+          <w:rFonts w:ascii="Consolas" w:hAnsi="Consolas" w:cs="Courier New"/>
+          <w:color w:val="333333"/>
+          <w:sz w:val="14"/>
+          <w:szCs w:val="14"/>
+        </w:rPr>
+        <w:t xml:space="preserve"> </w:t>
+      </w:r>
+      <w:proofErr w:type="spellStart"/>
+      <w:proofErr w:type="gramStart"/>
+      <w:r>
+        <w:rPr>
+          <w:rFonts w:ascii="Consolas" w:hAnsi="Consolas" w:cs="Courier New"/>
+          <w:color w:val="333333"/>
+          <w:sz w:val="14"/>
+          <w:szCs w:val="14"/>
+        </w:rPr>
+        <w:t>calculaPena</w:t>
+      </w:r>
+      <w:proofErr w:type="spellEnd"/>
+      <w:r>
+        <w:rPr>
+          <w:rFonts w:ascii="Consolas" w:hAnsi="Consolas" w:cs="Courier New"/>
+          <w:color w:val="333333"/>
+          <w:sz w:val="14"/>
+          <w:szCs w:val="14"/>
+        </w:rPr>
+        <w:t>(</w:t>
+      </w:r>
+      <w:proofErr w:type="gramEnd"/>
+      <w:r>
+        <w:rPr>
+          <w:rFonts w:ascii="Consolas" w:hAnsi="Consolas" w:cs="Courier New"/>
+          <w:color w:val="333333"/>
+          <w:sz w:val="14"/>
+          <w:szCs w:val="14"/>
+        </w:rPr>
+        <w:t xml:space="preserve">Resposta </w:t>
+      </w:r>
+      <w:proofErr w:type="spellStart"/>
+      <w:r>
+        <w:rPr>
+          <w:rFonts w:ascii="Consolas" w:hAnsi="Consolas" w:cs="Courier New"/>
+          <w:color w:val="333333"/>
+          <w:sz w:val="14"/>
+          <w:szCs w:val="14"/>
+        </w:rPr>
+        <w:t>respostaPrisioneiroA</w:t>
+      </w:r>
+      <w:proofErr w:type="spellEnd"/>
+      <w:r>
+        <w:rPr>
+          <w:rFonts w:ascii="Consolas" w:hAnsi="Consolas" w:cs="Courier New"/>
+          <w:color w:val="333333"/>
+          <w:sz w:val="14"/>
+          <w:szCs w:val="14"/>
+        </w:rPr>
+        <w:t xml:space="preserve">, Resposta </w:t>
+      </w:r>
+      <w:proofErr w:type="spellStart"/>
+      <w:r>
+        <w:rPr>
+          <w:rFonts w:ascii="Consolas" w:hAnsi="Consolas" w:cs="Courier New"/>
+          <w:color w:val="333333"/>
+          <w:sz w:val="14"/>
+          <w:szCs w:val="14"/>
+        </w:rPr>
+        <w:t>respostaPrisioneiroB</w:t>
+      </w:r>
+      <w:proofErr w:type="spellEnd"/>
+      <w:r>
+        <w:rPr>
+          <w:rFonts w:ascii="Consolas" w:hAnsi="Consolas" w:cs="Courier New"/>
+          <w:color w:val="333333"/>
+          <w:sz w:val="14"/>
+          <w:szCs w:val="14"/>
+        </w:rPr>
+        <w:t>) {</w:t>
+      </w:r>
+    </w:p>
+    <w:p>
+      <w:pPr>
+        <w:pBdr>
+          <w:top w:val="single" w:sz="6" w:space="7" w:color="CCCCCC"/>
+          <w:left w:val="single" w:sz="6" w:space="7" w:color="CCCCCC"/>
+          <w:bottom w:val="single" w:sz="6" w:space="7" w:color="CCCCCC"/>
+          <w:right w:val="single" w:sz="6" w:space="7" w:color="CCCCCC"/>
+        </w:pBdr>
+        <w:shd w:val="clear" w:color="auto" w:fill="F5F5F5"/>
+        <w:tabs>
+          <w:tab w:val="left" w:pos="916"/>
+          <w:tab w:val="left" w:pos="1832"/>
+          <w:tab w:val="left" w:pos="2748"/>
+          <w:tab w:val="left" w:pos="3664"/>
+          <w:tab w:val="left" w:pos="4580"/>
+          <w:tab w:val="left" w:pos="5496"/>
+          <w:tab w:val="left" w:pos="6412"/>
+          <w:tab w:val="left" w:pos="7328"/>
+          <w:tab w:val="left" w:pos="8244"/>
+          <w:tab w:val="left" w:pos="9160"/>
+          <w:tab w:val="left" w:pos="10076"/>
+          <w:tab w:val="left" w:pos="10992"/>
+          <w:tab w:val="left" w:pos="11908"/>
+          <w:tab w:val="left" w:pos="12824"/>
+          <w:tab w:val="left" w:pos="13740"/>
+          <w:tab w:val="left" w:pos="14656"/>
+        </w:tabs>
+        <w:wordWrap w:val="0"/>
+        <w:spacing w:after="150"/>
+        <w:rPr>
+          <w:rFonts w:ascii="Consolas" w:hAnsi="Consolas" w:cs="Courier New"/>
+          <w:color w:val="333333"/>
+          <w:sz w:val="14"/>
+          <w:szCs w:val="14"/>
+        </w:rPr>
+      </w:pPr>
+      <w:r>
+        <w:rPr>
+          <w:rFonts w:ascii="Consolas" w:hAnsi="Consolas" w:cs="Courier New"/>
+          <w:color w:val="333333"/>
+          <w:sz w:val="14"/>
+          <w:szCs w:val="14"/>
+        </w:rPr>
+        <w:t xml:space="preserve">      </w:t>
+      </w:r>
+      <w:proofErr w:type="spellStart"/>
+      <w:r>
+        <w:rPr>
+          <w:rFonts w:ascii="Consolas" w:hAnsi="Consolas" w:cs="Courier New"/>
+          <w:color w:val="333333"/>
+          <w:sz w:val="14"/>
+          <w:szCs w:val="14"/>
+        </w:rPr>
+        <w:t>if</w:t>
+      </w:r>
+      <w:proofErr w:type="spellEnd"/>
+      <w:r>
+        <w:rPr>
+          <w:rFonts w:ascii="Consolas" w:hAnsi="Consolas" w:cs="Courier New"/>
+          <w:color w:val="333333"/>
+          <w:sz w:val="14"/>
+          <w:szCs w:val="14"/>
+        </w:rPr>
+        <w:t xml:space="preserve"> (</w:t>
+      </w:r>
+      <w:proofErr w:type="spellStart"/>
+      <w:r>
+        <w:rPr>
+          <w:rFonts w:ascii="Consolas" w:hAnsi="Consolas" w:cs="Courier New"/>
+          <w:color w:val="333333"/>
+          <w:sz w:val="14"/>
+          <w:szCs w:val="14"/>
+        </w:rPr>
+        <w:t>respostaPrisioneiroA</w:t>
+      </w:r>
+      <w:proofErr w:type="spellEnd"/>
+      <w:r>
+        <w:rPr>
+          <w:rFonts w:ascii="Consolas" w:hAnsi="Consolas" w:cs="Courier New"/>
+          <w:color w:val="333333"/>
+          <w:sz w:val="14"/>
+          <w:szCs w:val="14"/>
+        </w:rPr>
+        <w:t xml:space="preserve"> == </w:t>
+      </w:r>
+      <w:proofErr w:type="spellStart"/>
+      <w:r>
+        <w:rPr>
+          <w:rFonts w:ascii="Consolas" w:hAnsi="Consolas" w:cs="Courier New"/>
+          <w:color w:val="333333"/>
+          <w:sz w:val="14"/>
+          <w:szCs w:val="14"/>
+        </w:rPr>
+        <w:t>Resposta.DELACAO</w:t>
+      </w:r>
+      <w:proofErr w:type="spellEnd"/>
+      <w:r>
+        <w:rPr>
+          <w:rFonts w:ascii="Consolas" w:hAnsi="Consolas" w:cs="Courier New"/>
+          <w:color w:val="333333"/>
+          <w:sz w:val="14"/>
+          <w:szCs w:val="14"/>
+        </w:rPr>
+        <w:t>) {</w:t>
+      </w:r>
+    </w:p>
+    <w:p>
+      <w:pPr>
+        <w:pBdr>
+          <w:top w:val="single" w:sz="6" w:space="7" w:color="CCCCCC"/>
+          <w:left w:val="single" w:sz="6" w:space="7" w:color="CCCCCC"/>
+          <w:bottom w:val="single" w:sz="6" w:space="7" w:color="CCCCCC"/>
+          <w:right w:val="single" w:sz="6" w:space="7" w:color="CCCCCC"/>
+        </w:pBdr>
+        <w:shd w:val="clear" w:color="auto" w:fill="F5F5F5"/>
+        <w:tabs>
+          <w:tab w:val="left" w:pos="916"/>
+          <w:tab w:val="left" w:pos="1832"/>
+          <w:tab w:val="left" w:pos="2748"/>
+          <w:tab w:val="left" w:pos="3664"/>
+          <w:tab w:val="left" w:pos="4580"/>
+          <w:tab w:val="left" w:pos="5496"/>
+          <w:tab w:val="left" w:pos="6412"/>
+          <w:tab w:val="left" w:pos="7328"/>
+          <w:tab w:val="left" w:pos="8244"/>
+          <w:tab w:val="left" w:pos="9160"/>
+          <w:tab w:val="left" w:pos="10076"/>
+          <w:tab w:val="left" w:pos="10992"/>
+          <w:tab w:val="left" w:pos="11908"/>
+          <w:tab w:val="left" w:pos="12824"/>
+          <w:tab w:val="left" w:pos="13740"/>
+          <w:tab w:val="left" w:pos="14656"/>
+        </w:tabs>
+        <w:wordWrap w:val="0"/>
+        <w:spacing w:after="150"/>
+        <w:rPr>
+          <w:rFonts w:ascii="Consolas" w:hAnsi="Consolas" w:cs="Courier New"/>
+          <w:color w:val="333333"/>
+          <w:sz w:val="14"/>
+          <w:szCs w:val="14"/>
+        </w:rPr>
+      </w:pPr>
+      <w:r>
+        <w:rPr>
+          <w:rFonts w:ascii="Consolas" w:hAnsi="Consolas" w:cs="Courier New"/>
+          <w:color w:val="333333"/>
+          <w:sz w:val="14"/>
+          <w:szCs w:val="14"/>
+        </w:rPr>
+        <w:t xml:space="preserve">          </w:t>
+      </w:r>
+      <w:proofErr w:type="spellStart"/>
+      <w:r>
+        <w:rPr>
+          <w:rFonts w:ascii="Consolas" w:hAnsi="Consolas" w:cs="Courier New"/>
+          <w:color w:val="333333"/>
+          <w:sz w:val="14"/>
+          <w:szCs w:val="14"/>
+        </w:rPr>
+        <w:t>if</w:t>
+      </w:r>
+      <w:proofErr w:type="spellEnd"/>
+      <w:r>
+        <w:rPr>
+          <w:rFonts w:ascii="Consolas" w:hAnsi="Consolas" w:cs="Courier New"/>
+          <w:color w:val="333333"/>
+          <w:sz w:val="14"/>
+          <w:szCs w:val="14"/>
+        </w:rPr>
+        <w:t xml:space="preserve"> (</w:t>
+      </w:r>
+      <w:proofErr w:type="spellStart"/>
+      <w:r>
+        <w:rPr>
+          <w:rFonts w:ascii="Consolas" w:hAnsi="Consolas" w:cs="Courier New"/>
+          <w:color w:val="333333"/>
+          <w:sz w:val="14"/>
+          <w:szCs w:val="14"/>
+        </w:rPr>
+        <w:t>respostaPrisioneiroB</w:t>
+      </w:r>
+      <w:proofErr w:type="spellEnd"/>
+      <w:r>
+        <w:rPr>
+          <w:rFonts w:ascii="Consolas" w:hAnsi="Consolas" w:cs="Courier New"/>
+          <w:color w:val="333333"/>
+          <w:sz w:val="14"/>
+          <w:szCs w:val="14"/>
+        </w:rPr>
+        <w:t xml:space="preserve"> == </w:t>
+      </w:r>
+      <w:proofErr w:type="spellStart"/>
+      <w:r>
+        <w:rPr>
+          <w:rFonts w:ascii="Consolas" w:hAnsi="Consolas" w:cs="Courier New"/>
+          <w:color w:val="333333"/>
+          <w:sz w:val="14"/>
+          <w:szCs w:val="14"/>
+        </w:rPr>
+        <w:t>Resposta.DELACAO</w:t>
+      </w:r>
+      <w:proofErr w:type="spellEnd"/>
+      <w:r>
+        <w:rPr>
+          <w:rFonts w:ascii="Consolas" w:hAnsi="Consolas" w:cs="Courier New"/>
+          <w:color w:val="333333"/>
+          <w:sz w:val="14"/>
+          <w:szCs w:val="14"/>
+        </w:rPr>
+        <w:t>) {</w:t>
+      </w:r>
+    </w:p>
+    <w:p>
+      <w:pPr>
+        <w:pBdr>
+          <w:top w:val="single" w:sz="6" w:space="7" w:color="CCCCCC"/>
+          <w:left w:val="single" w:sz="6" w:space="7" w:color="CCCCCC"/>
+          <w:bottom w:val="single" w:sz="6" w:space="7" w:color="CCCCCC"/>
+          <w:right w:val="single" w:sz="6" w:space="7" w:color="CCCCCC"/>
+        </w:pBdr>
+        <w:shd w:val="clear" w:color="auto" w:fill="F5F5F5"/>
+        <w:tabs>
+          <w:tab w:val="left" w:pos="916"/>
+          <w:tab w:val="left" w:pos="1832"/>
+          <w:tab w:val="left" w:pos="2748"/>
+          <w:tab w:val="left" w:pos="3664"/>
+          <w:tab w:val="left" w:pos="4580"/>
+          <w:tab w:val="left" w:pos="5496"/>
+          <w:tab w:val="left" w:pos="6412"/>
+          <w:tab w:val="left" w:pos="7328"/>
+          <w:tab w:val="left" w:pos="8244"/>
+          <w:tab w:val="left" w:pos="9160"/>
+          <w:tab w:val="left" w:pos="10076"/>
+          <w:tab w:val="left" w:pos="10992"/>
+          <w:tab w:val="left" w:pos="11908"/>
+          <w:tab w:val="left" w:pos="12824"/>
+          <w:tab w:val="left" w:pos="13740"/>
+          <w:tab w:val="left" w:pos="14656"/>
+        </w:tabs>
+        <w:wordWrap w:val="0"/>
+        <w:spacing w:after="150"/>
+        <w:rPr>
+          <w:rFonts w:ascii="Consolas" w:hAnsi="Consolas" w:cs="Courier New"/>
+          <w:color w:val="333333"/>
+          <w:sz w:val="14"/>
+          <w:szCs w:val="14"/>
+        </w:rPr>
+      </w:pPr>
+      <w:r>
+        <w:rPr>
+          <w:rFonts w:ascii="Consolas" w:hAnsi="Consolas" w:cs="Courier New"/>
+          <w:color w:val="333333"/>
+          <w:sz w:val="14"/>
+          <w:szCs w:val="14"/>
+        </w:rPr>
+        <w:t xml:space="preserve">            </w:t>
+      </w:r>
+      <w:proofErr w:type="spellStart"/>
+      <w:r>
+        <w:rPr>
+          <w:rFonts w:ascii="Consolas" w:hAnsi="Consolas" w:cs="Courier New"/>
+          <w:color w:val="333333"/>
+          <w:sz w:val="14"/>
+          <w:szCs w:val="14"/>
+        </w:rPr>
+        <w:t>return</w:t>
+      </w:r>
+      <w:proofErr w:type="spellEnd"/>
+      <w:r>
+        <w:rPr>
+          <w:rFonts w:ascii="Consolas" w:hAnsi="Consolas" w:cs="Courier New"/>
+          <w:color w:val="333333"/>
+          <w:sz w:val="14"/>
+          <w:szCs w:val="14"/>
+        </w:rPr>
+        <w:t xml:space="preserve"> PENA_CONDENACAO_</w:t>
+      </w:r>
+      <w:proofErr w:type="gramStart"/>
+      <w:r>
+        <w:rPr>
+          <w:rFonts w:ascii="Consolas" w:hAnsi="Consolas" w:cs="Courier New"/>
+          <w:color w:val="333333"/>
+          <w:sz w:val="14"/>
+          <w:szCs w:val="14"/>
+        </w:rPr>
+        <w:t>MUTUA</w:t>
+      </w:r>
+      <w:proofErr w:type="gramEnd"/>
+      <w:r>
+        <w:rPr>
+          <w:rFonts w:ascii="Consolas" w:hAnsi="Consolas" w:cs="Courier New"/>
+          <w:color w:val="333333"/>
+          <w:sz w:val="14"/>
+          <w:szCs w:val="14"/>
+        </w:rPr>
+        <w:t>;</w:t>
+      </w:r>
+    </w:p>
+    <w:p>
+      <w:pPr>
+        <w:pBdr>
+          <w:top w:val="single" w:sz="6" w:space="7" w:color="CCCCCC"/>
+          <w:left w:val="single" w:sz="6" w:space="7" w:color="CCCCCC"/>
+          <w:bottom w:val="single" w:sz="6" w:space="7" w:color="CCCCCC"/>
+          <w:right w:val="single" w:sz="6" w:space="7" w:color="CCCCCC"/>
+        </w:pBdr>
+        <w:shd w:val="clear" w:color="auto" w:fill="F5F5F5"/>
+        <w:tabs>
+          <w:tab w:val="left" w:pos="916"/>
+          <w:tab w:val="left" w:pos="1832"/>
+          <w:tab w:val="left" w:pos="2748"/>
+          <w:tab w:val="left" w:pos="3664"/>
+          <w:tab w:val="left" w:pos="4580"/>
+          <w:tab w:val="left" w:pos="5496"/>
+          <w:tab w:val="left" w:pos="6412"/>
+          <w:tab w:val="left" w:pos="7328"/>
+          <w:tab w:val="left" w:pos="8244"/>
+          <w:tab w:val="left" w:pos="9160"/>
+          <w:tab w:val="left" w:pos="10076"/>
+          <w:tab w:val="left" w:pos="10992"/>
+          <w:tab w:val="left" w:pos="11908"/>
+          <w:tab w:val="left" w:pos="12824"/>
+          <w:tab w:val="left" w:pos="13740"/>
+          <w:tab w:val="left" w:pos="14656"/>
+        </w:tabs>
+        <w:wordWrap w:val="0"/>
+        <w:spacing w:after="150"/>
+        <w:rPr>
+          <w:rFonts w:ascii="Consolas" w:hAnsi="Consolas" w:cs="Courier New"/>
+          <w:color w:val="333333"/>
+          <w:sz w:val="14"/>
+          <w:szCs w:val="14"/>
+        </w:rPr>
+      </w:pPr>
+      <w:r>
+        <w:rPr>
+          <w:rFonts w:ascii="Consolas" w:hAnsi="Consolas" w:cs="Courier New"/>
+          <w:color w:val="333333"/>
+          <w:sz w:val="14"/>
+          <w:szCs w:val="14"/>
+        </w:rPr>
+        <w:t xml:space="preserve">          </w:t>
+      </w:r>
+      <w:r>
+        <w:rPr>
+          <w:rFonts w:ascii="Consolas" w:hAnsi="Consolas" w:cs="Courier New"/>
+          <w:color w:val="333333"/>
+          <w:sz w:val="14"/>
+          <w:szCs w:val="14"/>
+        </w:rPr>
+        <w:t xml:space="preserve">} </w:t>
+      </w:r>
+      <w:proofErr w:type="spellStart"/>
+      <w:r>
+        <w:rPr>
+          <w:rFonts w:ascii="Consolas" w:hAnsi="Consolas" w:cs="Courier New"/>
+          <w:color w:val="333333"/>
+          <w:sz w:val="14"/>
+          <w:szCs w:val="14"/>
+        </w:rPr>
+        <w:t>else</w:t>
+      </w:r>
+      <w:proofErr w:type="spellEnd"/>
+      <w:r>
+        <w:rPr>
+          <w:rFonts w:ascii="Consolas" w:hAnsi="Consolas" w:cs="Courier New"/>
+          <w:color w:val="333333"/>
+          <w:sz w:val="14"/>
+          <w:szCs w:val="14"/>
+        </w:rPr>
+        <w:t xml:space="preserve"> {</w:t>
+      </w:r>
+    </w:p>
+    <w:p>
+      <w:pPr>
+        <w:pBdr>
+          <w:top w:val="single" w:sz="6" w:space="7" w:color="CCCCCC"/>
+          <w:left w:val="single" w:sz="6" w:space="7" w:color="CCCCCC"/>
+          <w:bottom w:val="single" w:sz="6" w:space="7" w:color="CCCCCC"/>
+          <w:right w:val="single" w:sz="6" w:space="7" w:color="CCCCCC"/>
+        </w:pBdr>
+        <w:shd w:val="clear" w:color="auto" w:fill="F5F5F5"/>
+        <w:tabs>
+          <w:tab w:val="left" w:pos="916"/>
+          <w:tab w:val="left" w:pos="1832"/>
+          <w:tab w:val="left" w:pos="2748"/>
+          <w:tab w:val="left" w:pos="3664"/>
+          <w:tab w:val="left" w:pos="4580"/>
+          <w:tab w:val="left" w:pos="5496"/>
+          <w:tab w:val="left" w:pos="6412"/>
+          <w:tab w:val="left" w:pos="7328"/>
+          <w:tab w:val="left" w:pos="8244"/>
+          <w:tab w:val="left" w:pos="9160"/>
+          <w:tab w:val="left" w:pos="10076"/>
+          <w:tab w:val="left" w:pos="10992"/>
+          <w:tab w:val="left" w:pos="11908"/>
+          <w:tab w:val="left" w:pos="12824"/>
+          <w:tab w:val="left" w:pos="13740"/>
+          <w:tab w:val="left" w:pos="14656"/>
+        </w:tabs>
+        <w:wordWrap w:val="0"/>
+        <w:spacing w:after="150"/>
+        <w:rPr>
+          <w:rFonts w:ascii="Consolas" w:hAnsi="Consolas" w:cs="Courier New"/>
+          <w:color w:val="333333"/>
+          <w:sz w:val="14"/>
+          <w:szCs w:val="14"/>
+        </w:rPr>
+      </w:pPr>
+      <w:r>
+        <w:rPr>
+          <w:rFonts w:ascii="Consolas" w:hAnsi="Consolas" w:cs="Courier New"/>
+          <w:color w:val="333333"/>
+          <w:sz w:val="14"/>
+          <w:szCs w:val="14"/>
+        </w:rPr>
+        <w:t xml:space="preserve">                 </w:t>
+      </w:r>
+      <w:proofErr w:type="spellStart"/>
+      <w:r>
+        <w:rPr>
+          <w:rFonts w:ascii="Consolas" w:hAnsi="Consolas" w:cs="Courier New"/>
+          <w:color w:val="333333"/>
+          <w:sz w:val="14"/>
+          <w:szCs w:val="14"/>
+        </w:rPr>
+        <w:t>return</w:t>
+      </w:r>
+      <w:proofErr w:type="spellEnd"/>
+      <w:r>
+        <w:rPr>
+          <w:rFonts w:ascii="Consolas" w:hAnsi="Consolas" w:cs="Courier New"/>
+          <w:color w:val="333333"/>
+          <w:sz w:val="14"/>
+          <w:szCs w:val="14"/>
+        </w:rPr>
+        <w:t xml:space="preserve"> PENA_INOCENCIA;</w:t>
+      </w:r>
+    </w:p>
+    <w:p>
+      <w:pPr>
+        <w:pBdr>
+          <w:top w:val="single" w:sz="6" w:space="7" w:color="CCCCCC"/>
+          <w:left w:val="single" w:sz="6" w:space="7" w:color="CCCCCC"/>
+          <w:bottom w:val="single" w:sz="6" w:space="7" w:color="CCCCCC"/>
+          <w:right w:val="single" w:sz="6" w:space="7" w:color="CCCCCC"/>
+        </w:pBdr>
+        <w:shd w:val="clear" w:color="auto" w:fill="F5F5F5"/>
+        <w:tabs>
+          <w:tab w:val="left" w:pos="916"/>
+          <w:tab w:val="left" w:pos="1832"/>
+          <w:tab w:val="left" w:pos="2748"/>
+          <w:tab w:val="left" w:pos="3664"/>
+          <w:tab w:val="left" w:pos="4580"/>
+          <w:tab w:val="left" w:pos="5496"/>
+          <w:tab w:val="left" w:pos="6412"/>
+          <w:tab w:val="left" w:pos="7328"/>
+          <w:tab w:val="left" w:pos="8244"/>
+          <w:tab w:val="left" w:pos="9160"/>
+          <w:tab w:val="left" w:pos="10076"/>
+          <w:tab w:val="left" w:pos="10992"/>
+          <w:tab w:val="left" w:pos="11908"/>
+          <w:tab w:val="left" w:pos="12824"/>
+          <w:tab w:val="left" w:pos="13740"/>
+          <w:tab w:val="left" w:pos="14656"/>
+        </w:tabs>
+        <w:wordWrap w:val="0"/>
+        <w:spacing w:after="150"/>
+        <w:rPr>
+          <w:rFonts w:ascii="Consolas" w:hAnsi="Consolas" w:cs="Courier New"/>
+          <w:color w:val="333333"/>
+          <w:sz w:val="14"/>
+          <w:szCs w:val="14"/>
+        </w:rPr>
+      </w:pPr>
+      <w:r>
+        <w:rPr>
+          <w:rFonts w:ascii="Consolas" w:hAnsi="Consolas" w:cs="Courier New"/>
+          <w:color w:val="333333"/>
+          <w:sz w:val="14"/>
+          <w:szCs w:val="14"/>
+        </w:rPr>
+        <w:t xml:space="preserve">                 </w:t>
+      </w:r>
+      <w:r>
+        <w:rPr>
+          <w:rFonts w:ascii="Consolas" w:hAnsi="Consolas" w:cs="Courier New"/>
+          <w:color w:val="333333"/>
+          <w:sz w:val="14"/>
+          <w:szCs w:val="14"/>
+        </w:rPr>
+        <w:t>}</w:t>
+      </w:r>
+    </w:p>
+    <w:p>
+      <w:pPr>
+        <w:pBdr>
+          <w:top w:val="single" w:sz="6" w:space="7" w:color="CCCCCC"/>
+          <w:left w:val="single" w:sz="6" w:space="7" w:color="CCCCCC"/>
+          <w:bottom w:val="single" w:sz="6" w:space="7" w:color="CCCCCC"/>
+          <w:right w:val="single" w:sz="6" w:space="7" w:color="CCCCCC"/>
+        </w:pBdr>
+        <w:shd w:val="clear" w:color="auto" w:fill="F5F5F5"/>
+        <w:tabs>
+          <w:tab w:val="left" w:pos="916"/>
+          <w:tab w:val="left" w:pos="1832"/>
+          <w:tab w:val="left" w:pos="2748"/>
+          <w:tab w:val="left" w:pos="3664"/>
+          <w:tab w:val="left" w:pos="4580"/>
+          <w:tab w:val="left" w:pos="5496"/>
+          <w:tab w:val="left" w:pos="6412"/>
+          <w:tab w:val="left" w:pos="7328"/>
+          <w:tab w:val="left" w:pos="8244"/>
+          <w:tab w:val="left" w:pos="9160"/>
+          <w:tab w:val="left" w:pos="10076"/>
+          <w:tab w:val="left" w:pos="10992"/>
+          <w:tab w:val="left" w:pos="11908"/>
+          <w:tab w:val="left" w:pos="12824"/>
+          <w:tab w:val="left" w:pos="13740"/>
+          <w:tab w:val="left" w:pos="14656"/>
+        </w:tabs>
+        <w:wordWrap w:val="0"/>
+        <w:spacing w:after="150"/>
+        <w:rPr>
+          <w:rFonts w:ascii="Consolas" w:hAnsi="Consolas" w:cs="Courier New"/>
+          <w:color w:val="333333"/>
+          <w:sz w:val="14"/>
+          <w:szCs w:val="14"/>
+        </w:rPr>
+      </w:pPr>
+      <w:r>
+        <w:rPr>
+          <w:rFonts w:ascii="Consolas" w:hAnsi="Consolas" w:cs="Courier New"/>
+          <w:color w:val="333333"/>
+          <w:sz w:val="14"/>
+          <w:szCs w:val="14"/>
+        </w:rPr>
+        <w:t xml:space="preserve">       </w:t>
+      </w:r>
+      <w:r>
+        <w:rPr>
+          <w:rFonts w:ascii="Consolas" w:hAnsi="Consolas" w:cs="Courier New"/>
+          <w:color w:val="333333"/>
+          <w:sz w:val="14"/>
+          <w:szCs w:val="14"/>
+        </w:rPr>
+        <w:t xml:space="preserve">} </w:t>
+      </w:r>
+      <w:proofErr w:type="spellStart"/>
+      <w:r>
+        <w:rPr>
+          <w:rFonts w:ascii="Consolas" w:hAnsi="Consolas" w:cs="Courier New"/>
+          <w:color w:val="333333"/>
+          <w:sz w:val="14"/>
+          <w:szCs w:val="14"/>
+        </w:rPr>
+        <w:t>else</w:t>
+      </w:r>
+      <w:proofErr w:type="spellEnd"/>
+      <w:r>
+        <w:rPr>
+          <w:rFonts w:ascii="Consolas" w:hAnsi="Consolas" w:cs="Courier New"/>
+          <w:color w:val="333333"/>
+          <w:sz w:val="14"/>
+          <w:szCs w:val="14"/>
+        </w:rPr>
+        <w:t xml:space="preserve"> {</w:t>
+      </w:r>
+    </w:p>
+    <w:p>
+      <w:pPr>
+        <w:pBdr>
+          <w:top w:val="single" w:sz="6" w:space="7" w:color="CCCCCC"/>
+          <w:left w:val="single" w:sz="6" w:space="7" w:color="CCCCCC"/>
+          <w:bottom w:val="single" w:sz="6" w:space="7" w:color="CCCCCC"/>
+          <w:right w:val="single" w:sz="6" w:space="7" w:color="CCCCCC"/>
+        </w:pBdr>
+        <w:shd w:val="clear" w:color="auto" w:fill="F5F5F5"/>
+        <w:tabs>
+          <w:tab w:val="left" w:pos="916"/>
+          <w:tab w:val="left" w:pos="1832"/>
+          <w:tab w:val="left" w:pos="2748"/>
+          <w:tab w:val="left" w:pos="3664"/>
+          <w:tab w:val="left" w:pos="4580"/>
+          <w:tab w:val="left" w:pos="5496"/>
+          <w:tab w:val="left" w:pos="6412"/>
+          <w:tab w:val="left" w:pos="7328"/>
+          <w:tab w:val="left" w:pos="8244"/>
+          <w:tab w:val="left" w:pos="9160"/>
+          <w:tab w:val="left" w:pos="10076"/>
+          <w:tab w:val="left" w:pos="10992"/>
+          <w:tab w:val="left" w:pos="11908"/>
+          <w:tab w:val="left" w:pos="12824"/>
+          <w:tab w:val="left" w:pos="13740"/>
+          <w:tab w:val="left" w:pos="14656"/>
+        </w:tabs>
+        <w:wordWrap w:val="0"/>
+        <w:spacing w:after="150"/>
+        <w:rPr>
+          <w:rFonts w:ascii="Consolas" w:hAnsi="Consolas" w:cs="Courier New"/>
+          <w:color w:val="333333"/>
+          <w:sz w:val="14"/>
+          <w:szCs w:val="14"/>
+        </w:rPr>
+      </w:pPr>
+      <w:r>
+        <w:rPr>
+          <w:rFonts w:ascii="Consolas" w:hAnsi="Consolas" w:cs="Courier New"/>
+          <w:color w:val="333333"/>
+          <w:sz w:val="14"/>
+          <w:szCs w:val="14"/>
+        </w:rPr>
+        <w:t xml:space="preserve">                </w:t>
+      </w:r>
+      <w:proofErr w:type="spellStart"/>
+      <w:r>
+        <w:rPr>
+          <w:rFonts w:ascii="Consolas" w:hAnsi="Consolas" w:cs="Courier New"/>
+          <w:color w:val="333333"/>
+          <w:sz w:val="14"/>
+          <w:szCs w:val="14"/>
+        </w:rPr>
+        <w:t>if</w:t>
+      </w:r>
+      <w:proofErr w:type="spellEnd"/>
+      <w:r>
+        <w:rPr>
+          <w:rFonts w:ascii="Consolas" w:hAnsi="Consolas" w:cs="Courier New"/>
+          <w:color w:val="333333"/>
+          <w:sz w:val="14"/>
+          <w:szCs w:val="14"/>
+        </w:rPr>
+        <w:t xml:space="preserve"> (</w:t>
+      </w:r>
+      <w:proofErr w:type="spellStart"/>
+      <w:r>
+        <w:rPr>
+          <w:rFonts w:ascii="Consolas" w:hAnsi="Consolas" w:cs="Courier New"/>
+          <w:color w:val="333333"/>
+          <w:sz w:val="14"/>
+          <w:szCs w:val="14"/>
+        </w:rPr>
+        <w:t>respostaPrisioneiroB</w:t>
+      </w:r>
+      <w:proofErr w:type="spellEnd"/>
+      <w:r>
+        <w:rPr>
+          <w:rFonts w:ascii="Consolas" w:hAnsi="Consolas" w:cs="Courier New"/>
+          <w:color w:val="333333"/>
+          <w:sz w:val="14"/>
+          <w:szCs w:val="14"/>
+        </w:rPr>
+        <w:t xml:space="preserve"> == </w:t>
+      </w:r>
+      <w:proofErr w:type="spellStart"/>
+      <w:r>
+        <w:rPr>
+          <w:rFonts w:ascii="Consolas" w:hAnsi="Consolas" w:cs="Courier New"/>
+          <w:color w:val="333333"/>
+          <w:sz w:val="14"/>
+          <w:szCs w:val="14"/>
+        </w:rPr>
+        <w:t>Resposta.DELACAO</w:t>
+      </w:r>
+      <w:proofErr w:type="spellEnd"/>
+      <w:r>
+        <w:rPr>
+          <w:rFonts w:ascii="Consolas" w:hAnsi="Consolas" w:cs="Courier New"/>
+          <w:color w:val="333333"/>
+          <w:sz w:val="14"/>
+          <w:szCs w:val="14"/>
+        </w:rPr>
+        <w:t>) {</w:t>
+      </w:r>
+    </w:p>
+    <w:p>
+      <w:pPr>
+        <w:pBdr>
+          <w:top w:val="single" w:sz="6" w:space="7" w:color="CCCCCC"/>
+          <w:left w:val="single" w:sz="6" w:space="7" w:color="CCCCCC"/>
+          <w:bottom w:val="single" w:sz="6" w:space="7" w:color="CCCCCC"/>
+          <w:right w:val="single" w:sz="6" w:space="7" w:color="CCCCCC"/>
+        </w:pBdr>
+        <w:shd w:val="clear" w:color="auto" w:fill="F5F5F5"/>
+        <w:tabs>
+          <w:tab w:val="left" w:pos="916"/>
+          <w:tab w:val="left" w:pos="1832"/>
+          <w:tab w:val="left" w:pos="2748"/>
+          <w:tab w:val="left" w:pos="3664"/>
+          <w:tab w:val="left" w:pos="4580"/>
+          <w:tab w:val="left" w:pos="5496"/>
+          <w:tab w:val="left" w:pos="6412"/>
+          <w:tab w:val="left" w:pos="7328"/>
+          <w:tab w:val="left" w:pos="8244"/>
+          <w:tab w:val="left" w:pos="9160"/>
+          <w:tab w:val="left" w:pos="10076"/>
+          <w:tab w:val="left" w:pos="10992"/>
+          <w:tab w:val="left" w:pos="11908"/>
+          <w:tab w:val="left" w:pos="12824"/>
+          <w:tab w:val="left" w:pos="13740"/>
+          <w:tab w:val="left" w:pos="14656"/>
+        </w:tabs>
+        <w:wordWrap w:val="0"/>
+        <w:spacing w:after="150"/>
+        <w:rPr>
+          <w:rFonts w:ascii="Consolas" w:hAnsi="Consolas" w:cs="Courier New"/>
+          <w:color w:val="333333"/>
+          <w:sz w:val="14"/>
+          <w:szCs w:val="14"/>
+        </w:rPr>
+      </w:pPr>
+      <w:r>
+        <w:rPr>
+          <w:rFonts w:ascii="Consolas" w:hAnsi="Consolas" w:cs="Courier New"/>
+          <w:color w:val="333333"/>
+          <w:sz w:val="14"/>
+          <w:szCs w:val="14"/>
+        </w:rPr>
+        <w:t xml:space="preserve">                    </w:t>
+      </w:r>
+      <w:proofErr w:type="spellStart"/>
+      <w:r>
+        <w:rPr>
+          <w:rFonts w:ascii="Consolas" w:hAnsi="Consolas" w:cs="Courier New"/>
+          <w:color w:val="333333"/>
+          <w:sz w:val="14"/>
+          <w:szCs w:val="14"/>
+        </w:rPr>
+        <w:t>return</w:t>
+      </w:r>
+      <w:proofErr w:type="spellEnd"/>
+      <w:r>
+        <w:rPr>
+          <w:rFonts w:ascii="Consolas" w:hAnsi="Consolas" w:cs="Courier New"/>
+          <w:color w:val="333333"/>
+          <w:sz w:val="14"/>
+          <w:szCs w:val="14"/>
+        </w:rPr>
+        <w:t xml:space="preserve"> PENA_CONDENACAO_INDIVIDUAL;</w:t>
+      </w:r>
+    </w:p>
+    <w:p>
+      <w:pPr>
+        <w:pBdr>
+          <w:top w:val="single" w:sz="6" w:space="7" w:color="CCCCCC"/>
+          <w:left w:val="single" w:sz="6" w:space="7" w:color="CCCCCC"/>
+          <w:bottom w:val="single" w:sz="6" w:space="7" w:color="CCCCCC"/>
+          <w:right w:val="single" w:sz="6" w:space="7" w:color="CCCCCC"/>
+        </w:pBdr>
+        <w:shd w:val="clear" w:color="auto" w:fill="F5F5F5"/>
+        <w:tabs>
+          <w:tab w:val="left" w:pos="916"/>
+          <w:tab w:val="left" w:pos="1832"/>
+          <w:tab w:val="left" w:pos="2748"/>
+          <w:tab w:val="left" w:pos="3664"/>
+          <w:tab w:val="left" w:pos="4580"/>
+          <w:tab w:val="left" w:pos="5496"/>
+          <w:tab w:val="left" w:pos="6412"/>
+          <w:tab w:val="left" w:pos="7328"/>
+          <w:tab w:val="left" w:pos="8244"/>
+          <w:tab w:val="left" w:pos="9160"/>
+          <w:tab w:val="left" w:pos="10076"/>
+          <w:tab w:val="left" w:pos="10992"/>
+          <w:tab w:val="left" w:pos="11908"/>
+          <w:tab w:val="left" w:pos="12824"/>
+          <w:tab w:val="left" w:pos="13740"/>
+          <w:tab w:val="left" w:pos="14656"/>
+        </w:tabs>
+        <w:wordWrap w:val="0"/>
+        <w:spacing w:after="150"/>
+        <w:rPr>
+          <w:rFonts w:ascii="Consolas" w:hAnsi="Consolas" w:cs="Courier New"/>
+          <w:color w:val="333333"/>
+          <w:sz w:val="14"/>
+          <w:szCs w:val="14"/>
+        </w:rPr>
+      </w:pPr>
+      <w:r>
+        <w:rPr>
+          <w:rFonts w:ascii="Consolas" w:hAnsi="Consolas" w:cs="Courier New"/>
+          <w:color w:val="333333"/>
+          <w:sz w:val="14"/>
+          <w:szCs w:val="14"/>
+        </w:rPr>
+        <w:t xml:space="preserve">                </w:t>
+      </w:r>
+      <w:r>
+        <w:rPr>
+          <w:rFonts w:ascii="Consolas" w:hAnsi="Consolas" w:cs="Courier New"/>
+          <w:color w:val="333333"/>
+          <w:sz w:val="14"/>
+          <w:szCs w:val="14"/>
+        </w:rPr>
+        <w:t xml:space="preserve">} </w:t>
+      </w:r>
+      <w:proofErr w:type="spellStart"/>
+      <w:r>
+        <w:rPr>
+          <w:rFonts w:ascii="Consolas" w:hAnsi="Consolas" w:cs="Courier New"/>
+          <w:color w:val="333333"/>
+          <w:sz w:val="14"/>
+          <w:szCs w:val="14"/>
+        </w:rPr>
+        <w:t>else</w:t>
+      </w:r>
+      <w:proofErr w:type="spellEnd"/>
+      <w:r>
+        <w:rPr>
+          <w:rFonts w:ascii="Consolas" w:hAnsi="Consolas" w:cs="Courier New"/>
+          <w:color w:val="333333"/>
+          <w:sz w:val="14"/>
+          <w:szCs w:val="14"/>
+        </w:rPr>
+        <w:t xml:space="preserve"> {</w:t>
+      </w:r>
+    </w:p>
+    <w:p>
+      <w:pPr>
+        <w:pBdr>
+          <w:top w:val="single" w:sz="6" w:space="7" w:color="CCCCCC"/>
+          <w:left w:val="single" w:sz="6" w:space="7" w:color="CCCCCC"/>
+          <w:bottom w:val="single" w:sz="6" w:space="7" w:color="CCCCCC"/>
+          <w:right w:val="single" w:sz="6" w:space="7" w:color="CCCCCC"/>
+        </w:pBdr>
+        <w:shd w:val="clear" w:color="auto" w:fill="F5F5F5"/>
+        <w:tabs>
+          <w:tab w:val="left" w:pos="916"/>
+          <w:tab w:val="left" w:pos="1832"/>
+          <w:tab w:val="left" w:pos="2748"/>
+          <w:tab w:val="left" w:pos="3664"/>
+          <w:tab w:val="left" w:pos="4580"/>
+          <w:tab w:val="left" w:pos="5496"/>
+          <w:tab w:val="left" w:pos="6412"/>
+          <w:tab w:val="left" w:pos="7328"/>
+          <w:tab w:val="left" w:pos="8244"/>
+          <w:tab w:val="left" w:pos="9160"/>
+          <w:tab w:val="left" w:pos="10076"/>
+          <w:tab w:val="left" w:pos="10992"/>
+          <w:tab w:val="left" w:pos="11908"/>
+          <w:tab w:val="left" w:pos="12824"/>
+          <w:tab w:val="left" w:pos="13740"/>
+          <w:tab w:val="left" w:pos="14656"/>
+        </w:tabs>
+        <w:wordWrap w:val="0"/>
+        <w:spacing w:after="150"/>
+        <w:rPr>
+          <w:rFonts w:ascii="Consolas" w:hAnsi="Consolas" w:cs="Courier New"/>
+          <w:color w:val="333333"/>
+          <w:sz w:val="14"/>
+          <w:szCs w:val="14"/>
+        </w:rPr>
+      </w:pPr>
+      <w:r>
+        <w:rPr>
+          <w:rFonts w:ascii="Consolas" w:hAnsi="Consolas" w:cs="Courier New"/>
+          <w:color w:val="333333"/>
+          <w:sz w:val="14"/>
+          <w:szCs w:val="14"/>
+        </w:rPr>
+        <w:t xml:space="preserve">                         </w:t>
+      </w:r>
+      <w:proofErr w:type="spellStart"/>
+      <w:r>
+        <w:rPr>
+          <w:rFonts w:ascii="Consolas" w:hAnsi="Consolas" w:cs="Courier New"/>
+          <w:color w:val="333333"/>
+          <w:sz w:val="14"/>
+          <w:szCs w:val="14"/>
+        </w:rPr>
+        <w:t>return</w:t>
+      </w:r>
+      <w:proofErr w:type="spellEnd"/>
+      <w:r>
+        <w:rPr>
+          <w:rFonts w:ascii="Consolas" w:hAnsi="Consolas" w:cs="Courier New"/>
+          <w:color w:val="333333"/>
+          <w:sz w:val="14"/>
+          <w:szCs w:val="14"/>
+        </w:rPr>
+        <w:t xml:space="preserve"> PENA_CONDENACAO_CUMPLICES;</w:t>
+      </w:r>
+    </w:p>
+    <w:p>
+      <w:pPr>
+        <w:pBdr>
+          <w:top w:val="single" w:sz="6" w:space="7" w:color="CCCCCC"/>
+          <w:left w:val="single" w:sz="6" w:space="7" w:color="CCCCCC"/>
+          <w:bottom w:val="single" w:sz="6" w:space="7" w:color="CCCCCC"/>
+          <w:right w:val="single" w:sz="6" w:space="7" w:color="CCCCCC"/>
+        </w:pBdr>
+        <w:shd w:val="clear" w:color="auto" w:fill="F5F5F5"/>
+        <w:tabs>
+          <w:tab w:val="left" w:pos="916"/>
+          <w:tab w:val="left" w:pos="1832"/>
+          <w:tab w:val="left" w:pos="2748"/>
+          <w:tab w:val="left" w:pos="3664"/>
+          <w:tab w:val="left" w:pos="4580"/>
+          <w:tab w:val="left" w:pos="5496"/>
+          <w:tab w:val="left" w:pos="6412"/>
+          <w:tab w:val="left" w:pos="7328"/>
+          <w:tab w:val="left" w:pos="8244"/>
+          <w:tab w:val="left" w:pos="9160"/>
+          <w:tab w:val="left" w:pos="10076"/>
+          <w:tab w:val="left" w:pos="10992"/>
+          <w:tab w:val="left" w:pos="11908"/>
+          <w:tab w:val="left" w:pos="12824"/>
+          <w:tab w:val="left" w:pos="13740"/>
+          <w:tab w:val="left" w:pos="14656"/>
+        </w:tabs>
+        <w:wordWrap w:val="0"/>
+        <w:spacing w:after="150"/>
+        <w:rPr>
+          <w:rFonts w:ascii="Consolas" w:hAnsi="Consolas" w:cs="Courier New"/>
+          <w:color w:val="333333"/>
+          <w:sz w:val="14"/>
+          <w:szCs w:val="14"/>
+        </w:rPr>
+      </w:pPr>
+      <w:r>
+        <w:rPr>
+          <w:rFonts w:ascii="Consolas" w:hAnsi="Consolas" w:cs="Courier New"/>
+          <w:color w:val="333333"/>
+          <w:sz w:val="14"/>
+          <w:szCs w:val="14"/>
+        </w:rPr>
+        <w:t xml:space="preserve">                        </w:t>
+      </w:r>
+      <w:r>
+        <w:rPr>
+          <w:rFonts w:ascii="Consolas" w:hAnsi="Consolas" w:cs="Courier New"/>
+          <w:color w:val="333333"/>
+          <w:sz w:val="14"/>
+          <w:szCs w:val="14"/>
+        </w:rPr>
+        <w:t>}</w:t>
+      </w:r>
+    </w:p>
+    <w:p>
+      <w:pPr>
+        <w:pBdr>
+          <w:top w:val="single" w:sz="6" w:space="7" w:color="CCCCCC"/>
+          <w:left w:val="single" w:sz="6" w:space="7" w:color="CCCCCC"/>
+          <w:bottom w:val="single" w:sz="6" w:space="7" w:color="CCCCCC"/>
+          <w:right w:val="single" w:sz="6" w:space="7" w:color="CCCCCC"/>
+        </w:pBdr>
+        <w:shd w:val="clear" w:color="auto" w:fill="F5F5F5"/>
+        <w:tabs>
+          <w:tab w:val="left" w:pos="916"/>
+          <w:tab w:val="left" w:pos="1832"/>
+          <w:tab w:val="left" w:pos="2748"/>
+          <w:tab w:val="left" w:pos="3664"/>
+          <w:tab w:val="left" w:pos="4580"/>
+          <w:tab w:val="left" w:pos="5496"/>
+          <w:tab w:val="left" w:pos="6412"/>
+          <w:tab w:val="left" w:pos="7328"/>
+          <w:tab w:val="left" w:pos="8244"/>
+          <w:tab w:val="left" w:pos="9160"/>
+          <w:tab w:val="left" w:pos="10076"/>
+          <w:tab w:val="left" w:pos="10992"/>
+          <w:tab w:val="left" w:pos="11908"/>
+          <w:tab w:val="left" w:pos="12824"/>
+          <w:tab w:val="left" w:pos="13740"/>
+          <w:tab w:val="left" w:pos="14656"/>
+        </w:tabs>
+        <w:wordWrap w:val="0"/>
+        <w:spacing w:after="150"/>
+        <w:rPr>
+          <w:rFonts w:ascii="Consolas" w:hAnsi="Consolas" w:cs="Courier New"/>
+          <w:color w:val="333333"/>
+          <w:sz w:val="14"/>
+          <w:szCs w:val="14"/>
+        </w:rPr>
+      </w:pPr>
+      <w:r>
+        <w:rPr>
+          <w:rFonts w:ascii="Consolas" w:hAnsi="Consolas" w:cs="Courier New"/>
+          <w:color w:val="333333"/>
+          <w:sz w:val="14"/>
+          <w:szCs w:val="14"/>
+        </w:rPr>
+        <w:t xml:space="preserve">                </w:t>
+      </w:r>
+      <w:r>
+        <w:rPr>
+          <w:rFonts w:ascii="Consolas" w:hAnsi="Consolas" w:cs="Courier New"/>
+          <w:color w:val="333333"/>
+          <w:sz w:val="14"/>
+          <w:szCs w:val="14"/>
+        </w:rPr>
+        <w:t>}</w:t>
+      </w:r>
+    </w:p>
+    <w:p>
+      <w:pPr>
+        <w:pBdr>
+          <w:top w:val="single" w:sz="6" w:space="7" w:color="CCCCCC"/>
+          <w:left w:val="single" w:sz="6" w:space="7" w:color="CCCCCC"/>
+          <w:bottom w:val="single" w:sz="6" w:space="7" w:color="CCCCCC"/>
+          <w:right w:val="single" w:sz="6" w:space="7" w:color="CCCCCC"/>
+        </w:pBdr>
+        <w:shd w:val="clear" w:color="auto" w:fill="F5F5F5"/>
+        <w:tabs>
+          <w:tab w:val="left" w:pos="916"/>
+          <w:tab w:val="left" w:pos="1832"/>
+          <w:tab w:val="left" w:pos="2748"/>
+          <w:tab w:val="left" w:pos="3664"/>
+          <w:tab w:val="left" w:pos="4580"/>
+          <w:tab w:val="left" w:pos="5496"/>
+          <w:tab w:val="left" w:pos="6412"/>
+          <w:tab w:val="left" w:pos="7328"/>
+          <w:tab w:val="left" w:pos="8244"/>
+          <w:tab w:val="left" w:pos="9160"/>
+          <w:tab w:val="left" w:pos="10076"/>
+          <w:tab w:val="left" w:pos="10992"/>
+          <w:tab w:val="left" w:pos="11908"/>
+          <w:tab w:val="left" w:pos="12824"/>
+          <w:tab w:val="left" w:pos="13740"/>
+          <w:tab w:val="left" w:pos="14656"/>
+        </w:tabs>
+        <w:wordWrap w:val="0"/>
+        <w:spacing w:after="150"/>
+        <w:rPr>
+          <w:rFonts w:ascii="Consolas" w:hAnsi="Consolas" w:cs="Courier New"/>
+          <w:color w:val="333333"/>
+          <w:sz w:val="14"/>
+          <w:szCs w:val="14"/>
+        </w:rPr>
+      </w:pPr>
+      <w:r>
+        <w:rPr>
+          <w:rFonts w:ascii="Consolas" w:hAnsi="Consolas" w:cs="Courier New"/>
+          <w:color w:val="333333"/>
+          <w:sz w:val="14"/>
+          <w:szCs w:val="14"/>
+        </w:rPr>
+        <w:t xml:space="preserve">     </w:t>
+      </w:r>
+      <w:r>
+        <w:rPr>
+          <w:rFonts w:ascii="Consolas" w:hAnsi="Consolas" w:cs="Courier New"/>
+          <w:color w:val="333333"/>
+          <w:sz w:val="14"/>
+          <w:szCs w:val="14"/>
+        </w:rPr>
+        <w:t>}</w:t>
+      </w:r>
+    </w:p>
+    <w:p>
+      <w:pPr>
+        <w:pBdr>
+          <w:top w:val="single" w:sz="6" w:space="7" w:color="CCCCCC"/>
+          <w:left w:val="single" w:sz="6" w:space="7" w:color="CCCCCC"/>
+          <w:bottom w:val="single" w:sz="6" w:space="7" w:color="CCCCCC"/>
+          <w:right w:val="single" w:sz="6" w:space="7" w:color="CCCCCC"/>
+        </w:pBdr>
+        <w:shd w:val="clear" w:color="auto" w:fill="F5F5F5"/>
+        <w:tabs>
+          <w:tab w:val="left" w:pos="916"/>
+          <w:tab w:val="left" w:pos="1832"/>
+          <w:tab w:val="left" w:pos="2748"/>
+          <w:tab w:val="left" w:pos="3664"/>
+          <w:tab w:val="left" w:pos="4580"/>
+          <w:tab w:val="left" w:pos="5496"/>
+          <w:tab w:val="left" w:pos="6412"/>
+          <w:tab w:val="left" w:pos="7328"/>
+          <w:tab w:val="left" w:pos="8244"/>
+          <w:tab w:val="left" w:pos="9160"/>
+          <w:tab w:val="left" w:pos="10076"/>
+          <w:tab w:val="left" w:pos="10992"/>
+          <w:tab w:val="left" w:pos="11908"/>
+          <w:tab w:val="left" w:pos="12824"/>
+          <w:tab w:val="left" w:pos="13740"/>
+          <w:tab w:val="left" w:pos="14656"/>
+        </w:tabs>
+        <w:wordWrap w:val="0"/>
+        <w:spacing w:after="150"/>
+        <w:rPr>
+          <w:rFonts w:ascii="Consolas" w:hAnsi="Consolas" w:cs="Courier New"/>
+          <w:color w:val="333333"/>
+          <w:sz w:val="14"/>
+          <w:szCs w:val="14"/>
+        </w:rPr>
+      </w:pPr>
+      <w:r>
+        <w:rPr>
+          <w:rFonts w:ascii="Consolas" w:hAnsi="Consolas" w:cs="Courier New"/>
+          <w:color w:val="333333"/>
+          <w:sz w:val="14"/>
+          <w:szCs w:val="14"/>
+        </w:rPr>
+        <w:t>}</w:t>
+      </w:r>
     </w:p>
     <w:p>
       <w:pPr>

</xml_diff>

<commit_message>
Teste de condenação mutua.
</commit_message>
<xml_diff>
--- a/Testes/Documentação de Teste JUnit.docx
+++ b/Testes/Documentação de Teste JUnit.docx
@@ -6630,25 +6630,7 @@
           <w:sz w:val="20"/>
           <w:szCs w:val="20"/>
         </w:rPr>
-        <w:t>(</w:t>
-      </w:r>
-      <w:r>
-        <w:rPr>
-          <w:rFonts w:ascii="Consolas" w:hAnsi="Consolas" w:cs="Consolas"/>
-          <w:color w:val="000000"/>
-          <w:sz w:val="20"/>
-          <w:szCs w:val="20"/>
-        </w:rPr>
-        <w:t>0</w:t>
-      </w:r>
-      <w:r>
-        <w:rPr>
-          <w:rFonts w:ascii="Consolas" w:hAnsi="Consolas" w:cs="Consolas"/>
-          <w:color w:val="000000"/>
-          <w:sz w:val="20"/>
-          <w:szCs w:val="20"/>
-        </w:rPr>
-        <w:t xml:space="preserve">, </w:t>
+        <w:t xml:space="preserve">(0, </w:t>
       </w:r>
       <w:proofErr w:type="spellStart"/>
       <w:r>
@@ -6856,7 +6838,21 @@
           <w:sz w:val="28"/>
           <w:szCs w:val="28"/>
         </w:rPr>
-        <w:t>:&lt;13&gt;, ou seja, recebeu o valor 13, porém o correto seria ter o valor 0.</w:t>
+        <w:t xml:space="preserve">:&lt;13&gt;, ou seja, recebeu o valor 13, porém o </w:t>
+      </w:r>
+      <w:r>
+        <w:rPr>
+          <w:sz w:val="28"/>
+          <w:szCs w:val="28"/>
+        </w:rPr>
+        <w:t>correto</w:t>
+      </w:r>
+      <w:r>
+        <w:rPr>
+          <w:sz w:val="28"/>
+          <w:szCs w:val="28"/>
+        </w:rPr>
+        <w:t xml:space="preserve"> seria ter o valor 0.</w:t>
       </w:r>
     </w:p>
     <w:p>
@@ -8889,8 +8885,2994 @@
           <w:szCs w:val="28"/>
         </w:rPr>
       </w:pPr>
+    </w:p>
+    <w:p>
+      <w:pPr>
+        <w:pStyle w:val="PargrafodaLista"/>
+        <w:numPr>
+          <w:ilvl w:val="0"/>
+          <w:numId w:val="1"/>
+        </w:numPr>
+        <w:rPr>
+          <w:sz w:val="28"/>
+          <w:szCs w:val="28"/>
+        </w:rPr>
+      </w:pPr>
+      <w:r>
+        <w:rPr>
+          <w:sz w:val="28"/>
+          <w:szCs w:val="28"/>
+        </w:rPr>
+        <w:t>Segunda rodada de testes</w:t>
+      </w:r>
+    </w:p>
+    <w:p>
+      <w:pPr>
+        <w:autoSpaceDE w:val="0"/>
+        <w:autoSpaceDN w:val="0"/>
+        <w:adjustRightInd w:val="0"/>
+        <w:spacing w:after="0" w:line="240" w:lineRule="auto"/>
+        <w:ind w:left="360"/>
+        <w:rPr>
+          <w:rFonts w:ascii="Consolas" w:hAnsi="Consolas" w:cs="Consolas"/>
+          <w:sz w:val="20"/>
+          <w:szCs w:val="20"/>
+        </w:rPr>
+      </w:pPr>
+      <w:r>
+        <w:rPr>
+          <w:rFonts w:ascii="Consolas" w:hAnsi="Consolas" w:cs="Consolas"/>
+          <w:color w:val="646464"/>
+          <w:sz w:val="20"/>
+          <w:szCs w:val="20"/>
+        </w:rPr>
+        <w:t>@Test</w:t>
+      </w:r>
+    </w:p>
+    <w:p>
+      <w:pPr>
+        <w:autoSpaceDE w:val="0"/>
+        <w:autoSpaceDN w:val="0"/>
+        <w:adjustRightInd w:val="0"/>
+        <w:spacing w:after="0" w:line="240" w:lineRule="auto"/>
+        <w:ind w:left="360"/>
+        <w:rPr>
+          <w:rFonts w:ascii="Consolas" w:hAnsi="Consolas" w:cs="Consolas"/>
+          <w:sz w:val="20"/>
+          <w:szCs w:val="20"/>
+        </w:rPr>
+      </w:pPr>
+      <w:r>
+        <w:rPr>
+          <w:rFonts w:ascii="Consolas" w:hAnsi="Consolas" w:cs="Consolas"/>
+          <w:color w:val="000000"/>
+          <w:sz w:val="20"/>
+          <w:szCs w:val="20"/>
+        </w:rPr>
+        <w:tab/>
+      </w:r>
+      <w:proofErr w:type="spellStart"/>
+      <w:r>
+        <w:rPr>
+          <w:rFonts w:ascii="Consolas" w:hAnsi="Consolas" w:cs="Consolas"/>
+          <w:b/>
+          <w:bCs/>
+          <w:color w:val="7F0055"/>
+          <w:sz w:val="20"/>
+          <w:szCs w:val="20"/>
+        </w:rPr>
+        <w:t>void</w:t>
+      </w:r>
+      <w:proofErr w:type="spellEnd"/>
+      <w:r>
+        <w:rPr>
+          <w:rFonts w:ascii="Consolas" w:hAnsi="Consolas" w:cs="Consolas"/>
+          <w:color w:val="000000"/>
+          <w:sz w:val="20"/>
+          <w:szCs w:val="20"/>
+        </w:rPr>
+        <w:t xml:space="preserve"> </w:t>
+      </w:r>
+      <w:proofErr w:type="spellStart"/>
+      <w:proofErr w:type="gramStart"/>
+      <w:r>
+        <w:rPr>
+          <w:rFonts w:ascii="Consolas" w:hAnsi="Consolas" w:cs="Consolas"/>
+          <w:color w:val="000000"/>
+          <w:sz w:val="20"/>
+          <w:szCs w:val="20"/>
+          <w:shd w:val="clear" w:color="auto" w:fill="D4D4D4"/>
+        </w:rPr>
+        <w:t>testaMutua</w:t>
+      </w:r>
+      <w:proofErr w:type="spellEnd"/>
+      <w:r>
+        <w:rPr>
+          <w:rFonts w:ascii="Consolas" w:hAnsi="Consolas" w:cs="Consolas"/>
+          <w:color w:val="000000"/>
+          <w:sz w:val="20"/>
+          <w:szCs w:val="20"/>
+        </w:rPr>
+        <w:t>(</w:t>
+      </w:r>
+      <w:proofErr w:type="gramEnd"/>
+      <w:r>
+        <w:rPr>
+          <w:rFonts w:ascii="Consolas" w:hAnsi="Consolas" w:cs="Consolas"/>
+          <w:color w:val="000000"/>
+          <w:sz w:val="20"/>
+          <w:szCs w:val="20"/>
+        </w:rPr>
+        <w:t>) {</w:t>
+      </w:r>
+    </w:p>
+    <w:p>
+      <w:pPr>
+        <w:autoSpaceDE w:val="0"/>
+        <w:autoSpaceDN w:val="0"/>
+        <w:adjustRightInd w:val="0"/>
+        <w:spacing w:after="0" w:line="240" w:lineRule="auto"/>
+        <w:ind w:left="360"/>
+        <w:rPr>
+          <w:rFonts w:ascii="Consolas" w:hAnsi="Consolas" w:cs="Consolas"/>
+          <w:sz w:val="20"/>
+          <w:szCs w:val="20"/>
+        </w:rPr>
+      </w:pPr>
+      <w:r>
+        <w:rPr>
+          <w:rFonts w:ascii="Consolas" w:hAnsi="Consolas" w:cs="Consolas"/>
+          <w:color w:val="000000"/>
+          <w:sz w:val="20"/>
+          <w:szCs w:val="20"/>
+        </w:rPr>
+        <w:tab/>
+      </w:r>
+      <w:r>
+        <w:rPr>
+          <w:rFonts w:ascii="Consolas" w:hAnsi="Consolas" w:cs="Consolas"/>
+          <w:color w:val="000000"/>
+          <w:sz w:val="20"/>
+          <w:szCs w:val="20"/>
+        </w:rPr>
+        <w:tab/>
+        <w:t xml:space="preserve">Resposta </w:t>
+      </w:r>
+      <w:proofErr w:type="spellStart"/>
+      <w:r>
+        <w:rPr>
+          <w:rFonts w:ascii="Consolas" w:hAnsi="Consolas" w:cs="Consolas"/>
+          <w:color w:val="6A3E3E"/>
+          <w:sz w:val="20"/>
+          <w:szCs w:val="20"/>
+        </w:rPr>
+        <w:t>respostaSuspeitoA</w:t>
+      </w:r>
+      <w:proofErr w:type="spellEnd"/>
+      <w:r>
+        <w:rPr>
+          <w:rFonts w:ascii="Consolas" w:hAnsi="Consolas" w:cs="Consolas"/>
+          <w:color w:val="000000"/>
+          <w:sz w:val="20"/>
+          <w:szCs w:val="20"/>
+        </w:rPr>
+        <w:t xml:space="preserve"> = </w:t>
+      </w:r>
+      <w:proofErr w:type="spellStart"/>
+      <w:r>
+        <w:rPr>
+          <w:rFonts w:ascii="Consolas" w:hAnsi="Consolas" w:cs="Consolas"/>
+          <w:color w:val="000000"/>
+          <w:sz w:val="20"/>
+          <w:szCs w:val="20"/>
+        </w:rPr>
+        <w:t>Resposta.</w:t>
+      </w:r>
+      <w:r>
+        <w:rPr>
+          <w:rFonts w:ascii="Consolas" w:hAnsi="Consolas" w:cs="Consolas"/>
+          <w:b/>
+          <w:bCs/>
+          <w:i/>
+          <w:iCs/>
+          <w:color w:val="0000C0"/>
+          <w:sz w:val="20"/>
+          <w:szCs w:val="20"/>
+        </w:rPr>
+        <w:t>DELACAO</w:t>
+      </w:r>
+      <w:proofErr w:type="spellEnd"/>
+      <w:r>
+        <w:rPr>
+          <w:rFonts w:ascii="Consolas" w:hAnsi="Consolas" w:cs="Consolas"/>
+          <w:color w:val="000000"/>
+          <w:sz w:val="20"/>
+          <w:szCs w:val="20"/>
+        </w:rPr>
+        <w:t>;</w:t>
+      </w:r>
+    </w:p>
+    <w:p>
+      <w:pPr>
+        <w:autoSpaceDE w:val="0"/>
+        <w:autoSpaceDN w:val="0"/>
+        <w:adjustRightInd w:val="0"/>
+        <w:spacing w:after="0" w:line="240" w:lineRule="auto"/>
+        <w:ind w:left="360"/>
+        <w:rPr>
+          <w:rFonts w:ascii="Consolas" w:hAnsi="Consolas" w:cs="Consolas"/>
+          <w:sz w:val="20"/>
+          <w:szCs w:val="20"/>
+        </w:rPr>
+      </w:pPr>
+      <w:r>
+        <w:rPr>
+          <w:rFonts w:ascii="Consolas" w:hAnsi="Consolas" w:cs="Consolas"/>
+          <w:color w:val="000000"/>
+          <w:sz w:val="20"/>
+          <w:szCs w:val="20"/>
+        </w:rPr>
+        <w:tab/>
+      </w:r>
+      <w:r>
+        <w:rPr>
+          <w:rFonts w:ascii="Consolas" w:hAnsi="Consolas" w:cs="Consolas"/>
+          <w:color w:val="000000"/>
+          <w:sz w:val="20"/>
+          <w:szCs w:val="20"/>
+        </w:rPr>
+        <w:tab/>
+        <w:t xml:space="preserve">Resposta </w:t>
+      </w:r>
+      <w:proofErr w:type="spellStart"/>
+      <w:r>
+        <w:rPr>
+          <w:rFonts w:ascii="Consolas" w:hAnsi="Consolas" w:cs="Consolas"/>
+          <w:color w:val="6A3E3E"/>
+          <w:sz w:val="20"/>
+          <w:szCs w:val="20"/>
+        </w:rPr>
+        <w:t>respostaSuspeitoB</w:t>
+      </w:r>
+      <w:proofErr w:type="spellEnd"/>
+      <w:r>
+        <w:rPr>
+          <w:rFonts w:ascii="Consolas" w:hAnsi="Consolas" w:cs="Consolas"/>
+          <w:color w:val="000000"/>
+          <w:sz w:val="20"/>
+          <w:szCs w:val="20"/>
+        </w:rPr>
+        <w:t xml:space="preserve"> = </w:t>
+      </w:r>
+      <w:proofErr w:type="spellStart"/>
+      <w:r>
+        <w:rPr>
+          <w:rFonts w:ascii="Consolas" w:hAnsi="Consolas" w:cs="Consolas"/>
+          <w:color w:val="000000"/>
+          <w:sz w:val="20"/>
+          <w:szCs w:val="20"/>
+        </w:rPr>
+        <w:t>Resposta.</w:t>
+      </w:r>
+      <w:r>
+        <w:rPr>
+          <w:rFonts w:ascii="Consolas" w:hAnsi="Consolas" w:cs="Consolas"/>
+          <w:b/>
+          <w:bCs/>
+          <w:i/>
+          <w:iCs/>
+          <w:color w:val="0000C0"/>
+          <w:sz w:val="20"/>
+          <w:szCs w:val="20"/>
+        </w:rPr>
+        <w:t>DELACAO</w:t>
+      </w:r>
+      <w:proofErr w:type="spellEnd"/>
+      <w:r>
+        <w:rPr>
+          <w:rFonts w:ascii="Consolas" w:hAnsi="Consolas" w:cs="Consolas"/>
+          <w:color w:val="000000"/>
+          <w:sz w:val="20"/>
+          <w:szCs w:val="20"/>
+        </w:rPr>
+        <w:t>;</w:t>
+      </w:r>
+    </w:p>
+    <w:p>
+      <w:pPr>
+        <w:autoSpaceDE w:val="0"/>
+        <w:autoSpaceDN w:val="0"/>
+        <w:adjustRightInd w:val="0"/>
+        <w:spacing w:after="0" w:line="240" w:lineRule="auto"/>
+        <w:ind w:left="360"/>
+        <w:rPr>
+          <w:rFonts w:ascii="Consolas" w:hAnsi="Consolas" w:cs="Consolas"/>
+          <w:sz w:val="20"/>
+          <w:szCs w:val="20"/>
+        </w:rPr>
+      </w:pPr>
+      <w:r>
+        <w:rPr>
+          <w:rFonts w:ascii="Consolas" w:hAnsi="Consolas" w:cs="Consolas"/>
+          <w:color w:val="000000"/>
+          <w:sz w:val="20"/>
+          <w:szCs w:val="20"/>
+        </w:rPr>
+        <w:tab/>
+      </w:r>
+      <w:r>
+        <w:rPr>
+          <w:rFonts w:ascii="Consolas" w:hAnsi="Consolas" w:cs="Consolas"/>
+          <w:color w:val="000000"/>
+          <w:sz w:val="20"/>
+          <w:szCs w:val="20"/>
+        </w:rPr>
+        <w:tab/>
+      </w:r>
+    </w:p>
+    <w:p>
+      <w:pPr>
+        <w:autoSpaceDE w:val="0"/>
+        <w:autoSpaceDN w:val="0"/>
+        <w:adjustRightInd w:val="0"/>
+        <w:spacing w:after="0" w:line="240" w:lineRule="auto"/>
+        <w:ind w:left="360"/>
+        <w:rPr>
+          <w:rFonts w:ascii="Consolas" w:hAnsi="Consolas" w:cs="Consolas"/>
+          <w:sz w:val="20"/>
+          <w:szCs w:val="20"/>
+        </w:rPr>
+      </w:pPr>
+      <w:r>
+        <w:rPr>
+          <w:rFonts w:ascii="Consolas" w:hAnsi="Consolas" w:cs="Consolas"/>
+          <w:color w:val="000000"/>
+          <w:sz w:val="20"/>
+          <w:szCs w:val="20"/>
+        </w:rPr>
+        <w:tab/>
+      </w:r>
+      <w:r>
+        <w:rPr>
+          <w:rFonts w:ascii="Consolas" w:hAnsi="Consolas" w:cs="Consolas"/>
+          <w:color w:val="000000"/>
+          <w:sz w:val="20"/>
+          <w:szCs w:val="20"/>
+        </w:rPr>
+        <w:tab/>
+      </w:r>
+      <w:proofErr w:type="spellStart"/>
+      <w:r>
+        <w:rPr>
+          <w:rFonts w:ascii="Consolas" w:hAnsi="Consolas" w:cs="Consolas"/>
+          <w:color w:val="000000"/>
+          <w:sz w:val="20"/>
+          <w:szCs w:val="20"/>
+          <w:u w:val="single"/>
+        </w:rPr>
+        <w:t>DilemaPrisioneiro</w:t>
+      </w:r>
+      <w:proofErr w:type="spellEnd"/>
+      <w:r>
+        <w:rPr>
+          <w:rFonts w:ascii="Consolas" w:hAnsi="Consolas" w:cs="Consolas"/>
+          <w:color w:val="000000"/>
+          <w:sz w:val="20"/>
+          <w:szCs w:val="20"/>
+        </w:rPr>
+        <w:t xml:space="preserve"> </w:t>
+      </w:r>
+      <w:proofErr w:type="spellStart"/>
+      <w:r>
+        <w:rPr>
+          <w:rFonts w:ascii="Consolas" w:hAnsi="Consolas" w:cs="Consolas"/>
+          <w:color w:val="6A3E3E"/>
+          <w:sz w:val="20"/>
+          <w:szCs w:val="20"/>
+        </w:rPr>
+        <w:t>dp</w:t>
+      </w:r>
+      <w:proofErr w:type="spellEnd"/>
+      <w:r>
+        <w:rPr>
+          <w:rFonts w:ascii="Consolas" w:hAnsi="Consolas" w:cs="Consolas"/>
+          <w:color w:val="000000"/>
+          <w:sz w:val="20"/>
+          <w:szCs w:val="20"/>
+        </w:rPr>
+        <w:t xml:space="preserve"> = </w:t>
+      </w:r>
+      <w:r>
+        <w:rPr>
+          <w:rFonts w:ascii="Consolas" w:hAnsi="Consolas" w:cs="Consolas"/>
+          <w:b/>
+          <w:bCs/>
+          <w:color w:val="7F0055"/>
+          <w:sz w:val="20"/>
+          <w:szCs w:val="20"/>
+        </w:rPr>
+        <w:t>new</w:t>
+      </w:r>
+      <w:r>
+        <w:rPr>
+          <w:rFonts w:ascii="Consolas" w:hAnsi="Consolas" w:cs="Consolas"/>
+          <w:color w:val="000000"/>
+          <w:sz w:val="20"/>
+          <w:szCs w:val="20"/>
+        </w:rPr>
+        <w:t xml:space="preserve"> </w:t>
+      </w:r>
+      <w:proofErr w:type="spellStart"/>
+      <w:proofErr w:type="gramStart"/>
+      <w:r>
+        <w:rPr>
+          <w:rFonts w:ascii="Consolas" w:hAnsi="Consolas" w:cs="Consolas"/>
+          <w:color w:val="000000"/>
+          <w:sz w:val="20"/>
+          <w:szCs w:val="20"/>
+        </w:rPr>
+        <w:t>DilemaPrisioneiro</w:t>
+      </w:r>
+      <w:proofErr w:type="spellEnd"/>
+      <w:r>
+        <w:rPr>
+          <w:rFonts w:ascii="Consolas" w:hAnsi="Consolas" w:cs="Consolas"/>
+          <w:color w:val="000000"/>
+          <w:sz w:val="20"/>
+          <w:szCs w:val="20"/>
+        </w:rPr>
+        <w:t>(</w:t>
+      </w:r>
+      <w:proofErr w:type="gramEnd"/>
+      <w:r>
+        <w:rPr>
+          <w:rFonts w:ascii="Consolas" w:hAnsi="Consolas" w:cs="Consolas"/>
+          <w:color w:val="000000"/>
+          <w:sz w:val="20"/>
+          <w:szCs w:val="20"/>
+        </w:rPr>
+        <w:t>);</w:t>
+      </w:r>
+    </w:p>
+    <w:p>
+      <w:pPr>
+        <w:autoSpaceDE w:val="0"/>
+        <w:autoSpaceDN w:val="0"/>
+        <w:adjustRightInd w:val="0"/>
+        <w:spacing w:after="0" w:line="240" w:lineRule="auto"/>
+        <w:ind w:left="360"/>
+        <w:rPr>
+          <w:rFonts w:ascii="Consolas" w:hAnsi="Consolas" w:cs="Consolas"/>
+          <w:sz w:val="20"/>
+          <w:szCs w:val="20"/>
+        </w:rPr>
+      </w:pPr>
+      <w:r>
+        <w:rPr>
+          <w:rFonts w:ascii="Consolas" w:hAnsi="Consolas" w:cs="Consolas"/>
+          <w:color w:val="000000"/>
+          <w:sz w:val="20"/>
+          <w:szCs w:val="20"/>
+        </w:rPr>
+        <w:tab/>
+      </w:r>
+      <w:r>
+        <w:rPr>
+          <w:rFonts w:ascii="Consolas" w:hAnsi="Consolas" w:cs="Consolas"/>
+          <w:color w:val="000000"/>
+          <w:sz w:val="20"/>
+          <w:szCs w:val="20"/>
+        </w:rPr>
+        <w:tab/>
+      </w:r>
+      <w:proofErr w:type="spellStart"/>
+      <w:r>
+        <w:rPr>
+          <w:rFonts w:ascii="Consolas" w:hAnsi="Consolas" w:cs="Consolas"/>
+          <w:color w:val="000000"/>
+          <w:sz w:val="20"/>
+          <w:szCs w:val="20"/>
+        </w:rPr>
+        <w:t>Assert.</w:t>
+      </w:r>
+      <w:r>
+        <w:rPr>
+          <w:rFonts w:ascii="Consolas" w:hAnsi="Consolas" w:cs="Consolas"/>
+          <w:i/>
+          <w:iCs/>
+          <w:color w:val="000000"/>
+          <w:sz w:val="20"/>
+          <w:szCs w:val="20"/>
+        </w:rPr>
+        <w:t>assertNotNull</w:t>
+      </w:r>
+      <w:proofErr w:type="spellEnd"/>
+      <w:r>
+        <w:rPr>
+          <w:rFonts w:ascii="Consolas" w:hAnsi="Consolas" w:cs="Consolas"/>
+          <w:color w:val="000000"/>
+          <w:sz w:val="20"/>
+          <w:szCs w:val="20"/>
+        </w:rPr>
+        <w:t>(</w:t>
+      </w:r>
+      <w:proofErr w:type="spellStart"/>
+      <w:r>
+        <w:rPr>
+          <w:rFonts w:ascii="Consolas" w:hAnsi="Consolas" w:cs="Consolas"/>
+          <w:color w:val="6A3E3E"/>
+          <w:sz w:val="20"/>
+          <w:szCs w:val="20"/>
+        </w:rPr>
+        <w:t>dp</w:t>
+      </w:r>
+      <w:proofErr w:type="spellEnd"/>
+      <w:r>
+        <w:rPr>
+          <w:rFonts w:ascii="Consolas" w:hAnsi="Consolas" w:cs="Consolas"/>
+          <w:color w:val="000000"/>
+          <w:sz w:val="20"/>
+          <w:szCs w:val="20"/>
+        </w:rPr>
+        <w:t>);</w:t>
+      </w:r>
+    </w:p>
+    <w:p>
+      <w:pPr>
+        <w:autoSpaceDE w:val="0"/>
+        <w:autoSpaceDN w:val="0"/>
+        <w:adjustRightInd w:val="0"/>
+        <w:spacing w:after="0" w:line="240" w:lineRule="auto"/>
+        <w:ind w:left="360"/>
+        <w:rPr>
+          <w:rFonts w:ascii="Consolas" w:hAnsi="Consolas" w:cs="Consolas"/>
+          <w:sz w:val="20"/>
+          <w:szCs w:val="20"/>
+        </w:rPr>
+      </w:pPr>
+      <w:r>
+        <w:rPr>
+          <w:rFonts w:ascii="Consolas" w:hAnsi="Consolas" w:cs="Consolas"/>
+          <w:color w:val="000000"/>
+          <w:sz w:val="20"/>
+          <w:szCs w:val="20"/>
+        </w:rPr>
+        <w:tab/>
+      </w:r>
+      <w:r>
+        <w:rPr>
+          <w:rFonts w:ascii="Consolas" w:hAnsi="Consolas" w:cs="Consolas"/>
+          <w:color w:val="000000"/>
+          <w:sz w:val="20"/>
+          <w:szCs w:val="20"/>
+        </w:rPr>
+        <w:tab/>
+      </w:r>
+    </w:p>
+    <w:p>
+      <w:pPr>
+        <w:autoSpaceDE w:val="0"/>
+        <w:autoSpaceDN w:val="0"/>
+        <w:adjustRightInd w:val="0"/>
+        <w:spacing w:after="0" w:line="240" w:lineRule="auto"/>
+        <w:ind w:left="360"/>
+        <w:rPr>
+          <w:rFonts w:ascii="Consolas" w:hAnsi="Consolas" w:cs="Consolas"/>
+          <w:sz w:val="20"/>
+          <w:szCs w:val="20"/>
+        </w:rPr>
+      </w:pPr>
+      <w:r>
+        <w:rPr>
+          <w:rFonts w:ascii="Consolas" w:hAnsi="Consolas" w:cs="Consolas"/>
+          <w:color w:val="000000"/>
+          <w:sz w:val="20"/>
+          <w:szCs w:val="20"/>
+        </w:rPr>
+        <w:tab/>
+      </w:r>
+      <w:r>
+        <w:rPr>
+          <w:rFonts w:ascii="Consolas" w:hAnsi="Consolas" w:cs="Consolas"/>
+          <w:color w:val="000000"/>
+          <w:sz w:val="20"/>
+          <w:szCs w:val="20"/>
+        </w:rPr>
+        <w:tab/>
+      </w:r>
+      <w:proofErr w:type="spellStart"/>
+      <w:r>
+        <w:rPr>
+          <w:rFonts w:ascii="Consolas" w:hAnsi="Consolas" w:cs="Consolas"/>
+          <w:b/>
+          <w:bCs/>
+          <w:color w:val="7F0055"/>
+          <w:sz w:val="20"/>
+          <w:szCs w:val="20"/>
+        </w:rPr>
+        <w:t>int</w:t>
+      </w:r>
+      <w:proofErr w:type="spellEnd"/>
+      <w:r>
+        <w:rPr>
+          <w:rFonts w:ascii="Consolas" w:hAnsi="Consolas" w:cs="Consolas"/>
+          <w:color w:val="000000"/>
+          <w:sz w:val="20"/>
+          <w:szCs w:val="20"/>
+        </w:rPr>
+        <w:t xml:space="preserve"> </w:t>
+      </w:r>
+      <w:proofErr w:type="spellStart"/>
+      <w:r>
+        <w:rPr>
+          <w:rFonts w:ascii="Consolas" w:hAnsi="Consolas" w:cs="Consolas"/>
+          <w:color w:val="6A3E3E"/>
+          <w:sz w:val="20"/>
+          <w:szCs w:val="20"/>
+        </w:rPr>
+        <w:t>penaSuspeitoA</w:t>
+      </w:r>
+      <w:proofErr w:type="spellEnd"/>
+      <w:r>
+        <w:rPr>
+          <w:rFonts w:ascii="Consolas" w:hAnsi="Consolas" w:cs="Consolas"/>
+          <w:color w:val="000000"/>
+          <w:sz w:val="20"/>
+          <w:szCs w:val="20"/>
+        </w:rPr>
+        <w:t xml:space="preserve"> = </w:t>
+      </w:r>
+      <w:proofErr w:type="spellStart"/>
+      <w:proofErr w:type="gramStart"/>
+      <w:r>
+        <w:rPr>
+          <w:rFonts w:ascii="Consolas" w:hAnsi="Consolas" w:cs="Consolas"/>
+          <w:color w:val="6A3E3E"/>
+          <w:sz w:val="20"/>
+          <w:szCs w:val="20"/>
+        </w:rPr>
+        <w:t>dp</w:t>
+      </w:r>
+      <w:r>
+        <w:rPr>
+          <w:rFonts w:ascii="Consolas" w:hAnsi="Consolas" w:cs="Consolas"/>
+          <w:color w:val="000000"/>
+          <w:sz w:val="20"/>
+          <w:szCs w:val="20"/>
+        </w:rPr>
+        <w:t>.calculaPena</w:t>
+      </w:r>
+      <w:proofErr w:type="spellEnd"/>
+      <w:proofErr w:type="gramEnd"/>
+      <w:r>
+        <w:rPr>
+          <w:rFonts w:ascii="Consolas" w:hAnsi="Consolas" w:cs="Consolas"/>
+          <w:color w:val="000000"/>
+          <w:sz w:val="20"/>
+          <w:szCs w:val="20"/>
+        </w:rPr>
+        <w:t>(</w:t>
+      </w:r>
+      <w:proofErr w:type="spellStart"/>
+      <w:r>
+        <w:rPr>
+          <w:rFonts w:ascii="Consolas" w:hAnsi="Consolas" w:cs="Consolas"/>
+          <w:color w:val="6A3E3E"/>
+          <w:sz w:val="20"/>
+          <w:szCs w:val="20"/>
+        </w:rPr>
+        <w:t>respostaSuspeitoA</w:t>
+      </w:r>
+      <w:proofErr w:type="spellEnd"/>
+      <w:r>
+        <w:rPr>
+          <w:rFonts w:ascii="Consolas" w:hAnsi="Consolas" w:cs="Consolas"/>
+          <w:color w:val="000000"/>
+          <w:sz w:val="20"/>
+          <w:szCs w:val="20"/>
+        </w:rPr>
+        <w:t xml:space="preserve">, </w:t>
+      </w:r>
+      <w:proofErr w:type="spellStart"/>
+      <w:r>
+        <w:rPr>
+          <w:rFonts w:ascii="Consolas" w:hAnsi="Consolas" w:cs="Consolas"/>
+          <w:color w:val="6A3E3E"/>
+          <w:sz w:val="20"/>
+          <w:szCs w:val="20"/>
+        </w:rPr>
+        <w:t>respostaSuspeitoB</w:t>
+      </w:r>
+      <w:proofErr w:type="spellEnd"/>
+      <w:r>
+        <w:rPr>
+          <w:rFonts w:ascii="Consolas" w:hAnsi="Consolas" w:cs="Consolas"/>
+          <w:color w:val="000000"/>
+          <w:sz w:val="20"/>
+          <w:szCs w:val="20"/>
+        </w:rPr>
+        <w:t>);</w:t>
+      </w:r>
+    </w:p>
+    <w:p>
+      <w:pPr>
+        <w:autoSpaceDE w:val="0"/>
+        <w:autoSpaceDN w:val="0"/>
+        <w:adjustRightInd w:val="0"/>
+        <w:spacing w:after="0" w:line="240" w:lineRule="auto"/>
+        <w:ind w:left="360"/>
+        <w:rPr>
+          <w:rFonts w:ascii="Consolas" w:hAnsi="Consolas" w:cs="Consolas"/>
+          <w:sz w:val="20"/>
+          <w:szCs w:val="20"/>
+        </w:rPr>
+      </w:pPr>
+      <w:r>
+        <w:rPr>
+          <w:rFonts w:ascii="Consolas" w:hAnsi="Consolas" w:cs="Consolas"/>
+          <w:color w:val="000000"/>
+          <w:sz w:val="20"/>
+          <w:szCs w:val="20"/>
+        </w:rPr>
+        <w:tab/>
+      </w:r>
+      <w:r>
+        <w:rPr>
+          <w:rFonts w:ascii="Consolas" w:hAnsi="Consolas" w:cs="Consolas"/>
+          <w:color w:val="000000"/>
+          <w:sz w:val="20"/>
+          <w:szCs w:val="20"/>
+        </w:rPr>
+        <w:tab/>
+      </w:r>
+    </w:p>
+    <w:p>
+      <w:pPr>
+        <w:autoSpaceDE w:val="0"/>
+        <w:autoSpaceDN w:val="0"/>
+        <w:adjustRightInd w:val="0"/>
+        <w:spacing w:after="0" w:line="240" w:lineRule="auto"/>
+        <w:ind w:left="360"/>
+        <w:rPr>
+          <w:rFonts w:ascii="Consolas" w:hAnsi="Consolas" w:cs="Consolas"/>
+          <w:sz w:val="20"/>
+          <w:szCs w:val="20"/>
+        </w:rPr>
+      </w:pPr>
+      <w:r>
+        <w:rPr>
+          <w:rFonts w:ascii="Consolas" w:hAnsi="Consolas" w:cs="Consolas"/>
+          <w:color w:val="000000"/>
+          <w:sz w:val="20"/>
+          <w:szCs w:val="20"/>
+        </w:rPr>
+        <w:tab/>
+      </w:r>
+      <w:r>
+        <w:rPr>
+          <w:rFonts w:ascii="Consolas" w:hAnsi="Consolas" w:cs="Consolas"/>
+          <w:color w:val="000000"/>
+          <w:sz w:val="20"/>
+          <w:szCs w:val="20"/>
+        </w:rPr>
+        <w:tab/>
+      </w:r>
+      <w:proofErr w:type="spellStart"/>
+      <w:r>
+        <w:rPr>
+          <w:rFonts w:ascii="Consolas" w:hAnsi="Consolas" w:cs="Consolas"/>
+          <w:color w:val="000000"/>
+          <w:sz w:val="20"/>
+          <w:szCs w:val="20"/>
+        </w:rPr>
+        <w:t>Assert.</w:t>
+      </w:r>
+      <w:r>
+        <w:rPr>
+          <w:rFonts w:ascii="Consolas" w:hAnsi="Consolas" w:cs="Consolas"/>
+          <w:i/>
+          <w:iCs/>
+          <w:color w:val="000000"/>
+          <w:sz w:val="20"/>
+          <w:szCs w:val="20"/>
+        </w:rPr>
+        <w:t>assertEquals</w:t>
+      </w:r>
+      <w:proofErr w:type="spellEnd"/>
+      <w:r>
+        <w:rPr>
+          <w:rFonts w:ascii="Consolas" w:hAnsi="Consolas" w:cs="Consolas"/>
+          <w:color w:val="000000"/>
+          <w:sz w:val="20"/>
+          <w:szCs w:val="20"/>
+        </w:rPr>
+        <w:t xml:space="preserve">(5, </w:t>
+      </w:r>
+      <w:proofErr w:type="spellStart"/>
+      <w:r>
+        <w:rPr>
+          <w:rFonts w:ascii="Consolas" w:hAnsi="Consolas" w:cs="Consolas"/>
+          <w:color w:val="6A3E3E"/>
+          <w:sz w:val="20"/>
+          <w:szCs w:val="20"/>
+        </w:rPr>
+        <w:t>penaSuspeitoA</w:t>
+      </w:r>
+      <w:proofErr w:type="spellEnd"/>
+      <w:r>
+        <w:rPr>
+          <w:rFonts w:ascii="Consolas" w:hAnsi="Consolas" w:cs="Consolas"/>
+          <w:color w:val="000000"/>
+          <w:sz w:val="20"/>
+          <w:szCs w:val="20"/>
+        </w:rPr>
+        <w:t>);</w:t>
+      </w:r>
+    </w:p>
+    <w:p>
+      <w:pPr>
+        <w:ind w:left="360"/>
+        <w:rPr>
+          <w:sz w:val="28"/>
+          <w:szCs w:val="28"/>
+        </w:rPr>
+      </w:pPr>
+      <w:r>
+        <w:rPr>
+          <w:rFonts w:ascii="Consolas" w:hAnsi="Consolas" w:cs="Consolas"/>
+          <w:color w:val="000000"/>
+          <w:sz w:val="20"/>
+          <w:szCs w:val="20"/>
+        </w:rPr>
+        <w:tab/>
+        <w:t>}</w:t>
+      </w:r>
+    </w:p>
+    <w:p>
+      <w:pPr>
+        <w:ind w:left="360"/>
+        <w:rPr>
+          <w:sz w:val="28"/>
+          <w:szCs w:val="28"/>
+        </w:rPr>
+      </w:pPr>
+      <w:r>
+        <w:rPr>
+          <w:sz w:val="28"/>
+          <w:szCs w:val="28"/>
+        </w:rPr>
+        <w:t>O teste valida o caso do suspeito A e o B recebe</w:t>
+      </w:r>
+      <w:r>
+        <w:rPr>
+          <w:sz w:val="28"/>
+          <w:szCs w:val="28"/>
+        </w:rPr>
+        <w:t>m condenação mútua</w:t>
+      </w:r>
+      <w:r>
+        <w:rPr>
+          <w:sz w:val="28"/>
+          <w:szCs w:val="28"/>
+        </w:rPr>
+        <w:t xml:space="preserve"> condenação individual. Como visto, o teste aponta que o número para o suspeito está errado, com o erro </w:t>
+      </w:r>
+      <w:proofErr w:type="spellStart"/>
+      <w:proofErr w:type="gramStart"/>
+      <w:r>
+        <w:rPr>
+          <w:sz w:val="28"/>
+          <w:szCs w:val="28"/>
+        </w:rPr>
+        <w:t>java.lang</w:t>
+      </w:r>
+      <w:proofErr w:type="gramEnd"/>
+      <w:r>
+        <w:rPr>
+          <w:sz w:val="28"/>
+          <w:szCs w:val="28"/>
+        </w:rPr>
+        <w:t>.AssertionError</w:t>
+      </w:r>
+      <w:proofErr w:type="spellEnd"/>
+      <w:r>
+        <w:rPr>
+          <w:sz w:val="28"/>
+          <w:szCs w:val="28"/>
+        </w:rPr>
+        <w:t xml:space="preserve">: </w:t>
+      </w:r>
+      <w:proofErr w:type="spellStart"/>
+      <w:r>
+        <w:rPr>
+          <w:sz w:val="28"/>
+          <w:szCs w:val="28"/>
+        </w:rPr>
+        <w:t>expected</w:t>
+      </w:r>
+      <w:proofErr w:type="spellEnd"/>
+      <w:r>
+        <w:rPr>
+          <w:sz w:val="28"/>
+          <w:szCs w:val="28"/>
+        </w:rPr>
+        <w:t>:&lt;</w:t>
+      </w:r>
+      <w:r>
+        <w:rPr>
+          <w:sz w:val="28"/>
+          <w:szCs w:val="28"/>
+        </w:rPr>
+        <w:t>5</w:t>
+      </w:r>
+      <w:r>
+        <w:rPr>
+          <w:sz w:val="28"/>
+          <w:szCs w:val="28"/>
+        </w:rPr>
+        <w:t xml:space="preserve">&gt; </w:t>
+      </w:r>
+      <w:proofErr w:type="spellStart"/>
+      <w:r>
+        <w:rPr>
+          <w:sz w:val="28"/>
+          <w:szCs w:val="28"/>
+        </w:rPr>
+        <w:t>but</w:t>
+      </w:r>
+      <w:proofErr w:type="spellEnd"/>
+      <w:r>
+        <w:rPr>
+          <w:sz w:val="28"/>
+          <w:szCs w:val="28"/>
+        </w:rPr>
+        <w:t xml:space="preserve"> </w:t>
+      </w:r>
+      <w:proofErr w:type="spellStart"/>
+      <w:r>
+        <w:rPr>
+          <w:sz w:val="28"/>
+          <w:szCs w:val="28"/>
+        </w:rPr>
+        <w:t>was</w:t>
+      </w:r>
+      <w:proofErr w:type="spellEnd"/>
+      <w:r>
+        <w:rPr>
+          <w:sz w:val="28"/>
+          <w:szCs w:val="28"/>
+        </w:rPr>
+        <w:t>:&lt;</w:t>
+      </w:r>
+      <w:r>
+        <w:rPr>
+          <w:sz w:val="28"/>
+          <w:szCs w:val="28"/>
+        </w:rPr>
+        <w:t>15</w:t>
+      </w:r>
+      <w:r>
+        <w:rPr>
+          <w:sz w:val="28"/>
+          <w:szCs w:val="28"/>
+        </w:rPr>
+        <w:t>&gt;, ou seja, recebeu o valor 13, porém o correto seria ter o valor 0.</w:t>
+      </w:r>
       <w:bookmarkStart w:id="0" w:name="_GoBack"/>
       <w:bookmarkEnd w:id="0"/>
+    </w:p>
+    <w:p>
+      <w:pPr>
+        <w:rPr>
+          <w:sz w:val="28"/>
+          <w:szCs w:val="28"/>
+        </w:rPr>
+      </w:pPr>
+      <w:r>
+        <w:rPr>
+          <w:sz w:val="28"/>
+          <w:szCs w:val="28"/>
+        </w:rPr>
+        <w:t>Classe corrigida:</w:t>
+      </w:r>
+    </w:p>
+    <w:p>
+      <w:pPr>
+        <w:pBdr>
+          <w:top w:val="single" w:sz="6" w:space="7" w:color="CCCCCC"/>
+          <w:left w:val="single" w:sz="6" w:space="7" w:color="CCCCCC"/>
+          <w:bottom w:val="single" w:sz="6" w:space="7" w:color="CCCCCC"/>
+          <w:right w:val="single" w:sz="6" w:space="7" w:color="CCCCCC"/>
+        </w:pBdr>
+        <w:shd w:val="clear" w:color="auto" w:fill="F5F5F5"/>
+        <w:tabs>
+          <w:tab w:val="left" w:pos="916"/>
+          <w:tab w:val="left" w:pos="1832"/>
+          <w:tab w:val="left" w:pos="2748"/>
+          <w:tab w:val="left" w:pos="3664"/>
+          <w:tab w:val="left" w:pos="4580"/>
+          <w:tab w:val="left" w:pos="5496"/>
+          <w:tab w:val="left" w:pos="6412"/>
+          <w:tab w:val="left" w:pos="7328"/>
+          <w:tab w:val="left" w:pos="8244"/>
+          <w:tab w:val="left" w:pos="9160"/>
+          <w:tab w:val="left" w:pos="10076"/>
+          <w:tab w:val="left" w:pos="10992"/>
+          <w:tab w:val="left" w:pos="11908"/>
+          <w:tab w:val="left" w:pos="12824"/>
+          <w:tab w:val="left" w:pos="13740"/>
+          <w:tab w:val="left" w:pos="14656"/>
+        </w:tabs>
+        <w:wordWrap w:val="0"/>
+        <w:spacing w:after="150"/>
+        <w:rPr>
+          <w:rFonts w:ascii="Consolas" w:hAnsi="Consolas" w:cs="Courier New"/>
+          <w:color w:val="333333"/>
+          <w:sz w:val="14"/>
+          <w:szCs w:val="14"/>
+        </w:rPr>
+      </w:pPr>
+      <w:proofErr w:type="spellStart"/>
+      <w:r>
+        <w:rPr>
+          <w:rFonts w:ascii="Consolas" w:hAnsi="Consolas" w:cs="Courier New"/>
+          <w:color w:val="333333"/>
+          <w:sz w:val="14"/>
+          <w:szCs w:val="14"/>
+        </w:rPr>
+        <w:t>public</w:t>
+      </w:r>
+      <w:proofErr w:type="spellEnd"/>
+      <w:r>
+        <w:rPr>
+          <w:rFonts w:ascii="Consolas" w:hAnsi="Consolas" w:cs="Courier New"/>
+          <w:color w:val="333333"/>
+          <w:sz w:val="14"/>
+          <w:szCs w:val="14"/>
+        </w:rPr>
+        <w:t xml:space="preserve"> </w:t>
+      </w:r>
+      <w:proofErr w:type="spellStart"/>
+      <w:r>
+        <w:rPr>
+          <w:rFonts w:ascii="Consolas" w:hAnsi="Consolas" w:cs="Courier New"/>
+          <w:color w:val="333333"/>
+          <w:sz w:val="14"/>
+          <w:szCs w:val="14"/>
+        </w:rPr>
+        <w:t>class</w:t>
+      </w:r>
+      <w:proofErr w:type="spellEnd"/>
+      <w:r>
+        <w:rPr>
+          <w:rFonts w:ascii="Consolas" w:hAnsi="Consolas" w:cs="Courier New"/>
+          <w:color w:val="333333"/>
+          <w:sz w:val="14"/>
+          <w:szCs w:val="14"/>
+        </w:rPr>
+        <w:t xml:space="preserve"> </w:t>
+      </w:r>
+      <w:proofErr w:type="spellStart"/>
+      <w:r>
+        <w:rPr>
+          <w:rFonts w:ascii="Consolas" w:hAnsi="Consolas" w:cs="Courier New"/>
+          <w:color w:val="333333"/>
+          <w:sz w:val="14"/>
+          <w:szCs w:val="14"/>
+        </w:rPr>
+        <w:t>Julgamento</w:t>
+      </w:r>
+      <w:r>
+        <w:rPr>
+          <w:rFonts w:ascii="Consolas" w:hAnsi="Consolas" w:cs="Courier New"/>
+          <w:color w:val="333333"/>
+          <w:sz w:val="14"/>
+          <w:szCs w:val="14"/>
+        </w:rPr>
+        <w:t>Prisioneiro</w:t>
+      </w:r>
+      <w:proofErr w:type="spellEnd"/>
+      <w:r>
+        <w:rPr>
+          <w:rFonts w:ascii="Consolas" w:hAnsi="Consolas" w:cs="Courier New"/>
+          <w:color w:val="333333"/>
+          <w:sz w:val="14"/>
+          <w:szCs w:val="14"/>
+        </w:rPr>
+        <w:t xml:space="preserve"> {</w:t>
+      </w:r>
+    </w:p>
+    <w:p>
+      <w:pPr>
+        <w:pBdr>
+          <w:top w:val="single" w:sz="6" w:space="7" w:color="CCCCCC"/>
+          <w:left w:val="single" w:sz="6" w:space="7" w:color="CCCCCC"/>
+          <w:bottom w:val="single" w:sz="6" w:space="7" w:color="CCCCCC"/>
+          <w:right w:val="single" w:sz="6" w:space="7" w:color="CCCCCC"/>
+        </w:pBdr>
+        <w:shd w:val="clear" w:color="auto" w:fill="F5F5F5"/>
+        <w:tabs>
+          <w:tab w:val="left" w:pos="916"/>
+          <w:tab w:val="left" w:pos="1832"/>
+          <w:tab w:val="left" w:pos="2748"/>
+          <w:tab w:val="left" w:pos="3664"/>
+          <w:tab w:val="left" w:pos="4580"/>
+          <w:tab w:val="left" w:pos="5496"/>
+          <w:tab w:val="left" w:pos="6412"/>
+          <w:tab w:val="left" w:pos="7328"/>
+          <w:tab w:val="left" w:pos="8244"/>
+          <w:tab w:val="left" w:pos="9160"/>
+          <w:tab w:val="left" w:pos="10076"/>
+          <w:tab w:val="left" w:pos="10992"/>
+          <w:tab w:val="left" w:pos="11908"/>
+          <w:tab w:val="left" w:pos="12824"/>
+          <w:tab w:val="left" w:pos="13740"/>
+          <w:tab w:val="left" w:pos="14656"/>
+        </w:tabs>
+        <w:wordWrap w:val="0"/>
+        <w:spacing w:after="150"/>
+        <w:rPr>
+          <w:rFonts w:ascii="Consolas" w:hAnsi="Consolas" w:cs="Courier New"/>
+          <w:color w:val="333333"/>
+          <w:sz w:val="14"/>
+          <w:szCs w:val="14"/>
+        </w:rPr>
+      </w:pPr>
+      <w:r>
+        <w:rPr>
+          <w:rFonts w:ascii="Consolas" w:hAnsi="Consolas" w:cs="Courier New"/>
+          <w:color w:val="333333"/>
+          <w:sz w:val="14"/>
+          <w:szCs w:val="14"/>
+        </w:rPr>
+        <w:t xml:space="preserve">   </w:t>
+      </w:r>
+      <w:proofErr w:type="spellStart"/>
+      <w:r>
+        <w:rPr>
+          <w:rFonts w:ascii="Consolas" w:hAnsi="Consolas" w:cs="Courier New"/>
+          <w:color w:val="333333"/>
+          <w:sz w:val="14"/>
+          <w:szCs w:val="14"/>
+        </w:rPr>
+        <w:t>private</w:t>
+      </w:r>
+      <w:proofErr w:type="spellEnd"/>
+      <w:r>
+        <w:rPr>
+          <w:rFonts w:ascii="Consolas" w:hAnsi="Consolas" w:cs="Courier New"/>
+          <w:color w:val="333333"/>
+          <w:sz w:val="14"/>
+          <w:szCs w:val="14"/>
+        </w:rPr>
+        <w:t xml:space="preserve"> </w:t>
+      </w:r>
+      <w:proofErr w:type="spellStart"/>
+      <w:r>
+        <w:rPr>
+          <w:rFonts w:ascii="Consolas" w:hAnsi="Consolas" w:cs="Courier New"/>
+          <w:color w:val="333333"/>
+          <w:sz w:val="14"/>
+          <w:szCs w:val="14"/>
+        </w:rPr>
+        <w:t>int</w:t>
+      </w:r>
+      <w:proofErr w:type="spellEnd"/>
+      <w:r>
+        <w:rPr>
+          <w:rFonts w:ascii="Consolas" w:hAnsi="Consolas" w:cs="Courier New"/>
+          <w:color w:val="333333"/>
+          <w:sz w:val="14"/>
+          <w:szCs w:val="14"/>
+        </w:rPr>
+        <w:t xml:space="preserve"> PENA_INOCENCIA = </w:t>
+      </w:r>
+      <w:r>
+        <w:rPr>
+          <w:rFonts w:ascii="Consolas" w:hAnsi="Consolas" w:cs="Courier New"/>
+          <w:color w:val="333333"/>
+          <w:sz w:val="14"/>
+          <w:szCs w:val="14"/>
+        </w:rPr>
+        <w:t>0</w:t>
+      </w:r>
+      <w:r>
+        <w:rPr>
+          <w:rFonts w:ascii="Consolas" w:hAnsi="Consolas" w:cs="Courier New"/>
+          <w:color w:val="333333"/>
+          <w:sz w:val="14"/>
+          <w:szCs w:val="14"/>
+        </w:rPr>
+        <w:t>;</w:t>
+      </w:r>
+    </w:p>
+    <w:p>
+      <w:pPr>
+        <w:pBdr>
+          <w:top w:val="single" w:sz="6" w:space="7" w:color="CCCCCC"/>
+          <w:left w:val="single" w:sz="6" w:space="7" w:color="CCCCCC"/>
+          <w:bottom w:val="single" w:sz="6" w:space="7" w:color="CCCCCC"/>
+          <w:right w:val="single" w:sz="6" w:space="7" w:color="CCCCCC"/>
+        </w:pBdr>
+        <w:shd w:val="clear" w:color="auto" w:fill="F5F5F5"/>
+        <w:tabs>
+          <w:tab w:val="left" w:pos="916"/>
+          <w:tab w:val="left" w:pos="1832"/>
+          <w:tab w:val="left" w:pos="2748"/>
+          <w:tab w:val="left" w:pos="3664"/>
+          <w:tab w:val="left" w:pos="4580"/>
+          <w:tab w:val="left" w:pos="5496"/>
+          <w:tab w:val="left" w:pos="6412"/>
+          <w:tab w:val="left" w:pos="7328"/>
+          <w:tab w:val="left" w:pos="8244"/>
+          <w:tab w:val="left" w:pos="9160"/>
+          <w:tab w:val="left" w:pos="10076"/>
+          <w:tab w:val="left" w:pos="10992"/>
+          <w:tab w:val="left" w:pos="11908"/>
+          <w:tab w:val="left" w:pos="12824"/>
+          <w:tab w:val="left" w:pos="13740"/>
+          <w:tab w:val="left" w:pos="14656"/>
+        </w:tabs>
+        <w:wordWrap w:val="0"/>
+        <w:spacing w:after="150"/>
+        <w:rPr>
+          <w:rFonts w:ascii="Consolas" w:hAnsi="Consolas" w:cs="Courier New"/>
+          <w:color w:val="333333"/>
+          <w:sz w:val="14"/>
+          <w:szCs w:val="14"/>
+        </w:rPr>
+      </w:pPr>
+      <w:r>
+        <w:rPr>
+          <w:rFonts w:ascii="Consolas" w:hAnsi="Consolas" w:cs="Courier New"/>
+          <w:color w:val="333333"/>
+          <w:sz w:val="14"/>
+          <w:szCs w:val="14"/>
+        </w:rPr>
+        <w:t xml:space="preserve">   </w:t>
+      </w:r>
+      <w:proofErr w:type="spellStart"/>
+      <w:r>
+        <w:rPr>
+          <w:rFonts w:ascii="Consolas" w:hAnsi="Consolas" w:cs="Courier New"/>
+          <w:color w:val="333333"/>
+          <w:sz w:val="14"/>
+          <w:szCs w:val="14"/>
+        </w:rPr>
+        <w:t>private</w:t>
+      </w:r>
+      <w:proofErr w:type="spellEnd"/>
+      <w:r>
+        <w:rPr>
+          <w:rFonts w:ascii="Consolas" w:hAnsi="Consolas" w:cs="Courier New"/>
+          <w:color w:val="333333"/>
+          <w:sz w:val="14"/>
+          <w:szCs w:val="14"/>
+        </w:rPr>
+        <w:t xml:space="preserve"> </w:t>
+      </w:r>
+      <w:proofErr w:type="spellStart"/>
+      <w:r>
+        <w:rPr>
+          <w:rFonts w:ascii="Consolas" w:hAnsi="Consolas" w:cs="Courier New"/>
+          <w:color w:val="333333"/>
+          <w:sz w:val="14"/>
+          <w:szCs w:val="14"/>
+        </w:rPr>
+        <w:t>int</w:t>
+      </w:r>
+      <w:proofErr w:type="spellEnd"/>
+      <w:r>
+        <w:rPr>
+          <w:rFonts w:ascii="Consolas" w:hAnsi="Consolas" w:cs="Courier New"/>
+          <w:color w:val="333333"/>
+          <w:sz w:val="14"/>
+          <w:szCs w:val="14"/>
+        </w:rPr>
+        <w:t xml:space="preserve"> PENA_CONDENACAO_</w:t>
+      </w:r>
+      <w:proofErr w:type="gramStart"/>
+      <w:r>
+        <w:rPr>
+          <w:rFonts w:ascii="Consolas" w:hAnsi="Consolas" w:cs="Courier New"/>
+          <w:color w:val="333333"/>
+          <w:sz w:val="14"/>
+          <w:szCs w:val="14"/>
+        </w:rPr>
+        <w:t>MUTUA</w:t>
+      </w:r>
+      <w:proofErr w:type="gramEnd"/>
+      <w:r>
+        <w:rPr>
+          <w:rFonts w:ascii="Consolas" w:hAnsi="Consolas" w:cs="Courier New"/>
+          <w:color w:val="333333"/>
+          <w:sz w:val="14"/>
+          <w:szCs w:val="14"/>
+        </w:rPr>
+        <w:t xml:space="preserve"> = 5;</w:t>
+      </w:r>
+    </w:p>
+    <w:p>
+      <w:pPr>
+        <w:pBdr>
+          <w:top w:val="single" w:sz="6" w:space="7" w:color="CCCCCC"/>
+          <w:left w:val="single" w:sz="6" w:space="7" w:color="CCCCCC"/>
+          <w:bottom w:val="single" w:sz="6" w:space="7" w:color="CCCCCC"/>
+          <w:right w:val="single" w:sz="6" w:space="7" w:color="CCCCCC"/>
+        </w:pBdr>
+        <w:shd w:val="clear" w:color="auto" w:fill="F5F5F5"/>
+        <w:tabs>
+          <w:tab w:val="left" w:pos="916"/>
+          <w:tab w:val="left" w:pos="1832"/>
+          <w:tab w:val="left" w:pos="2748"/>
+          <w:tab w:val="left" w:pos="3664"/>
+          <w:tab w:val="left" w:pos="4580"/>
+          <w:tab w:val="left" w:pos="5496"/>
+          <w:tab w:val="left" w:pos="6412"/>
+          <w:tab w:val="left" w:pos="7328"/>
+          <w:tab w:val="left" w:pos="8244"/>
+          <w:tab w:val="left" w:pos="9160"/>
+          <w:tab w:val="left" w:pos="10076"/>
+          <w:tab w:val="left" w:pos="10992"/>
+          <w:tab w:val="left" w:pos="11908"/>
+          <w:tab w:val="left" w:pos="12824"/>
+          <w:tab w:val="left" w:pos="13740"/>
+          <w:tab w:val="left" w:pos="14656"/>
+        </w:tabs>
+        <w:wordWrap w:val="0"/>
+        <w:spacing w:after="150"/>
+        <w:rPr>
+          <w:rFonts w:ascii="Consolas" w:hAnsi="Consolas" w:cs="Courier New"/>
+          <w:color w:val="333333"/>
+          <w:sz w:val="14"/>
+          <w:szCs w:val="14"/>
+        </w:rPr>
+      </w:pPr>
+      <w:r>
+        <w:rPr>
+          <w:rFonts w:ascii="Consolas" w:hAnsi="Consolas" w:cs="Courier New"/>
+          <w:color w:val="333333"/>
+          <w:sz w:val="14"/>
+          <w:szCs w:val="14"/>
+        </w:rPr>
+        <w:t xml:space="preserve">   </w:t>
+      </w:r>
+      <w:proofErr w:type="spellStart"/>
+      <w:r>
+        <w:rPr>
+          <w:rFonts w:ascii="Consolas" w:hAnsi="Consolas" w:cs="Courier New"/>
+          <w:color w:val="333333"/>
+          <w:sz w:val="14"/>
+          <w:szCs w:val="14"/>
+        </w:rPr>
+        <w:t>private</w:t>
+      </w:r>
+      <w:proofErr w:type="spellEnd"/>
+      <w:r>
+        <w:rPr>
+          <w:rFonts w:ascii="Consolas" w:hAnsi="Consolas" w:cs="Courier New"/>
+          <w:color w:val="333333"/>
+          <w:sz w:val="14"/>
+          <w:szCs w:val="14"/>
+        </w:rPr>
+        <w:t xml:space="preserve"> </w:t>
+      </w:r>
+      <w:proofErr w:type="spellStart"/>
+      <w:r>
+        <w:rPr>
+          <w:rFonts w:ascii="Consolas" w:hAnsi="Consolas" w:cs="Courier New"/>
+          <w:color w:val="333333"/>
+          <w:sz w:val="14"/>
+          <w:szCs w:val="14"/>
+        </w:rPr>
+        <w:t>int</w:t>
+      </w:r>
+      <w:proofErr w:type="spellEnd"/>
+      <w:r>
+        <w:rPr>
+          <w:rFonts w:ascii="Consolas" w:hAnsi="Consolas" w:cs="Courier New"/>
+          <w:color w:val="333333"/>
+          <w:sz w:val="14"/>
+          <w:szCs w:val="14"/>
+        </w:rPr>
+        <w:t xml:space="preserve"> PENA_CONDENACAO_INDIVIDUAL = 10;</w:t>
+      </w:r>
+    </w:p>
+    <w:p>
+      <w:pPr>
+        <w:pBdr>
+          <w:top w:val="single" w:sz="6" w:space="7" w:color="CCCCCC"/>
+          <w:left w:val="single" w:sz="6" w:space="7" w:color="CCCCCC"/>
+          <w:bottom w:val="single" w:sz="6" w:space="7" w:color="CCCCCC"/>
+          <w:right w:val="single" w:sz="6" w:space="7" w:color="CCCCCC"/>
+        </w:pBdr>
+        <w:shd w:val="clear" w:color="auto" w:fill="F5F5F5"/>
+        <w:tabs>
+          <w:tab w:val="left" w:pos="916"/>
+          <w:tab w:val="left" w:pos="1832"/>
+          <w:tab w:val="left" w:pos="2748"/>
+          <w:tab w:val="left" w:pos="3664"/>
+          <w:tab w:val="left" w:pos="4580"/>
+          <w:tab w:val="left" w:pos="5496"/>
+          <w:tab w:val="left" w:pos="6412"/>
+          <w:tab w:val="left" w:pos="7328"/>
+          <w:tab w:val="left" w:pos="8244"/>
+          <w:tab w:val="left" w:pos="9160"/>
+          <w:tab w:val="left" w:pos="10076"/>
+          <w:tab w:val="left" w:pos="10992"/>
+          <w:tab w:val="left" w:pos="11908"/>
+          <w:tab w:val="left" w:pos="12824"/>
+          <w:tab w:val="left" w:pos="13740"/>
+          <w:tab w:val="left" w:pos="14656"/>
+        </w:tabs>
+        <w:wordWrap w:val="0"/>
+        <w:spacing w:after="150"/>
+        <w:rPr>
+          <w:rFonts w:ascii="Consolas" w:hAnsi="Consolas" w:cs="Courier New"/>
+          <w:color w:val="333333"/>
+          <w:sz w:val="14"/>
+          <w:szCs w:val="14"/>
+        </w:rPr>
+      </w:pPr>
+      <w:r>
+        <w:rPr>
+          <w:rFonts w:ascii="Consolas" w:hAnsi="Consolas" w:cs="Courier New"/>
+          <w:color w:val="333333"/>
+          <w:sz w:val="14"/>
+          <w:szCs w:val="14"/>
+        </w:rPr>
+        <w:t xml:space="preserve">   </w:t>
+      </w:r>
+      <w:proofErr w:type="spellStart"/>
+      <w:r>
+        <w:rPr>
+          <w:rFonts w:ascii="Consolas" w:hAnsi="Consolas" w:cs="Courier New"/>
+          <w:color w:val="333333"/>
+          <w:sz w:val="14"/>
+          <w:szCs w:val="14"/>
+        </w:rPr>
+        <w:t>private</w:t>
+      </w:r>
+      <w:proofErr w:type="spellEnd"/>
+      <w:r>
+        <w:rPr>
+          <w:rFonts w:ascii="Consolas" w:hAnsi="Consolas" w:cs="Courier New"/>
+          <w:color w:val="333333"/>
+          <w:sz w:val="14"/>
+          <w:szCs w:val="14"/>
+        </w:rPr>
+        <w:t xml:space="preserve"> </w:t>
+      </w:r>
+      <w:proofErr w:type="spellStart"/>
+      <w:r>
+        <w:rPr>
+          <w:rFonts w:ascii="Consolas" w:hAnsi="Consolas" w:cs="Courier New"/>
+          <w:color w:val="333333"/>
+          <w:sz w:val="14"/>
+          <w:szCs w:val="14"/>
+        </w:rPr>
+        <w:t>int</w:t>
+      </w:r>
+      <w:proofErr w:type="spellEnd"/>
+      <w:r>
+        <w:rPr>
+          <w:rFonts w:ascii="Consolas" w:hAnsi="Consolas" w:cs="Courier New"/>
+          <w:color w:val="333333"/>
+          <w:sz w:val="14"/>
+          <w:szCs w:val="14"/>
+        </w:rPr>
+        <w:t xml:space="preserve"> PENA_CONDENACAO_CUMPLICES = 1</w:t>
+      </w:r>
+      <w:r>
+        <w:rPr>
+          <w:rFonts w:ascii="Consolas" w:hAnsi="Consolas" w:cs="Courier New"/>
+          <w:color w:val="333333"/>
+          <w:sz w:val="14"/>
+          <w:szCs w:val="14"/>
+        </w:rPr>
+        <w:t>1</w:t>
+      </w:r>
+      <w:r>
+        <w:rPr>
+          <w:rFonts w:ascii="Consolas" w:hAnsi="Consolas" w:cs="Courier New"/>
+          <w:color w:val="333333"/>
+          <w:sz w:val="14"/>
+          <w:szCs w:val="14"/>
+        </w:rPr>
+        <w:t>;</w:t>
+      </w:r>
+    </w:p>
+    <w:p>
+      <w:pPr>
+        <w:pBdr>
+          <w:top w:val="single" w:sz="6" w:space="7" w:color="CCCCCC"/>
+          <w:left w:val="single" w:sz="6" w:space="7" w:color="CCCCCC"/>
+          <w:bottom w:val="single" w:sz="6" w:space="7" w:color="CCCCCC"/>
+          <w:right w:val="single" w:sz="6" w:space="7" w:color="CCCCCC"/>
+        </w:pBdr>
+        <w:shd w:val="clear" w:color="auto" w:fill="F5F5F5"/>
+        <w:tabs>
+          <w:tab w:val="left" w:pos="916"/>
+          <w:tab w:val="left" w:pos="1832"/>
+          <w:tab w:val="left" w:pos="2748"/>
+          <w:tab w:val="left" w:pos="3664"/>
+          <w:tab w:val="left" w:pos="4580"/>
+          <w:tab w:val="left" w:pos="5496"/>
+          <w:tab w:val="left" w:pos="6412"/>
+          <w:tab w:val="left" w:pos="7328"/>
+          <w:tab w:val="left" w:pos="8244"/>
+          <w:tab w:val="left" w:pos="9160"/>
+          <w:tab w:val="left" w:pos="10076"/>
+          <w:tab w:val="left" w:pos="10992"/>
+          <w:tab w:val="left" w:pos="11908"/>
+          <w:tab w:val="left" w:pos="12824"/>
+          <w:tab w:val="left" w:pos="13740"/>
+          <w:tab w:val="left" w:pos="14656"/>
+        </w:tabs>
+        <w:wordWrap w:val="0"/>
+        <w:spacing w:after="150"/>
+        <w:rPr>
+          <w:rFonts w:ascii="Consolas" w:hAnsi="Consolas" w:cs="Courier New"/>
+          <w:color w:val="333333"/>
+          <w:sz w:val="14"/>
+          <w:szCs w:val="14"/>
+        </w:rPr>
+      </w:pPr>
+    </w:p>
+    <w:p>
+      <w:pPr>
+        <w:pBdr>
+          <w:top w:val="single" w:sz="6" w:space="7" w:color="CCCCCC"/>
+          <w:left w:val="single" w:sz="6" w:space="7" w:color="CCCCCC"/>
+          <w:bottom w:val="single" w:sz="6" w:space="7" w:color="CCCCCC"/>
+          <w:right w:val="single" w:sz="6" w:space="7" w:color="CCCCCC"/>
+        </w:pBdr>
+        <w:shd w:val="clear" w:color="auto" w:fill="F5F5F5"/>
+        <w:tabs>
+          <w:tab w:val="left" w:pos="916"/>
+          <w:tab w:val="left" w:pos="1832"/>
+          <w:tab w:val="left" w:pos="2748"/>
+          <w:tab w:val="left" w:pos="3664"/>
+          <w:tab w:val="left" w:pos="4580"/>
+          <w:tab w:val="left" w:pos="5496"/>
+          <w:tab w:val="left" w:pos="6412"/>
+          <w:tab w:val="left" w:pos="7328"/>
+          <w:tab w:val="left" w:pos="8244"/>
+          <w:tab w:val="left" w:pos="9160"/>
+          <w:tab w:val="left" w:pos="10076"/>
+          <w:tab w:val="left" w:pos="10992"/>
+          <w:tab w:val="left" w:pos="11908"/>
+          <w:tab w:val="left" w:pos="12824"/>
+          <w:tab w:val="left" w:pos="13740"/>
+          <w:tab w:val="left" w:pos="14656"/>
+        </w:tabs>
+        <w:wordWrap w:val="0"/>
+        <w:spacing w:after="150"/>
+        <w:rPr>
+          <w:rFonts w:ascii="Consolas" w:hAnsi="Consolas" w:cs="Courier New"/>
+          <w:color w:val="333333"/>
+          <w:sz w:val="14"/>
+          <w:szCs w:val="14"/>
+        </w:rPr>
+      </w:pPr>
+      <w:r>
+        <w:rPr>
+          <w:rFonts w:ascii="Consolas" w:hAnsi="Consolas" w:cs="Courier New"/>
+          <w:color w:val="333333"/>
+          <w:sz w:val="14"/>
+          <w:szCs w:val="14"/>
+        </w:rPr>
+        <w:t xml:space="preserve">   </w:t>
+      </w:r>
+      <w:proofErr w:type="spellStart"/>
+      <w:r>
+        <w:rPr>
+          <w:rFonts w:ascii="Consolas" w:hAnsi="Consolas" w:cs="Courier New"/>
+          <w:color w:val="333333"/>
+          <w:sz w:val="14"/>
+          <w:szCs w:val="14"/>
+        </w:rPr>
+        <w:t>public</w:t>
+      </w:r>
+      <w:proofErr w:type="spellEnd"/>
+      <w:r>
+        <w:rPr>
+          <w:rFonts w:ascii="Consolas" w:hAnsi="Consolas" w:cs="Courier New"/>
+          <w:color w:val="333333"/>
+          <w:sz w:val="14"/>
+          <w:szCs w:val="14"/>
+        </w:rPr>
+        <w:t xml:space="preserve"> </w:t>
+      </w:r>
+      <w:proofErr w:type="spellStart"/>
+      <w:r>
+        <w:rPr>
+          <w:rFonts w:ascii="Consolas" w:hAnsi="Consolas" w:cs="Courier New"/>
+          <w:color w:val="333333"/>
+          <w:sz w:val="14"/>
+          <w:szCs w:val="14"/>
+        </w:rPr>
+        <w:t>enum</w:t>
+      </w:r>
+      <w:proofErr w:type="spellEnd"/>
+      <w:r>
+        <w:rPr>
+          <w:rFonts w:ascii="Consolas" w:hAnsi="Consolas" w:cs="Courier New"/>
+          <w:color w:val="333333"/>
+          <w:sz w:val="14"/>
+          <w:szCs w:val="14"/>
+        </w:rPr>
+        <w:t xml:space="preserve"> Resposta {</w:t>
+      </w:r>
+    </w:p>
+    <w:p>
+      <w:pPr>
+        <w:pBdr>
+          <w:top w:val="single" w:sz="6" w:space="7" w:color="CCCCCC"/>
+          <w:left w:val="single" w:sz="6" w:space="7" w:color="CCCCCC"/>
+          <w:bottom w:val="single" w:sz="6" w:space="7" w:color="CCCCCC"/>
+          <w:right w:val="single" w:sz="6" w:space="7" w:color="CCCCCC"/>
+        </w:pBdr>
+        <w:shd w:val="clear" w:color="auto" w:fill="F5F5F5"/>
+        <w:tabs>
+          <w:tab w:val="left" w:pos="916"/>
+          <w:tab w:val="left" w:pos="1832"/>
+          <w:tab w:val="left" w:pos="2748"/>
+          <w:tab w:val="left" w:pos="3664"/>
+          <w:tab w:val="left" w:pos="4580"/>
+          <w:tab w:val="left" w:pos="5496"/>
+          <w:tab w:val="left" w:pos="6412"/>
+          <w:tab w:val="left" w:pos="7328"/>
+          <w:tab w:val="left" w:pos="8244"/>
+          <w:tab w:val="left" w:pos="9160"/>
+          <w:tab w:val="left" w:pos="10076"/>
+          <w:tab w:val="left" w:pos="10992"/>
+          <w:tab w:val="left" w:pos="11908"/>
+          <w:tab w:val="left" w:pos="12824"/>
+          <w:tab w:val="left" w:pos="13740"/>
+          <w:tab w:val="left" w:pos="14656"/>
+        </w:tabs>
+        <w:wordWrap w:val="0"/>
+        <w:spacing w:after="150"/>
+        <w:rPr>
+          <w:rFonts w:ascii="Consolas" w:hAnsi="Consolas" w:cs="Courier New"/>
+          <w:color w:val="333333"/>
+          <w:sz w:val="14"/>
+          <w:szCs w:val="14"/>
+        </w:rPr>
+      </w:pPr>
+      <w:r>
+        <w:rPr>
+          <w:rFonts w:ascii="Consolas" w:hAnsi="Consolas" w:cs="Courier New"/>
+          <w:color w:val="333333"/>
+          <w:sz w:val="14"/>
+          <w:szCs w:val="14"/>
+        </w:rPr>
+        <w:t xml:space="preserve">      </w:t>
+      </w:r>
+      <w:r>
+        <w:rPr>
+          <w:rFonts w:ascii="Consolas" w:hAnsi="Consolas" w:cs="Courier New"/>
+          <w:color w:val="333333"/>
+          <w:sz w:val="14"/>
+          <w:szCs w:val="14"/>
+        </w:rPr>
+        <w:t>NEGACAO, DELACAO</w:t>
+      </w:r>
+    </w:p>
+    <w:p>
+      <w:pPr>
+        <w:pBdr>
+          <w:top w:val="single" w:sz="6" w:space="7" w:color="CCCCCC"/>
+          <w:left w:val="single" w:sz="6" w:space="7" w:color="CCCCCC"/>
+          <w:bottom w:val="single" w:sz="6" w:space="7" w:color="CCCCCC"/>
+          <w:right w:val="single" w:sz="6" w:space="7" w:color="CCCCCC"/>
+        </w:pBdr>
+        <w:shd w:val="clear" w:color="auto" w:fill="F5F5F5"/>
+        <w:tabs>
+          <w:tab w:val="left" w:pos="916"/>
+          <w:tab w:val="left" w:pos="1832"/>
+          <w:tab w:val="left" w:pos="2748"/>
+          <w:tab w:val="left" w:pos="3664"/>
+          <w:tab w:val="left" w:pos="4580"/>
+          <w:tab w:val="left" w:pos="5496"/>
+          <w:tab w:val="left" w:pos="6412"/>
+          <w:tab w:val="left" w:pos="7328"/>
+          <w:tab w:val="left" w:pos="8244"/>
+          <w:tab w:val="left" w:pos="9160"/>
+          <w:tab w:val="left" w:pos="10076"/>
+          <w:tab w:val="left" w:pos="10992"/>
+          <w:tab w:val="left" w:pos="11908"/>
+          <w:tab w:val="left" w:pos="12824"/>
+          <w:tab w:val="left" w:pos="13740"/>
+          <w:tab w:val="left" w:pos="14656"/>
+        </w:tabs>
+        <w:wordWrap w:val="0"/>
+        <w:spacing w:after="150"/>
+        <w:rPr>
+          <w:rFonts w:ascii="Consolas" w:hAnsi="Consolas" w:cs="Courier New"/>
+          <w:color w:val="333333"/>
+          <w:sz w:val="14"/>
+          <w:szCs w:val="14"/>
+        </w:rPr>
+      </w:pPr>
+      <w:r>
+        <w:rPr>
+          <w:rFonts w:ascii="Consolas" w:hAnsi="Consolas" w:cs="Courier New"/>
+          <w:color w:val="333333"/>
+          <w:sz w:val="14"/>
+          <w:szCs w:val="14"/>
+        </w:rPr>
+        <w:t xml:space="preserve">   </w:t>
+      </w:r>
+      <w:r>
+        <w:rPr>
+          <w:rFonts w:ascii="Consolas" w:hAnsi="Consolas" w:cs="Courier New"/>
+          <w:color w:val="333333"/>
+          <w:sz w:val="14"/>
+          <w:szCs w:val="14"/>
+        </w:rPr>
+        <w:t>}</w:t>
+      </w:r>
+    </w:p>
+    <w:p>
+      <w:pPr>
+        <w:pBdr>
+          <w:top w:val="single" w:sz="6" w:space="7" w:color="CCCCCC"/>
+          <w:left w:val="single" w:sz="6" w:space="7" w:color="CCCCCC"/>
+          <w:bottom w:val="single" w:sz="6" w:space="7" w:color="CCCCCC"/>
+          <w:right w:val="single" w:sz="6" w:space="7" w:color="CCCCCC"/>
+        </w:pBdr>
+        <w:shd w:val="clear" w:color="auto" w:fill="F5F5F5"/>
+        <w:tabs>
+          <w:tab w:val="left" w:pos="916"/>
+          <w:tab w:val="left" w:pos="1832"/>
+          <w:tab w:val="left" w:pos="2748"/>
+          <w:tab w:val="left" w:pos="3664"/>
+          <w:tab w:val="left" w:pos="4580"/>
+          <w:tab w:val="left" w:pos="5496"/>
+          <w:tab w:val="left" w:pos="6412"/>
+          <w:tab w:val="left" w:pos="7328"/>
+          <w:tab w:val="left" w:pos="8244"/>
+          <w:tab w:val="left" w:pos="9160"/>
+          <w:tab w:val="left" w:pos="10076"/>
+          <w:tab w:val="left" w:pos="10992"/>
+          <w:tab w:val="left" w:pos="11908"/>
+          <w:tab w:val="left" w:pos="12824"/>
+          <w:tab w:val="left" w:pos="13740"/>
+          <w:tab w:val="left" w:pos="14656"/>
+        </w:tabs>
+        <w:wordWrap w:val="0"/>
+        <w:spacing w:after="150"/>
+        <w:rPr>
+          <w:rFonts w:ascii="Consolas" w:hAnsi="Consolas" w:cs="Courier New"/>
+          <w:color w:val="333333"/>
+          <w:sz w:val="14"/>
+          <w:szCs w:val="14"/>
+        </w:rPr>
+      </w:pPr>
+      <w:r>
+        <w:rPr>
+          <w:rFonts w:ascii="Consolas" w:hAnsi="Consolas" w:cs="Courier New"/>
+          <w:color w:val="333333"/>
+          <w:sz w:val="14"/>
+          <w:szCs w:val="14"/>
+        </w:rPr>
+        <w:t xml:space="preserve">   </w:t>
+      </w:r>
+      <w:proofErr w:type="spellStart"/>
+      <w:r>
+        <w:rPr>
+          <w:rFonts w:ascii="Consolas" w:hAnsi="Consolas" w:cs="Courier New"/>
+          <w:color w:val="333333"/>
+          <w:sz w:val="14"/>
+          <w:szCs w:val="14"/>
+        </w:rPr>
+        <w:t>public</w:t>
+      </w:r>
+      <w:proofErr w:type="spellEnd"/>
+      <w:r>
+        <w:rPr>
+          <w:rFonts w:ascii="Consolas" w:hAnsi="Consolas" w:cs="Courier New"/>
+          <w:color w:val="333333"/>
+          <w:sz w:val="14"/>
+          <w:szCs w:val="14"/>
+        </w:rPr>
+        <w:t xml:space="preserve"> </w:t>
+      </w:r>
+      <w:proofErr w:type="spellStart"/>
+      <w:r>
+        <w:rPr>
+          <w:rFonts w:ascii="Consolas" w:hAnsi="Consolas" w:cs="Courier New"/>
+          <w:color w:val="333333"/>
+          <w:sz w:val="14"/>
+          <w:szCs w:val="14"/>
+        </w:rPr>
+        <w:t>int</w:t>
+      </w:r>
+      <w:proofErr w:type="spellEnd"/>
+      <w:r>
+        <w:rPr>
+          <w:rFonts w:ascii="Consolas" w:hAnsi="Consolas" w:cs="Courier New"/>
+          <w:color w:val="333333"/>
+          <w:sz w:val="14"/>
+          <w:szCs w:val="14"/>
+        </w:rPr>
+        <w:t xml:space="preserve"> </w:t>
+      </w:r>
+      <w:proofErr w:type="spellStart"/>
+      <w:proofErr w:type="gramStart"/>
+      <w:r>
+        <w:rPr>
+          <w:rFonts w:ascii="Consolas" w:hAnsi="Consolas" w:cs="Courier New"/>
+          <w:color w:val="333333"/>
+          <w:sz w:val="14"/>
+          <w:szCs w:val="14"/>
+        </w:rPr>
+        <w:t>calculaPena</w:t>
+      </w:r>
+      <w:proofErr w:type="spellEnd"/>
+      <w:r>
+        <w:rPr>
+          <w:rFonts w:ascii="Consolas" w:hAnsi="Consolas" w:cs="Courier New"/>
+          <w:color w:val="333333"/>
+          <w:sz w:val="14"/>
+          <w:szCs w:val="14"/>
+        </w:rPr>
+        <w:t>(</w:t>
+      </w:r>
+      <w:proofErr w:type="gramEnd"/>
+      <w:r>
+        <w:rPr>
+          <w:rFonts w:ascii="Consolas" w:hAnsi="Consolas" w:cs="Courier New"/>
+          <w:color w:val="333333"/>
+          <w:sz w:val="14"/>
+          <w:szCs w:val="14"/>
+        </w:rPr>
+        <w:t xml:space="preserve">Resposta </w:t>
+      </w:r>
+      <w:proofErr w:type="spellStart"/>
+      <w:r>
+        <w:rPr>
+          <w:rFonts w:ascii="Consolas" w:hAnsi="Consolas" w:cs="Courier New"/>
+          <w:color w:val="333333"/>
+          <w:sz w:val="14"/>
+          <w:szCs w:val="14"/>
+        </w:rPr>
+        <w:t>respostaPrisioneiroA</w:t>
+      </w:r>
+      <w:proofErr w:type="spellEnd"/>
+      <w:r>
+        <w:rPr>
+          <w:rFonts w:ascii="Consolas" w:hAnsi="Consolas" w:cs="Courier New"/>
+          <w:color w:val="333333"/>
+          <w:sz w:val="14"/>
+          <w:szCs w:val="14"/>
+        </w:rPr>
+        <w:t xml:space="preserve">, Resposta </w:t>
+      </w:r>
+      <w:proofErr w:type="spellStart"/>
+      <w:r>
+        <w:rPr>
+          <w:rFonts w:ascii="Consolas" w:hAnsi="Consolas" w:cs="Courier New"/>
+          <w:color w:val="333333"/>
+          <w:sz w:val="14"/>
+          <w:szCs w:val="14"/>
+        </w:rPr>
+        <w:t>respostaPrisioneiroB</w:t>
+      </w:r>
+      <w:proofErr w:type="spellEnd"/>
+      <w:r>
+        <w:rPr>
+          <w:rFonts w:ascii="Consolas" w:hAnsi="Consolas" w:cs="Courier New"/>
+          <w:color w:val="333333"/>
+          <w:sz w:val="14"/>
+          <w:szCs w:val="14"/>
+        </w:rPr>
+        <w:t>) {</w:t>
+      </w:r>
+    </w:p>
+    <w:p>
+      <w:pPr>
+        <w:pBdr>
+          <w:top w:val="single" w:sz="6" w:space="7" w:color="CCCCCC"/>
+          <w:left w:val="single" w:sz="6" w:space="7" w:color="CCCCCC"/>
+          <w:bottom w:val="single" w:sz="6" w:space="7" w:color="CCCCCC"/>
+          <w:right w:val="single" w:sz="6" w:space="7" w:color="CCCCCC"/>
+        </w:pBdr>
+        <w:shd w:val="clear" w:color="auto" w:fill="F5F5F5"/>
+        <w:tabs>
+          <w:tab w:val="left" w:pos="916"/>
+          <w:tab w:val="left" w:pos="1832"/>
+          <w:tab w:val="left" w:pos="2748"/>
+          <w:tab w:val="left" w:pos="3664"/>
+          <w:tab w:val="left" w:pos="4580"/>
+          <w:tab w:val="left" w:pos="5496"/>
+          <w:tab w:val="left" w:pos="6412"/>
+          <w:tab w:val="left" w:pos="7328"/>
+          <w:tab w:val="left" w:pos="8244"/>
+          <w:tab w:val="left" w:pos="9160"/>
+          <w:tab w:val="left" w:pos="10076"/>
+          <w:tab w:val="left" w:pos="10992"/>
+          <w:tab w:val="left" w:pos="11908"/>
+          <w:tab w:val="left" w:pos="12824"/>
+          <w:tab w:val="left" w:pos="13740"/>
+          <w:tab w:val="left" w:pos="14656"/>
+        </w:tabs>
+        <w:wordWrap w:val="0"/>
+        <w:spacing w:after="150"/>
+        <w:rPr>
+          <w:rFonts w:ascii="Consolas" w:hAnsi="Consolas" w:cs="Courier New"/>
+          <w:color w:val="333333"/>
+          <w:sz w:val="14"/>
+          <w:szCs w:val="14"/>
+        </w:rPr>
+      </w:pPr>
+      <w:r>
+        <w:rPr>
+          <w:rFonts w:ascii="Consolas" w:hAnsi="Consolas" w:cs="Courier New"/>
+          <w:color w:val="333333"/>
+          <w:sz w:val="14"/>
+          <w:szCs w:val="14"/>
+        </w:rPr>
+        <w:t xml:space="preserve">      </w:t>
+      </w:r>
+      <w:proofErr w:type="spellStart"/>
+      <w:r>
+        <w:rPr>
+          <w:rFonts w:ascii="Consolas" w:hAnsi="Consolas" w:cs="Courier New"/>
+          <w:color w:val="333333"/>
+          <w:sz w:val="14"/>
+          <w:szCs w:val="14"/>
+        </w:rPr>
+        <w:t>if</w:t>
+      </w:r>
+      <w:proofErr w:type="spellEnd"/>
+      <w:r>
+        <w:rPr>
+          <w:rFonts w:ascii="Consolas" w:hAnsi="Consolas" w:cs="Courier New"/>
+          <w:color w:val="333333"/>
+          <w:sz w:val="14"/>
+          <w:szCs w:val="14"/>
+        </w:rPr>
+        <w:t xml:space="preserve"> (</w:t>
+      </w:r>
+      <w:proofErr w:type="spellStart"/>
+      <w:r>
+        <w:rPr>
+          <w:rFonts w:ascii="Consolas" w:hAnsi="Consolas" w:cs="Courier New"/>
+          <w:color w:val="333333"/>
+          <w:sz w:val="14"/>
+          <w:szCs w:val="14"/>
+        </w:rPr>
+        <w:t>respostaPrisioneiroA</w:t>
+      </w:r>
+      <w:proofErr w:type="spellEnd"/>
+      <w:r>
+        <w:rPr>
+          <w:rFonts w:ascii="Consolas" w:hAnsi="Consolas" w:cs="Courier New"/>
+          <w:color w:val="333333"/>
+          <w:sz w:val="14"/>
+          <w:szCs w:val="14"/>
+        </w:rPr>
+        <w:t xml:space="preserve"> == </w:t>
+      </w:r>
+      <w:proofErr w:type="spellStart"/>
+      <w:r>
+        <w:rPr>
+          <w:rFonts w:ascii="Consolas" w:hAnsi="Consolas" w:cs="Courier New"/>
+          <w:color w:val="333333"/>
+          <w:sz w:val="14"/>
+          <w:szCs w:val="14"/>
+        </w:rPr>
+        <w:t>Resposta.DELACAO</w:t>
+      </w:r>
+      <w:proofErr w:type="spellEnd"/>
+      <w:r>
+        <w:rPr>
+          <w:rFonts w:ascii="Consolas" w:hAnsi="Consolas" w:cs="Courier New"/>
+          <w:color w:val="333333"/>
+          <w:sz w:val="14"/>
+          <w:szCs w:val="14"/>
+        </w:rPr>
+        <w:t>) {</w:t>
+      </w:r>
+    </w:p>
+    <w:p>
+      <w:pPr>
+        <w:pBdr>
+          <w:top w:val="single" w:sz="6" w:space="7" w:color="CCCCCC"/>
+          <w:left w:val="single" w:sz="6" w:space="7" w:color="CCCCCC"/>
+          <w:bottom w:val="single" w:sz="6" w:space="7" w:color="CCCCCC"/>
+          <w:right w:val="single" w:sz="6" w:space="7" w:color="CCCCCC"/>
+        </w:pBdr>
+        <w:shd w:val="clear" w:color="auto" w:fill="F5F5F5"/>
+        <w:tabs>
+          <w:tab w:val="left" w:pos="916"/>
+          <w:tab w:val="left" w:pos="1832"/>
+          <w:tab w:val="left" w:pos="2748"/>
+          <w:tab w:val="left" w:pos="3664"/>
+          <w:tab w:val="left" w:pos="4580"/>
+          <w:tab w:val="left" w:pos="5496"/>
+          <w:tab w:val="left" w:pos="6412"/>
+          <w:tab w:val="left" w:pos="7328"/>
+          <w:tab w:val="left" w:pos="8244"/>
+          <w:tab w:val="left" w:pos="9160"/>
+          <w:tab w:val="left" w:pos="10076"/>
+          <w:tab w:val="left" w:pos="10992"/>
+          <w:tab w:val="left" w:pos="11908"/>
+          <w:tab w:val="left" w:pos="12824"/>
+          <w:tab w:val="left" w:pos="13740"/>
+          <w:tab w:val="left" w:pos="14656"/>
+        </w:tabs>
+        <w:wordWrap w:val="0"/>
+        <w:spacing w:after="150"/>
+        <w:rPr>
+          <w:rFonts w:ascii="Consolas" w:hAnsi="Consolas" w:cs="Courier New"/>
+          <w:color w:val="333333"/>
+          <w:sz w:val="14"/>
+          <w:szCs w:val="14"/>
+        </w:rPr>
+      </w:pPr>
+      <w:r>
+        <w:rPr>
+          <w:rFonts w:ascii="Consolas" w:hAnsi="Consolas" w:cs="Courier New"/>
+          <w:color w:val="333333"/>
+          <w:sz w:val="14"/>
+          <w:szCs w:val="14"/>
+        </w:rPr>
+        <w:t xml:space="preserve">          </w:t>
+      </w:r>
+      <w:proofErr w:type="spellStart"/>
+      <w:r>
+        <w:rPr>
+          <w:rFonts w:ascii="Consolas" w:hAnsi="Consolas" w:cs="Courier New"/>
+          <w:color w:val="333333"/>
+          <w:sz w:val="14"/>
+          <w:szCs w:val="14"/>
+        </w:rPr>
+        <w:t>if</w:t>
+      </w:r>
+      <w:proofErr w:type="spellEnd"/>
+      <w:r>
+        <w:rPr>
+          <w:rFonts w:ascii="Consolas" w:hAnsi="Consolas" w:cs="Courier New"/>
+          <w:color w:val="333333"/>
+          <w:sz w:val="14"/>
+          <w:szCs w:val="14"/>
+        </w:rPr>
+        <w:t xml:space="preserve"> (</w:t>
+      </w:r>
+      <w:proofErr w:type="spellStart"/>
+      <w:r>
+        <w:rPr>
+          <w:rFonts w:ascii="Consolas" w:hAnsi="Consolas" w:cs="Courier New"/>
+          <w:color w:val="333333"/>
+          <w:sz w:val="14"/>
+          <w:szCs w:val="14"/>
+        </w:rPr>
+        <w:t>respostaPrisioneiroB</w:t>
+      </w:r>
+      <w:proofErr w:type="spellEnd"/>
+      <w:r>
+        <w:rPr>
+          <w:rFonts w:ascii="Consolas" w:hAnsi="Consolas" w:cs="Courier New"/>
+          <w:color w:val="333333"/>
+          <w:sz w:val="14"/>
+          <w:szCs w:val="14"/>
+        </w:rPr>
+        <w:t xml:space="preserve"> == </w:t>
+      </w:r>
+      <w:proofErr w:type="spellStart"/>
+      <w:r>
+        <w:rPr>
+          <w:rFonts w:ascii="Consolas" w:hAnsi="Consolas" w:cs="Courier New"/>
+          <w:color w:val="333333"/>
+          <w:sz w:val="14"/>
+          <w:szCs w:val="14"/>
+        </w:rPr>
+        <w:t>Resposta.DELACAO</w:t>
+      </w:r>
+      <w:proofErr w:type="spellEnd"/>
+      <w:r>
+        <w:rPr>
+          <w:rFonts w:ascii="Consolas" w:hAnsi="Consolas" w:cs="Courier New"/>
+          <w:color w:val="333333"/>
+          <w:sz w:val="14"/>
+          <w:szCs w:val="14"/>
+        </w:rPr>
+        <w:t>) {</w:t>
+      </w:r>
+    </w:p>
+    <w:p>
+      <w:pPr>
+        <w:pBdr>
+          <w:top w:val="single" w:sz="6" w:space="7" w:color="CCCCCC"/>
+          <w:left w:val="single" w:sz="6" w:space="7" w:color="CCCCCC"/>
+          <w:bottom w:val="single" w:sz="6" w:space="7" w:color="CCCCCC"/>
+          <w:right w:val="single" w:sz="6" w:space="7" w:color="CCCCCC"/>
+        </w:pBdr>
+        <w:shd w:val="clear" w:color="auto" w:fill="F5F5F5"/>
+        <w:tabs>
+          <w:tab w:val="left" w:pos="916"/>
+          <w:tab w:val="left" w:pos="1832"/>
+          <w:tab w:val="left" w:pos="2748"/>
+          <w:tab w:val="left" w:pos="3664"/>
+          <w:tab w:val="left" w:pos="4580"/>
+          <w:tab w:val="left" w:pos="5496"/>
+          <w:tab w:val="left" w:pos="6412"/>
+          <w:tab w:val="left" w:pos="7328"/>
+          <w:tab w:val="left" w:pos="8244"/>
+          <w:tab w:val="left" w:pos="9160"/>
+          <w:tab w:val="left" w:pos="10076"/>
+          <w:tab w:val="left" w:pos="10992"/>
+          <w:tab w:val="left" w:pos="11908"/>
+          <w:tab w:val="left" w:pos="12824"/>
+          <w:tab w:val="left" w:pos="13740"/>
+          <w:tab w:val="left" w:pos="14656"/>
+        </w:tabs>
+        <w:wordWrap w:val="0"/>
+        <w:spacing w:after="150"/>
+        <w:rPr>
+          <w:rFonts w:ascii="Consolas" w:hAnsi="Consolas" w:cs="Courier New"/>
+          <w:color w:val="333333"/>
+          <w:sz w:val="14"/>
+          <w:szCs w:val="14"/>
+        </w:rPr>
+      </w:pPr>
+      <w:r>
+        <w:rPr>
+          <w:rFonts w:ascii="Consolas" w:hAnsi="Consolas" w:cs="Courier New"/>
+          <w:color w:val="333333"/>
+          <w:sz w:val="14"/>
+          <w:szCs w:val="14"/>
+        </w:rPr>
+        <w:t xml:space="preserve">            </w:t>
+      </w:r>
+      <w:proofErr w:type="spellStart"/>
+      <w:r>
+        <w:rPr>
+          <w:rFonts w:ascii="Consolas" w:hAnsi="Consolas" w:cs="Courier New"/>
+          <w:color w:val="333333"/>
+          <w:sz w:val="14"/>
+          <w:szCs w:val="14"/>
+        </w:rPr>
+        <w:t>return</w:t>
+      </w:r>
+      <w:proofErr w:type="spellEnd"/>
+      <w:r>
+        <w:rPr>
+          <w:rFonts w:ascii="Consolas" w:hAnsi="Consolas" w:cs="Courier New"/>
+          <w:color w:val="333333"/>
+          <w:sz w:val="14"/>
+          <w:szCs w:val="14"/>
+        </w:rPr>
+        <w:t xml:space="preserve"> PENA_CONDENACAO_</w:t>
+      </w:r>
+      <w:proofErr w:type="gramStart"/>
+      <w:r>
+        <w:rPr>
+          <w:rFonts w:ascii="Consolas" w:hAnsi="Consolas" w:cs="Courier New"/>
+          <w:color w:val="333333"/>
+          <w:sz w:val="14"/>
+          <w:szCs w:val="14"/>
+        </w:rPr>
+        <w:t>MUTUA</w:t>
+      </w:r>
+      <w:proofErr w:type="gramEnd"/>
+      <w:r>
+        <w:rPr>
+          <w:rFonts w:ascii="Consolas" w:hAnsi="Consolas" w:cs="Courier New"/>
+          <w:color w:val="333333"/>
+          <w:sz w:val="14"/>
+          <w:szCs w:val="14"/>
+        </w:rPr>
+        <w:t>;</w:t>
+      </w:r>
+    </w:p>
+    <w:p>
+      <w:pPr>
+        <w:pBdr>
+          <w:top w:val="single" w:sz="6" w:space="7" w:color="CCCCCC"/>
+          <w:left w:val="single" w:sz="6" w:space="7" w:color="CCCCCC"/>
+          <w:bottom w:val="single" w:sz="6" w:space="7" w:color="CCCCCC"/>
+          <w:right w:val="single" w:sz="6" w:space="7" w:color="CCCCCC"/>
+        </w:pBdr>
+        <w:shd w:val="clear" w:color="auto" w:fill="F5F5F5"/>
+        <w:tabs>
+          <w:tab w:val="left" w:pos="916"/>
+          <w:tab w:val="left" w:pos="1832"/>
+          <w:tab w:val="left" w:pos="2748"/>
+          <w:tab w:val="left" w:pos="3664"/>
+          <w:tab w:val="left" w:pos="4580"/>
+          <w:tab w:val="left" w:pos="5496"/>
+          <w:tab w:val="left" w:pos="6412"/>
+          <w:tab w:val="left" w:pos="7328"/>
+          <w:tab w:val="left" w:pos="8244"/>
+          <w:tab w:val="left" w:pos="9160"/>
+          <w:tab w:val="left" w:pos="10076"/>
+          <w:tab w:val="left" w:pos="10992"/>
+          <w:tab w:val="left" w:pos="11908"/>
+          <w:tab w:val="left" w:pos="12824"/>
+          <w:tab w:val="left" w:pos="13740"/>
+          <w:tab w:val="left" w:pos="14656"/>
+        </w:tabs>
+        <w:wordWrap w:val="0"/>
+        <w:spacing w:after="150"/>
+        <w:rPr>
+          <w:rFonts w:ascii="Consolas" w:hAnsi="Consolas" w:cs="Courier New"/>
+          <w:color w:val="333333"/>
+          <w:sz w:val="14"/>
+          <w:szCs w:val="14"/>
+        </w:rPr>
+      </w:pPr>
+      <w:r>
+        <w:rPr>
+          <w:rFonts w:ascii="Consolas" w:hAnsi="Consolas" w:cs="Courier New"/>
+          <w:color w:val="333333"/>
+          <w:sz w:val="14"/>
+          <w:szCs w:val="14"/>
+        </w:rPr>
+        <w:lastRenderedPageBreak/>
+        <w:t xml:space="preserve">          </w:t>
+      </w:r>
+      <w:r>
+        <w:rPr>
+          <w:rFonts w:ascii="Consolas" w:hAnsi="Consolas" w:cs="Courier New"/>
+          <w:color w:val="333333"/>
+          <w:sz w:val="14"/>
+          <w:szCs w:val="14"/>
+        </w:rPr>
+        <w:t xml:space="preserve">} </w:t>
+      </w:r>
+      <w:proofErr w:type="spellStart"/>
+      <w:r>
+        <w:rPr>
+          <w:rFonts w:ascii="Consolas" w:hAnsi="Consolas" w:cs="Courier New"/>
+          <w:color w:val="333333"/>
+          <w:sz w:val="14"/>
+          <w:szCs w:val="14"/>
+        </w:rPr>
+        <w:t>else</w:t>
+      </w:r>
+      <w:proofErr w:type="spellEnd"/>
+      <w:r>
+        <w:rPr>
+          <w:rFonts w:ascii="Consolas" w:hAnsi="Consolas" w:cs="Courier New"/>
+          <w:color w:val="333333"/>
+          <w:sz w:val="14"/>
+          <w:szCs w:val="14"/>
+        </w:rPr>
+        <w:t xml:space="preserve"> {</w:t>
+      </w:r>
+    </w:p>
+    <w:p>
+      <w:pPr>
+        <w:pBdr>
+          <w:top w:val="single" w:sz="6" w:space="7" w:color="CCCCCC"/>
+          <w:left w:val="single" w:sz="6" w:space="7" w:color="CCCCCC"/>
+          <w:bottom w:val="single" w:sz="6" w:space="7" w:color="CCCCCC"/>
+          <w:right w:val="single" w:sz="6" w:space="7" w:color="CCCCCC"/>
+        </w:pBdr>
+        <w:shd w:val="clear" w:color="auto" w:fill="F5F5F5"/>
+        <w:tabs>
+          <w:tab w:val="left" w:pos="916"/>
+          <w:tab w:val="left" w:pos="1832"/>
+          <w:tab w:val="left" w:pos="2748"/>
+          <w:tab w:val="left" w:pos="3664"/>
+          <w:tab w:val="left" w:pos="4580"/>
+          <w:tab w:val="left" w:pos="5496"/>
+          <w:tab w:val="left" w:pos="6412"/>
+          <w:tab w:val="left" w:pos="7328"/>
+          <w:tab w:val="left" w:pos="8244"/>
+          <w:tab w:val="left" w:pos="9160"/>
+          <w:tab w:val="left" w:pos="10076"/>
+          <w:tab w:val="left" w:pos="10992"/>
+          <w:tab w:val="left" w:pos="11908"/>
+          <w:tab w:val="left" w:pos="12824"/>
+          <w:tab w:val="left" w:pos="13740"/>
+          <w:tab w:val="left" w:pos="14656"/>
+        </w:tabs>
+        <w:wordWrap w:val="0"/>
+        <w:spacing w:after="150"/>
+        <w:rPr>
+          <w:rFonts w:ascii="Consolas" w:hAnsi="Consolas" w:cs="Courier New"/>
+          <w:color w:val="333333"/>
+          <w:sz w:val="14"/>
+          <w:szCs w:val="14"/>
+        </w:rPr>
+      </w:pPr>
+      <w:r>
+        <w:rPr>
+          <w:rFonts w:ascii="Consolas" w:hAnsi="Consolas" w:cs="Courier New"/>
+          <w:color w:val="333333"/>
+          <w:sz w:val="14"/>
+          <w:szCs w:val="14"/>
+        </w:rPr>
+        <w:t xml:space="preserve">                 </w:t>
+      </w:r>
+      <w:proofErr w:type="spellStart"/>
+      <w:r>
+        <w:rPr>
+          <w:rFonts w:ascii="Consolas" w:hAnsi="Consolas" w:cs="Courier New"/>
+          <w:color w:val="333333"/>
+          <w:sz w:val="14"/>
+          <w:szCs w:val="14"/>
+        </w:rPr>
+        <w:t>return</w:t>
+      </w:r>
+      <w:proofErr w:type="spellEnd"/>
+      <w:r>
+        <w:rPr>
+          <w:rFonts w:ascii="Consolas" w:hAnsi="Consolas" w:cs="Courier New"/>
+          <w:color w:val="333333"/>
+          <w:sz w:val="14"/>
+          <w:szCs w:val="14"/>
+        </w:rPr>
+        <w:t xml:space="preserve"> PENA_INOCENCIA;</w:t>
+      </w:r>
+    </w:p>
+    <w:p>
+      <w:pPr>
+        <w:pBdr>
+          <w:top w:val="single" w:sz="6" w:space="7" w:color="CCCCCC"/>
+          <w:left w:val="single" w:sz="6" w:space="7" w:color="CCCCCC"/>
+          <w:bottom w:val="single" w:sz="6" w:space="7" w:color="CCCCCC"/>
+          <w:right w:val="single" w:sz="6" w:space="7" w:color="CCCCCC"/>
+        </w:pBdr>
+        <w:shd w:val="clear" w:color="auto" w:fill="F5F5F5"/>
+        <w:tabs>
+          <w:tab w:val="left" w:pos="916"/>
+          <w:tab w:val="left" w:pos="1832"/>
+          <w:tab w:val="left" w:pos="2748"/>
+          <w:tab w:val="left" w:pos="3664"/>
+          <w:tab w:val="left" w:pos="4580"/>
+          <w:tab w:val="left" w:pos="5496"/>
+          <w:tab w:val="left" w:pos="6412"/>
+          <w:tab w:val="left" w:pos="7328"/>
+          <w:tab w:val="left" w:pos="8244"/>
+          <w:tab w:val="left" w:pos="9160"/>
+          <w:tab w:val="left" w:pos="10076"/>
+          <w:tab w:val="left" w:pos="10992"/>
+          <w:tab w:val="left" w:pos="11908"/>
+          <w:tab w:val="left" w:pos="12824"/>
+          <w:tab w:val="left" w:pos="13740"/>
+          <w:tab w:val="left" w:pos="14656"/>
+        </w:tabs>
+        <w:wordWrap w:val="0"/>
+        <w:spacing w:after="150"/>
+        <w:rPr>
+          <w:rFonts w:ascii="Consolas" w:hAnsi="Consolas" w:cs="Courier New"/>
+          <w:color w:val="333333"/>
+          <w:sz w:val="14"/>
+          <w:szCs w:val="14"/>
+        </w:rPr>
+      </w:pPr>
+      <w:r>
+        <w:rPr>
+          <w:rFonts w:ascii="Consolas" w:hAnsi="Consolas" w:cs="Courier New"/>
+          <w:color w:val="333333"/>
+          <w:sz w:val="14"/>
+          <w:szCs w:val="14"/>
+        </w:rPr>
+        <w:t xml:space="preserve">                 </w:t>
+      </w:r>
+      <w:r>
+        <w:rPr>
+          <w:rFonts w:ascii="Consolas" w:hAnsi="Consolas" w:cs="Courier New"/>
+          <w:color w:val="333333"/>
+          <w:sz w:val="14"/>
+          <w:szCs w:val="14"/>
+        </w:rPr>
+        <w:t>}</w:t>
+      </w:r>
+    </w:p>
+    <w:p>
+      <w:pPr>
+        <w:pBdr>
+          <w:top w:val="single" w:sz="6" w:space="7" w:color="CCCCCC"/>
+          <w:left w:val="single" w:sz="6" w:space="7" w:color="CCCCCC"/>
+          <w:bottom w:val="single" w:sz="6" w:space="7" w:color="CCCCCC"/>
+          <w:right w:val="single" w:sz="6" w:space="7" w:color="CCCCCC"/>
+        </w:pBdr>
+        <w:shd w:val="clear" w:color="auto" w:fill="F5F5F5"/>
+        <w:tabs>
+          <w:tab w:val="left" w:pos="916"/>
+          <w:tab w:val="left" w:pos="1832"/>
+          <w:tab w:val="left" w:pos="2748"/>
+          <w:tab w:val="left" w:pos="3664"/>
+          <w:tab w:val="left" w:pos="4580"/>
+          <w:tab w:val="left" w:pos="5496"/>
+          <w:tab w:val="left" w:pos="6412"/>
+          <w:tab w:val="left" w:pos="7328"/>
+          <w:tab w:val="left" w:pos="8244"/>
+          <w:tab w:val="left" w:pos="9160"/>
+          <w:tab w:val="left" w:pos="10076"/>
+          <w:tab w:val="left" w:pos="10992"/>
+          <w:tab w:val="left" w:pos="11908"/>
+          <w:tab w:val="left" w:pos="12824"/>
+          <w:tab w:val="left" w:pos="13740"/>
+          <w:tab w:val="left" w:pos="14656"/>
+        </w:tabs>
+        <w:wordWrap w:val="0"/>
+        <w:spacing w:after="150"/>
+        <w:rPr>
+          <w:rFonts w:ascii="Consolas" w:hAnsi="Consolas" w:cs="Courier New"/>
+          <w:color w:val="333333"/>
+          <w:sz w:val="14"/>
+          <w:szCs w:val="14"/>
+        </w:rPr>
+      </w:pPr>
+      <w:r>
+        <w:rPr>
+          <w:rFonts w:ascii="Consolas" w:hAnsi="Consolas" w:cs="Courier New"/>
+          <w:color w:val="333333"/>
+          <w:sz w:val="14"/>
+          <w:szCs w:val="14"/>
+        </w:rPr>
+        <w:t xml:space="preserve">       </w:t>
+      </w:r>
+      <w:r>
+        <w:rPr>
+          <w:rFonts w:ascii="Consolas" w:hAnsi="Consolas" w:cs="Courier New"/>
+          <w:color w:val="333333"/>
+          <w:sz w:val="14"/>
+          <w:szCs w:val="14"/>
+        </w:rPr>
+        <w:t xml:space="preserve">} </w:t>
+      </w:r>
+      <w:proofErr w:type="spellStart"/>
+      <w:r>
+        <w:rPr>
+          <w:rFonts w:ascii="Consolas" w:hAnsi="Consolas" w:cs="Courier New"/>
+          <w:color w:val="333333"/>
+          <w:sz w:val="14"/>
+          <w:szCs w:val="14"/>
+        </w:rPr>
+        <w:t>else</w:t>
+      </w:r>
+      <w:proofErr w:type="spellEnd"/>
+      <w:r>
+        <w:rPr>
+          <w:rFonts w:ascii="Consolas" w:hAnsi="Consolas" w:cs="Courier New"/>
+          <w:color w:val="333333"/>
+          <w:sz w:val="14"/>
+          <w:szCs w:val="14"/>
+        </w:rPr>
+        <w:t xml:space="preserve"> {</w:t>
+      </w:r>
+    </w:p>
+    <w:p>
+      <w:pPr>
+        <w:pBdr>
+          <w:top w:val="single" w:sz="6" w:space="7" w:color="CCCCCC"/>
+          <w:left w:val="single" w:sz="6" w:space="7" w:color="CCCCCC"/>
+          <w:bottom w:val="single" w:sz="6" w:space="7" w:color="CCCCCC"/>
+          <w:right w:val="single" w:sz="6" w:space="7" w:color="CCCCCC"/>
+        </w:pBdr>
+        <w:shd w:val="clear" w:color="auto" w:fill="F5F5F5"/>
+        <w:tabs>
+          <w:tab w:val="left" w:pos="916"/>
+          <w:tab w:val="left" w:pos="1832"/>
+          <w:tab w:val="left" w:pos="2748"/>
+          <w:tab w:val="left" w:pos="3664"/>
+          <w:tab w:val="left" w:pos="4580"/>
+          <w:tab w:val="left" w:pos="5496"/>
+          <w:tab w:val="left" w:pos="6412"/>
+          <w:tab w:val="left" w:pos="7328"/>
+          <w:tab w:val="left" w:pos="8244"/>
+          <w:tab w:val="left" w:pos="9160"/>
+          <w:tab w:val="left" w:pos="10076"/>
+          <w:tab w:val="left" w:pos="10992"/>
+          <w:tab w:val="left" w:pos="11908"/>
+          <w:tab w:val="left" w:pos="12824"/>
+          <w:tab w:val="left" w:pos="13740"/>
+          <w:tab w:val="left" w:pos="14656"/>
+        </w:tabs>
+        <w:wordWrap w:val="0"/>
+        <w:spacing w:after="150"/>
+        <w:rPr>
+          <w:rFonts w:ascii="Consolas" w:hAnsi="Consolas" w:cs="Courier New"/>
+          <w:color w:val="333333"/>
+          <w:sz w:val="14"/>
+          <w:szCs w:val="14"/>
+        </w:rPr>
+      </w:pPr>
+      <w:r>
+        <w:rPr>
+          <w:rFonts w:ascii="Consolas" w:hAnsi="Consolas" w:cs="Courier New"/>
+          <w:color w:val="333333"/>
+          <w:sz w:val="14"/>
+          <w:szCs w:val="14"/>
+        </w:rPr>
+        <w:t xml:space="preserve">                </w:t>
+      </w:r>
+      <w:proofErr w:type="spellStart"/>
+      <w:r>
+        <w:rPr>
+          <w:rFonts w:ascii="Consolas" w:hAnsi="Consolas" w:cs="Courier New"/>
+          <w:color w:val="333333"/>
+          <w:sz w:val="14"/>
+          <w:szCs w:val="14"/>
+        </w:rPr>
+        <w:t>if</w:t>
+      </w:r>
+      <w:proofErr w:type="spellEnd"/>
+      <w:r>
+        <w:rPr>
+          <w:rFonts w:ascii="Consolas" w:hAnsi="Consolas" w:cs="Courier New"/>
+          <w:color w:val="333333"/>
+          <w:sz w:val="14"/>
+          <w:szCs w:val="14"/>
+        </w:rPr>
+        <w:t xml:space="preserve"> (</w:t>
+      </w:r>
+      <w:proofErr w:type="spellStart"/>
+      <w:r>
+        <w:rPr>
+          <w:rFonts w:ascii="Consolas" w:hAnsi="Consolas" w:cs="Courier New"/>
+          <w:color w:val="333333"/>
+          <w:sz w:val="14"/>
+          <w:szCs w:val="14"/>
+        </w:rPr>
+        <w:t>respostaPrisioneiroB</w:t>
+      </w:r>
+      <w:proofErr w:type="spellEnd"/>
+      <w:r>
+        <w:rPr>
+          <w:rFonts w:ascii="Consolas" w:hAnsi="Consolas" w:cs="Courier New"/>
+          <w:color w:val="333333"/>
+          <w:sz w:val="14"/>
+          <w:szCs w:val="14"/>
+        </w:rPr>
+        <w:t xml:space="preserve"> == </w:t>
+      </w:r>
+      <w:proofErr w:type="spellStart"/>
+      <w:r>
+        <w:rPr>
+          <w:rFonts w:ascii="Consolas" w:hAnsi="Consolas" w:cs="Courier New"/>
+          <w:color w:val="333333"/>
+          <w:sz w:val="14"/>
+          <w:szCs w:val="14"/>
+        </w:rPr>
+        <w:t>Resposta.DELACAO</w:t>
+      </w:r>
+      <w:proofErr w:type="spellEnd"/>
+      <w:r>
+        <w:rPr>
+          <w:rFonts w:ascii="Consolas" w:hAnsi="Consolas" w:cs="Courier New"/>
+          <w:color w:val="333333"/>
+          <w:sz w:val="14"/>
+          <w:szCs w:val="14"/>
+        </w:rPr>
+        <w:t>) {</w:t>
+      </w:r>
+    </w:p>
+    <w:p>
+      <w:pPr>
+        <w:pBdr>
+          <w:top w:val="single" w:sz="6" w:space="7" w:color="CCCCCC"/>
+          <w:left w:val="single" w:sz="6" w:space="7" w:color="CCCCCC"/>
+          <w:bottom w:val="single" w:sz="6" w:space="7" w:color="CCCCCC"/>
+          <w:right w:val="single" w:sz="6" w:space="7" w:color="CCCCCC"/>
+        </w:pBdr>
+        <w:shd w:val="clear" w:color="auto" w:fill="F5F5F5"/>
+        <w:tabs>
+          <w:tab w:val="left" w:pos="916"/>
+          <w:tab w:val="left" w:pos="1832"/>
+          <w:tab w:val="left" w:pos="2748"/>
+          <w:tab w:val="left" w:pos="3664"/>
+          <w:tab w:val="left" w:pos="4580"/>
+          <w:tab w:val="left" w:pos="5496"/>
+          <w:tab w:val="left" w:pos="6412"/>
+          <w:tab w:val="left" w:pos="7328"/>
+          <w:tab w:val="left" w:pos="8244"/>
+          <w:tab w:val="left" w:pos="9160"/>
+          <w:tab w:val="left" w:pos="10076"/>
+          <w:tab w:val="left" w:pos="10992"/>
+          <w:tab w:val="left" w:pos="11908"/>
+          <w:tab w:val="left" w:pos="12824"/>
+          <w:tab w:val="left" w:pos="13740"/>
+          <w:tab w:val="left" w:pos="14656"/>
+        </w:tabs>
+        <w:wordWrap w:val="0"/>
+        <w:spacing w:after="150"/>
+        <w:rPr>
+          <w:rFonts w:ascii="Consolas" w:hAnsi="Consolas" w:cs="Courier New"/>
+          <w:color w:val="333333"/>
+          <w:sz w:val="14"/>
+          <w:szCs w:val="14"/>
+        </w:rPr>
+      </w:pPr>
+      <w:r>
+        <w:rPr>
+          <w:rFonts w:ascii="Consolas" w:hAnsi="Consolas" w:cs="Courier New"/>
+          <w:color w:val="333333"/>
+          <w:sz w:val="14"/>
+          <w:szCs w:val="14"/>
+        </w:rPr>
+        <w:t xml:space="preserve">                    </w:t>
+      </w:r>
+      <w:proofErr w:type="spellStart"/>
+      <w:r>
+        <w:rPr>
+          <w:rFonts w:ascii="Consolas" w:hAnsi="Consolas" w:cs="Courier New"/>
+          <w:color w:val="333333"/>
+          <w:sz w:val="14"/>
+          <w:szCs w:val="14"/>
+        </w:rPr>
+        <w:t>return</w:t>
+      </w:r>
+      <w:proofErr w:type="spellEnd"/>
+      <w:r>
+        <w:rPr>
+          <w:rFonts w:ascii="Consolas" w:hAnsi="Consolas" w:cs="Courier New"/>
+          <w:color w:val="333333"/>
+          <w:sz w:val="14"/>
+          <w:szCs w:val="14"/>
+        </w:rPr>
+        <w:t xml:space="preserve"> PENA_CONDENACAO_INDIVIDUAL;</w:t>
+      </w:r>
+    </w:p>
+    <w:p>
+      <w:pPr>
+        <w:pBdr>
+          <w:top w:val="single" w:sz="6" w:space="7" w:color="CCCCCC"/>
+          <w:left w:val="single" w:sz="6" w:space="7" w:color="CCCCCC"/>
+          <w:bottom w:val="single" w:sz="6" w:space="7" w:color="CCCCCC"/>
+          <w:right w:val="single" w:sz="6" w:space="7" w:color="CCCCCC"/>
+        </w:pBdr>
+        <w:shd w:val="clear" w:color="auto" w:fill="F5F5F5"/>
+        <w:tabs>
+          <w:tab w:val="left" w:pos="916"/>
+          <w:tab w:val="left" w:pos="1832"/>
+          <w:tab w:val="left" w:pos="2748"/>
+          <w:tab w:val="left" w:pos="3664"/>
+          <w:tab w:val="left" w:pos="4580"/>
+          <w:tab w:val="left" w:pos="5496"/>
+          <w:tab w:val="left" w:pos="6412"/>
+          <w:tab w:val="left" w:pos="7328"/>
+          <w:tab w:val="left" w:pos="8244"/>
+          <w:tab w:val="left" w:pos="9160"/>
+          <w:tab w:val="left" w:pos="10076"/>
+          <w:tab w:val="left" w:pos="10992"/>
+          <w:tab w:val="left" w:pos="11908"/>
+          <w:tab w:val="left" w:pos="12824"/>
+          <w:tab w:val="left" w:pos="13740"/>
+          <w:tab w:val="left" w:pos="14656"/>
+        </w:tabs>
+        <w:wordWrap w:val="0"/>
+        <w:spacing w:after="150"/>
+        <w:rPr>
+          <w:rFonts w:ascii="Consolas" w:hAnsi="Consolas" w:cs="Courier New"/>
+          <w:color w:val="333333"/>
+          <w:sz w:val="14"/>
+          <w:szCs w:val="14"/>
+        </w:rPr>
+      </w:pPr>
+      <w:r>
+        <w:rPr>
+          <w:rFonts w:ascii="Consolas" w:hAnsi="Consolas" w:cs="Courier New"/>
+          <w:color w:val="333333"/>
+          <w:sz w:val="14"/>
+          <w:szCs w:val="14"/>
+        </w:rPr>
+        <w:t xml:space="preserve">                </w:t>
+      </w:r>
+      <w:r>
+        <w:rPr>
+          <w:rFonts w:ascii="Consolas" w:hAnsi="Consolas" w:cs="Courier New"/>
+          <w:color w:val="333333"/>
+          <w:sz w:val="14"/>
+          <w:szCs w:val="14"/>
+        </w:rPr>
+        <w:t xml:space="preserve">} </w:t>
+      </w:r>
+      <w:proofErr w:type="spellStart"/>
+      <w:r>
+        <w:rPr>
+          <w:rFonts w:ascii="Consolas" w:hAnsi="Consolas" w:cs="Courier New"/>
+          <w:color w:val="333333"/>
+          <w:sz w:val="14"/>
+          <w:szCs w:val="14"/>
+        </w:rPr>
+        <w:t>else</w:t>
+      </w:r>
+      <w:proofErr w:type="spellEnd"/>
+      <w:r>
+        <w:rPr>
+          <w:rFonts w:ascii="Consolas" w:hAnsi="Consolas" w:cs="Courier New"/>
+          <w:color w:val="333333"/>
+          <w:sz w:val="14"/>
+          <w:szCs w:val="14"/>
+        </w:rPr>
+        <w:t xml:space="preserve"> {</w:t>
+      </w:r>
+    </w:p>
+    <w:p>
+      <w:pPr>
+        <w:pBdr>
+          <w:top w:val="single" w:sz="6" w:space="7" w:color="CCCCCC"/>
+          <w:left w:val="single" w:sz="6" w:space="7" w:color="CCCCCC"/>
+          <w:bottom w:val="single" w:sz="6" w:space="7" w:color="CCCCCC"/>
+          <w:right w:val="single" w:sz="6" w:space="7" w:color="CCCCCC"/>
+        </w:pBdr>
+        <w:shd w:val="clear" w:color="auto" w:fill="F5F5F5"/>
+        <w:tabs>
+          <w:tab w:val="left" w:pos="916"/>
+          <w:tab w:val="left" w:pos="1832"/>
+          <w:tab w:val="left" w:pos="2748"/>
+          <w:tab w:val="left" w:pos="3664"/>
+          <w:tab w:val="left" w:pos="4580"/>
+          <w:tab w:val="left" w:pos="5496"/>
+          <w:tab w:val="left" w:pos="6412"/>
+          <w:tab w:val="left" w:pos="7328"/>
+          <w:tab w:val="left" w:pos="8244"/>
+          <w:tab w:val="left" w:pos="9160"/>
+          <w:tab w:val="left" w:pos="10076"/>
+          <w:tab w:val="left" w:pos="10992"/>
+          <w:tab w:val="left" w:pos="11908"/>
+          <w:tab w:val="left" w:pos="12824"/>
+          <w:tab w:val="left" w:pos="13740"/>
+          <w:tab w:val="left" w:pos="14656"/>
+        </w:tabs>
+        <w:wordWrap w:val="0"/>
+        <w:spacing w:after="150"/>
+        <w:rPr>
+          <w:rFonts w:ascii="Consolas" w:hAnsi="Consolas" w:cs="Courier New"/>
+          <w:color w:val="333333"/>
+          <w:sz w:val="14"/>
+          <w:szCs w:val="14"/>
+        </w:rPr>
+      </w:pPr>
+      <w:r>
+        <w:rPr>
+          <w:rFonts w:ascii="Consolas" w:hAnsi="Consolas" w:cs="Courier New"/>
+          <w:color w:val="333333"/>
+          <w:sz w:val="14"/>
+          <w:szCs w:val="14"/>
+        </w:rPr>
+        <w:t xml:space="preserve">                         </w:t>
+      </w:r>
+      <w:proofErr w:type="spellStart"/>
+      <w:r>
+        <w:rPr>
+          <w:rFonts w:ascii="Consolas" w:hAnsi="Consolas" w:cs="Courier New"/>
+          <w:color w:val="333333"/>
+          <w:sz w:val="14"/>
+          <w:szCs w:val="14"/>
+        </w:rPr>
+        <w:t>return</w:t>
+      </w:r>
+      <w:proofErr w:type="spellEnd"/>
+      <w:r>
+        <w:rPr>
+          <w:rFonts w:ascii="Consolas" w:hAnsi="Consolas" w:cs="Courier New"/>
+          <w:color w:val="333333"/>
+          <w:sz w:val="14"/>
+          <w:szCs w:val="14"/>
+        </w:rPr>
+        <w:t xml:space="preserve"> PENA_CONDENACAO_CUMPLICES;</w:t>
+      </w:r>
+    </w:p>
+    <w:p>
+      <w:pPr>
+        <w:pBdr>
+          <w:top w:val="single" w:sz="6" w:space="7" w:color="CCCCCC"/>
+          <w:left w:val="single" w:sz="6" w:space="7" w:color="CCCCCC"/>
+          <w:bottom w:val="single" w:sz="6" w:space="7" w:color="CCCCCC"/>
+          <w:right w:val="single" w:sz="6" w:space="7" w:color="CCCCCC"/>
+        </w:pBdr>
+        <w:shd w:val="clear" w:color="auto" w:fill="F5F5F5"/>
+        <w:tabs>
+          <w:tab w:val="left" w:pos="916"/>
+          <w:tab w:val="left" w:pos="1832"/>
+          <w:tab w:val="left" w:pos="2748"/>
+          <w:tab w:val="left" w:pos="3664"/>
+          <w:tab w:val="left" w:pos="4580"/>
+          <w:tab w:val="left" w:pos="5496"/>
+          <w:tab w:val="left" w:pos="6412"/>
+          <w:tab w:val="left" w:pos="7328"/>
+          <w:tab w:val="left" w:pos="8244"/>
+          <w:tab w:val="left" w:pos="9160"/>
+          <w:tab w:val="left" w:pos="10076"/>
+          <w:tab w:val="left" w:pos="10992"/>
+          <w:tab w:val="left" w:pos="11908"/>
+          <w:tab w:val="left" w:pos="12824"/>
+          <w:tab w:val="left" w:pos="13740"/>
+          <w:tab w:val="left" w:pos="14656"/>
+        </w:tabs>
+        <w:wordWrap w:val="0"/>
+        <w:spacing w:after="150"/>
+        <w:rPr>
+          <w:rFonts w:ascii="Consolas" w:hAnsi="Consolas" w:cs="Courier New"/>
+          <w:color w:val="333333"/>
+          <w:sz w:val="14"/>
+          <w:szCs w:val="14"/>
+        </w:rPr>
+      </w:pPr>
+      <w:r>
+        <w:rPr>
+          <w:rFonts w:ascii="Consolas" w:hAnsi="Consolas" w:cs="Courier New"/>
+          <w:color w:val="333333"/>
+          <w:sz w:val="14"/>
+          <w:szCs w:val="14"/>
+        </w:rPr>
+        <w:t xml:space="preserve">                        </w:t>
+      </w:r>
+      <w:r>
+        <w:rPr>
+          <w:rFonts w:ascii="Consolas" w:hAnsi="Consolas" w:cs="Courier New"/>
+          <w:color w:val="333333"/>
+          <w:sz w:val="14"/>
+          <w:szCs w:val="14"/>
+        </w:rPr>
+        <w:t>}</w:t>
+      </w:r>
+    </w:p>
+    <w:p>
+      <w:pPr>
+        <w:pBdr>
+          <w:top w:val="single" w:sz="6" w:space="7" w:color="CCCCCC"/>
+          <w:left w:val="single" w:sz="6" w:space="7" w:color="CCCCCC"/>
+          <w:bottom w:val="single" w:sz="6" w:space="7" w:color="CCCCCC"/>
+          <w:right w:val="single" w:sz="6" w:space="7" w:color="CCCCCC"/>
+        </w:pBdr>
+        <w:shd w:val="clear" w:color="auto" w:fill="F5F5F5"/>
+        <w:tabs>
+          <w:tab w:val="left" w:pos="916"/>
+          <w:tab w:val="left" w:pos="1832"/>
+          <w:tab w:val="left" w:pos="2748"/>
+          <w:tab w:val="left" w:pos="3664"/>
+          <w:tab w:val="left" w:pos="4580"/>
+          <w:tab w:val="left" w:pos="5496"/>
+          <w:tab w:val="left" w:pos="6412"/>
+          <w:tab w:val="left" w:pos="7328"/>
+          <w:tab w:val="left" w:pos="8244"/>
+          <w:tab w:val="left" w:pos="9160"/>
+          <w:tab w:val="left" w:pos="10076"/>
+          <w:tab w:val="left" w:pos="10992"/>
+          <w:tab w:val="left" w:pos="11908"/>
+          <w:tab w:val="left" w:pos="12824"/>
+          <w:tab w:val="left" w:pos="13740"/>
+          <w:tab w:val="left" w:pos="14656"/>
+        </w:tabs>
+        <w:wordWrap w:val="0"/>
+        <w:spacing w:after="150"/>
+        <w:rPr>
+          <w:rFonts w:ascii="Consolas" w:hAnsi="Consolas" w:cs="Courier New"/>
+          <w:color w:val="333333"/>
+          <w:sz w:val="14"/>
+          <w:szCs w:val="14"/>
+        </w:rPr>
+      </w:pPr>
+      <w:r>
+        <w:rPr>
+          <w:rFonts w:ascii="Consolas" w:hAnsi="Consolas" w:cs="Courier New"/>
+          <w:color w:val="333333"/>
+          <w:sz w:val="14"/>
+          <w:szCs w:val="14"/>
+        </w:rPr>
+        <w:t xml:space="preserve">                </w:t>
+      </w:r>
+      <w:r>
+        <w:rPr>
+          <w:rFonts w:ascii="Consolas" w:hAnsi="Consolas" w:cs="Courier New"/>
+          <w:color w:val="333333"/>
+          <w:sz w:val="14"/>
+          <w:szCs w:val="14"/>
+        </w:rPr>
+        <w:t>}</w:t>
+      </w:r>
+    </w:p>
+    <w:p>
+      <w:pPr>
+        <w:pBdr>
+          <w:top w:val="single" w:sz="6" w:space="7" w:color="CCCCCC"/>
+          <w:left w:val="single" w:sz="6" w:space="7" w:color="CCCCCC"/>
+          <w:bottom w:val="single" w:sz="6" w:space="7" w:color="CCCCCC"/>
+          <w:right w:val="single" w:sz="6" w:space="7" w:color="CCCCCC"/>
+        </w:pBdr>
+        <w:shd w:val="clear" w:color="auto" w:fill="F5F5F5"/>
+        <w:tabs>
+          <w:tab w:val="left" w:pos="916"/>
+          <w:tab w:val="left" w:pos="1832"/>
+          <w:tab w:val="left" w:pos="2748"/>
+          <w:tab w:val="left" w:pos="3664"/>
+          <w:tab w:val="left" w:pos="4580"/>
+          <w:tab w:val="left" w:pos="5496"/>
+          <w:tab w:val="left" w:pos="6412"/>
+          <w:tab w:val="left" w:pos="7328"/>
+          <w:tab w:val="left" w:pos="8244"/>
+          <w:tab w:val="left" w:pos="9160"/>
+          <w:tab w:val="left" w:pos="10076"/>
+          <w:tab w:val="left" w:pos="10992"/>
+          <w:tab w:val="left" w:pos="11908"/>
+          <w:tab w:val="left" w:pos="12824"/>
+          <w:tab w:val="left" w:pos="13740"/>
+          <w:tab w:val="left" w:pos="14656"/>
+        </w:tabs>
+        <w:wordWrap w:val="0"/>
+        <w:spacing w:after="150"/>
+        <w:rPr>
+          <w:rFonts w:ascii="Consolas" w:hAnsi="Consolas" w:cs="Courier New"/>
+          <w:color w:val="333333"/>
+          <w:sz w:val="14"/>
+          <w:szCs w:val="14"/>
+        </w:rPr>
+      </w:pPr>
+      <w:r>
+        <w:rPr>
+          <w:rFonts w:ascii="Consolas" w:hAnsi="Consolas" w:cs="Courier New"/>
+          <w:color w:val="333333"/>
+          <w:sz w:val="14"/>
+          <w:szCs w:val="14"/>
+        </w:rPr>
+        <w:t xml:space="preserve">     </w:t>
+      </w:r>
+      <w:r>
+        <w:rPr>
+          <w:rFonts w:ascii="Consolas" w:hAnsi="Consolas" w:cs="Courier New"/>
+          <w:color w:val="333333"/>
+          <w:sz w:val="14"/>
+          <w:szCs w:val="14"/>
+        </w:rPr>
+        <w:t>}</w:t>
+      </w:r>
+    </w:p>
+    <w:p>
+      <w:pPr>
+        <w:pBdr>
+          <w:top w:val="single" w:sz="6" w:space="7" w:color="CCCCCC"/>
+          <w:left w:val="single" w:sz="6" w:space="7" w:color="CCCCCC"/>
+          <w:bottom w:val="single" w:sz="6" w:space="7" w:color="CCCCCC"/>
+          <w:right w:val="single" w:sz="6" w:space="7" w:color="CCCCCC"/>
+        </w:pBdr>
+        <w:shd w:val="clear" w:color="auto" w:fill="F5F5F5"/>
+        <w:tabs>
+          <w:tab w:val="left" w:pos="916"/>
+          <w:tab w:val="left" w:pos="1832"/>
+          <w:tab w:val="left" w:pos="2748"/>
+          <w:tab w:val="left" w:pos="3664"/>
+          <w:tab w:val="left" w:pos="4580"/>
+          <w:tab w:val="left" w:pos="5496"/>
+          <w:tab w:val="left" w:pos="6412"/>
+          <w:tab w:val="left" w:pos="7328"/>
+          <w:tab w:val="left" w:pos="8244"/>
+          <w:tab w:val="left" w:pos="9160"/>
+          <w:tab w:val="left" w:pos="10076"/>
+          <w:tab w:val="left" w:pos="10992"/>
+          <w:tab w:val="left" w:pos="11908"/>
+          <w:tab w:val="left" w:pos="12824"/>
+          <w:tab w:val="left" w:pos="13740"/>
+          <w:tab w:val="left" w:pos="14656"/>
+        </w:tabs>
+        <w:wordWrap w:val="0"/>
+        <w:spacing w:after="150"/>
+        <w:rPr>
+          <w:rFonts w:ascii="Consolas" w:hAnsi="Consolas" w:cs="Courier New"/>
+          <w:color w:val="333333"/>
+          <w:sz w:val="14"/>
+          <w:szCs w:val="14"/>
+        </w:rPr>
+      </w:pPr>
+      <w:r>
+        <w:rPr>
+          <w:rFonts w:ascii="Consolas" w:hAnsi="Consolas" w:cs="Courier New"/>
+          <w:color w:val="333333"/>
+          <w:sz w:val="14"/>
+          <w:szCs w:val="14"/>
+        </w:rPr>
+        <w:t>}</w:t>
+      </w:r>
+    </w:p>
+    <w:p>
+      <w:pPr>
+        <w:rPr>
+          <w:sz w:val="28"/>
+          <w:szCs w:val="28"/>
+        </w:rPr>
+      </w:pPr>
     </w:p>
     <w:sectPr>
       <w:pgSz w:w="11906" w:h="16838"/>
@@ -9122,6 +12104,7 @@
     <w:lsdException w:name="HTML Sample" w:semiHidden="1" w:unhideWhenUsed="1"/>
     <w:lsdException w:name="HTML Typewriter" w:semiHidden="1" w:unhideWhenUsed="1"/>
     <w:lsdException w:name="HTML Variable" w:semiHidden="1" w:unhideWhenUsed="1"/>
+    <w:lsdException w:name="Normal Table" w:semiHidden="1" w:unhideWhenUsed="1"/>
     <w:lsdException w:name="annotation subject" w:semiHidden="1" w:unhideWhenUsed="1"/>
     <w:lsdException w:name="No List" w:semiHidden="1" w:unhideWhenUsed="1"/>
     <w:lsdException w:name="Outline List 1" w:semiHidden="1" w:unhideWhenUsed="1"/>
@@ -9167,9 +12150,11 @@
     <w:lsdException w:name="Table Subtle 1" w:semiHidden="1" w:unhideWhenUsed="1"/>
     <w:lsdException w:name="Table Subtle 2" w:semiHidden="1" w:unhideWhenUsed="1"/>
     <w:lsdException w:name="Table Web 1" w:semiHidden="1" w:unhideWhenUsed="1"/>
+    <w:lsdException w:name="Table Web 2" w:semiHidden="1" w:unhideWhenUsed="1"/>
     <w:lsdException w:name="Table Web 3" w:semiHidden="1" w:unhideWhenUsed="1"/>
     <w:lsdException w:name="Balloon Text" w:semiHidden="1" w:unhideWhenUsed="1"/>
     <w:lsdException w:name="Table Grid" w:uiPriority="39"/>
+    <w:lsdException w:name="Table Theme" w:semiHidden="1" w:unhideWhenUsed="1"/>
     <w:lsdException w:name="Placeholder Text" w:semiHidden="1"/>
     <w:lsdException w:name="No Spacing" w:uiPriority="1" w:qFormat="1"/>
     <w:lsdException w:name="Light Shading" w:uiPriority="60"/>

</xml_diff>